<commit_message>
notify icon context menu
</commit_message>
<xml_diff>
--- a/Report/report.docx
+++ b/Report/report.docx
@@ -333,8 +333,6 @@
           </wp:inline>
         </w:drawing>
       </w:r>
-      <w:bookmarkStart w:id="0" w:name="_GoBack"/>
-      <w:bookmarkEnd w:id="0"/>
     </w:p>
     <w:p>
       <w:pPr>
@@ -360,9 +358,6 @@
       </w:r>
     </w:p>
     <w:p>
-      <w:pPr>
-        <w:pStyle w:val="Heading1"/>
-      </w:pPr>
       <w:r>
         <w:lastRenderedPageBreak/>
         <w:t>D</w:t>
@@ -371,19 +366,10 @@
         <w:t>eclaration</w:t>
       </w:r>
     </w:p>
-    <w:p>
-      <w:pPr>
-        <w:pStyle w:val="Heading1"/>
-      </w:pPr>
-    </w:p>
-    <w:p>
-      <w:pPr>
-        <w:pStyle w:val="Heading1"/>
-      </w:pPr>
-    </w:p>
-    <w:p>
-      <w:pPr>
-        <w:pStyle w:val="Heading1"/>
+    <w:p/>
+    <w:p/>
+    <w:p>
+      <w:pPr>
         <w:rPr>
           <w:lang w:val="en-US"/>
         </w:rPr>
@@ -394,7 +380,6 @@
     </w:p>
     <w:p>
       <w:pPr>
-        <w:pStyle w:val="Heading1"/>
         <w:rPr>
           <w:lang w:val="en-US"/>
         </w:rPr>
@@ -402,7 +387,6 @@
     </w:p>
     <w:p>
       <w:pPr>
-        <w:pStyle w:val="Heading1"/>
         <w:rPr>
           <w:lang w:val="en-US"/>
         </w:rPr>
@@ -410,7 +394,6 @@
     </w:p>
     <w:p>
       <w:pPr>
-        <w:pStyle w:val="Heading1"/>
         <w:rPr>
           <w:lang w:val="en-US"/>
         </w:rPr>
@@ -424,7 +407,6 @@
     </w:p>
     <w:p>
       <w:pPr>
-        <w:pStyle w:val="Heading1"/>
         <w:rPr>
           <w:lang w:val="en-US"/>
         </w:rPr>
@@ -432,7 +414,6 @@
     </w:p>
     <w:p>
       <w:pPr>
-        <w:pStyle w:val="Heading1"/>
         <w:rPr>
           <w:lang w:val="en-US"/>
         </w:rPr>
@@ -442,22 +423,12 @@
       </w:r>
     </w:p>
     <w:p>
-      <w:pPr>
-        <w:pStyle w:val="Heading1"/>
-      </w:pPr>
       <w:r>
         <w:t>Matthew O'Neill</w:t>
       </w:r>
     </w:p>
-    <w:p>
-      <w:pPr>
-        <w:pStyle w:val="Heading1"/>
-      </w:pPr>
-    </w:p>
-    <w:p>
-      <w:pPr>
-        <w:pStyle w:val="Heading1"/>
-      </w:pPr>
+    <w:p/>
+    <w:p>
       <w:r>
         <w:t>&lt;Date&gt;</w:t>
       </w:r>
@@ -475,14 +446,10 @@
     </w:p>
     <w:p>
       <w:pPr>
-        <w:pStyle w:val="Heading4"/>
-      </w:pPr>
-    </w:p>
-    <w:p>
-      <w:pPr>
-        <w:pStyle w:val="Heading1"/>
-      </w:pPr>
-      <w:r>
+        <w:pStyle w:val="Heading1"/>
+      </w:pPr>
+      <w:r>
+        <w:lastRenderedPageBreak/>
         <w:t>System Validation</w:t>
       </w:r>
     </w:p>
@@ -628,15 +595,7 @@
             <w:tcW w:w="2376" w:type="dxa"/>
           </w:tcPr>
           <w:p>
-            <w:pPr>
-              <w:rPr>
-                <w:b/>
-              </w:rPr>
-            </w:pPr>
             <w:r>
-              <w:rPr>
-                <w:b/>
-              </w:rPr>
               <w:t>Low</w:t>
             </w:r>
           </w:p>
@@ -646,15 +605,7 @@
             <w:tcW w:w="1884" w:type="dxa"/>
           </w:tcPr>
           <w:p>
-            <w:pPr>
-              <w:rPr>
-                <w:b/>
-              </w:rPr>
-            </w:pPr>
             <w:r>
-              <w:rPr>
-                <w:b/>
-              </w:rPr>
               <w:t>Lullaby</w:t>
             </w:r>
           </w:p>
@@ -828,6 +779,8 @@
       <w:r>
         <w:br w:type="page"/>
       </w:r>
+      <w:bookmarkStart w:id="0" w:name="_GoBack"/>
+      <w:bookmarkEnd w:id="0"/>
     </w:p>
     <w:p/>
     <w:p>
@@ -2126,7 +2079,7 @@
 </file>
 
 <file path=customXml/itemProps1.xml><?xml version="1.0" encoding="utf-8"?>
-<ds:datastoreItem xmlns:ds="http://schemas.openxmlformats.org/officeDocument/2006/customXml" ds:itemID="{9275EDC6-1747-4531-BFB6-4284918A3A5E}">
+<ds:datastoreItem xmlns:ds="http://schemas.openxmlformats.org/officeDocument/2006/customXml" ds:itemID="{2F8146B2-4E4C-4AC3-85BE-FFDCD08FBCC4}">
   <ds:schemaRefs>
     <ds:schemaRef ds:uri="http://schemas.openxmlformats.org/officeDocument/2006/bibliography"/>
   </ds:schemaRefs>

</xml_diff>

<commit_message>
Seek Bar, Vol button and some nice changes
</commit_message>
<xml_diff>
--- a/Report/report.docx
+++ b/Report/report.docx
@@ -8,13 +8,11 @@
       </w:pPr>
     </w:p>
     <w:p>
-      <w:pPr>
-        <w:pStyle w:val="Heading1"/>
-      </w:pPr>
+      <w:bookmarkStart w:id="0" w:name="_Toc413951818"/>
       <w:r>
         <w:rPr>
           <w:noProof/>
-          <w:lang w:val="en-GB" w:eastAsia="en-GB"/>
+          <w:lang w:eastAsia="en-GB"/>
         </w:rPr>
         <w:drawing>
           <wp:inline distT="0" distB="0" distL="0" distR="0" wp14:anchorId="386EFDEE" wp14:editId="386EFDEF">
@@ -62,6 +60,7 @@
           </wp:inline>
         </w:drawing>
       </w:r>
+      <w:bookmarkEnd w:id="0"/>
     </w:p>
     <w:p>
       <w:pPr>
@@ -80,197 +79,234 @@
     </w:p>
     <w:p>
       <w:pPr>
+        <w:jc w:val="center"/>
+        <w:rPr>
+          <w:b/>
+          <w:sz w:val="48"/>
+          <w:szCs w:val="48"/>
+        </w:rPr>
+      </w:pPr>
+      <w:bookmarkStart w:id="1" w:name="_Toc413951819"/>
+      <w:r>
+        <w:rPr>
+          <w:b/>
+          <w:sz w:val="48"/>
+          <w:szCs w:val="48"/>
+        </w:rPr>
+        <w:t>Mood Streamer</w:t>
+      </w:r>
+      <w:bookmarkEnd w:id="1"/>
+    </w:p>
+    <w:p>
+      <w:pPr>
+        <w:jc w:val="center"/>
+        <w:rPr>
+          <w:b/>
+          <w:sz w:val="48"/>
+          <w:szCs w:val="48"/>
+        </w:rPr>
+      </w:pPr>
+      <w:bookmarkStart w:id="2" w:name="_Toc413951820"/>
+      <w:r>
+        <w:rPr>
+          <w:b/>
+          <w:sz w:val="48"/>
+          <w:szCs w:val="48"/>
+        </w:rPr>
+        <w:t>Final</w:t>
+      </w:r>
+      <w:r>
+        <w:rPr>
+          <w:b/>
+          <w:sz w:val="48"/>
+          <w:szCs w:val="48"/>
+        </w:rPr>
+        <w:t xml:space="preserve"> </w:t>
+      </w:r>
+      <w:r>
+        <w:rPr>
+          <w:b/>
+          <w:sz w:val="48"/>
+          <w:szCs w:val="48"/>
+        </w:rPr>
+        <w:t xml:space="preserve">Year Project </w:t>
+      </w:r>
+      <w:r>
+        <w:rPr>
+          <w:b/>
+          <w:sz w:val="48"/>
+          <w:szCs w:val="48"/>
+        </w:rPr>
+        <w:t>Report</w:t>
+      </w:r>
+      <w:bookmarkEnd w:id="2"/>
+    </w:p>
+    <w:p/>
+    <w:p/>
+    <w:p>
+      <w:pPr>
+        <w:jc w:val="center"/>
+        <w:rPr>
+          <w:sz w:val="36"/>
+        </w:rPr>
+      </w:pPr>
+      <w:bookmarkStart w:id="3" w:name="_Toc413951821"/>
+      <w:r>
+        <w:rPr>
+          <w:sz w:val="36"/>
+        </w:rPr>
+        <w:t>DT228</w:t>
+      </w:r>
+      <w:bookmarkEnd w:id="3"/>
+    </w:p>
+    <w:p>
+      <w:pPr>
+        <w:jc w:val="center"/>
+        <w:rPr>
+          <w:sz w:val="36"/>
+        </w:rPr>
+      </w:pPr>
+      <w:bookmarkStart w:id="4" w:name="_Toc413951822"/>
+      <w:r>
+        <w:rPr>
+          <w:sz w:val="36"/>
+        </w:rPr>
+        <w:t>BSc in Computer Science</w:t>
+      </w:r>
+      <w:bookmarkEnd w:id="4"/>
+    </w:p>
+    <w:p>
+      <w:pPr>
+        <w:rPr>
+          <w:sz w:val="36"/>
+        </w:rPr>
+      </w:pPr>
+    </w:p>
+    <w:p/>
+    <w:p>
+      <w:pPr>
+        <w:jc w:val="center"/>
+        <w:rPr>
+          <w:b/>
+          <w:sz w:val="28"/>
+          <w:szCs w:val="28"/>
+        </w:rPr>
+      </w:pPr>
+      <w:bookmarkStart w:id="5" w:name="_Toc413951823"/>
+      <w:r>
+        <w:rPr>
+          <w:b/>
+          <w:sz w:val="28"/>
+          <w:szCs w:val="28"/>
+        </w:rPr>
+        <w:t>Matthew O’Neill</w:t>
+      </w:r>
+      <w:bookmarkEnd w:id="5"/>
+    </w:p>
+    <w:p>
+      <w:pPr>
+        <w:jc w:val="center"/>
+        <w:rPr>
+          <w:b/>
+        </w:rPr>
+      </w:pPr>
+      <w:r>
+        <w:rPr>
+          <w:b/>
+        </w:rPr>
+        <w:t>Paul Doyle</w:t>
+      </w:r>
+      <w:r>
+        <w:rPr>
+          <w:b/>
+        </w:rPr>
+        <w:br/>
+      </w:r>
+    </w:p>
+    <w:p>
+      <w:pPr>
+        <w:rPr>
+          <w:szCs w:val="32"/>
+        </w:rPr>
+      </w:pPr>
+    </w:p>
+    <w:p>
+      <w:pPr>
+        <w:jc w:val="center"/>
+      </w:pPr>
+      <w:r>
+        <w:t>School of Computing</w:t>
+      </w:r>
+    </w:p>
+    <w:p>
+      <w:pPr>
+        <w:jc w:val="center"/>
+      </w:pPr>
+      <w:r>
+        <w:t>Dublin Institute of Technology</w:t>
+      </w:r>
+    </w:p>
+    <w:p>
+      <w:pPr>
+        <w:jc w:val="center"/>
+      </w:pPr>
+    </w:p>
+    <w:p>
+      <w:pPr>
+        <w:jc w:val="center"/>
+        <w:rPr>
+          <w:b/>
+        </w:rPr>
+      </w:pPr>
+      <w:r>
+        <w:rPr>
+          <w:b/>
+        </w:rPr>
+        <w:t>26/03/2015</w:t>
+      </w:r>
+    </w:p>
+    <w:p>
+      <w:pPr>
         <w:pStyle w:val="Heading1"/>
-        <w:jc w:val="center"/>
-        <w:rPr>
-          <w:sz w:val="48"/>
-        </w:rPr>
-      </w:pPr>
-      <w:r>
-        <w:rPr>
-          <w:sz w:val="48"/>
-        </w:rPr>
-        <w:t>Mood Streamer</w:t>
-      </w:r>
-    </w:p>
-    <w:p>
-      <w:pPr>
-        <w:pStyle w:val="Heading1"/>
-        <w:jc w:val="center"/>
-        <w:rPr>
-          <w:sz w:val="48"/>
-        </w:rPr>
-      </w:pPr>
-      <w:r>
-        <w:rPr>
-          <w:sz w:val="48"/>
-        </w:rPr>
-        <w:t>Final</w:t>
-      </w:r>
-      <w:r>
-        <w:rPr>
-          <w:sz w:val="48"/>
-        </w:rPr>
-        <w:t xml:space="preserve"> </w:t>
-      </w:r>
-      <w:r>
-        <w:rPr>
-          <w:sz w:val="48"/>
-        </w:rPr>
-        <w:t xml:space="preserve">Year Project </w:t>
-      </w:r>
-      <w:r>
-        <w:rPr>
-          <w:sz w:val="48"/>
-        </w:rPr>
-        <w:t>Report</w:t>
-      </w:r>
-    </w:p>
-    <w:p>
-      <w:pPr>
-        <w:pStyle w:val="Heading1"/>
-        <w:jc w:val="center"/>
-        <w:rPr>
-          <w:sz w:val="48"/>
-        </w:rPr>
-      </w:pPr>
-    </w:p>
-    <w:p>
-      <w:pPr>
-        <w:pStyle w:val="Heading1"/>
-        <w:jc w:val="center"/>
-        <w:rPr>
-          <w:sz w:val="48"/>
-        </w:rPr>
-      </w:pPr>
-    </w:p>
-    <w:p>
-      <w:pPr>
-        <w:pStyle w:val="Heading1"/>
-        <w:jc w:val="center"/>
-        <w:rPr>
-          <w:sz w:val="36"/>
-        </w:rPr>
-      </w:pPr>
-      <w:r>
-        <w:rPr>
-          <w:sz w:val="36"/>
-        </w:rPr>
-        <w:t>DT228</w:t>
-      </w:r>
-    </w:p>
-    <w:p>
-      <w:pPr>
-        <w:pStyle w:val="Heading1"/>
-        <w:jc w:val="center"/>
-        <w:rPr>
-          <w:sz w:val="36"/>
-        </w:rPr>
-      </w:pPr>
-      <w:r>
-        <w:rPr>
-          <w:sz w:val="36"/>
-        </w:rPr>
-        <w:t>BSc in Computer Science</w:t>
-      </w:r>
-    </w:p>
-    <w:p>
-      <w:pPr>
-        <w:pStyle w:val="Heading1"/>
-        <w:jc w:val="center"/>
-        <w:rPr>
-          <w:sz w:val="36"/>
-        </w:rPr>
-      </w:pPr>
-    </w:p>
-    <w:p>
-      <w:pPr>
-        <w:pStyle w:val="Heading1"/>
-        <w:jc w:val="center"/>
-      </w:pPr>
-    </w:p>
-    <w:p>
-      <w:pPr>
-        <w:pStyle w:val="Heading2"/>
-        <w:jc w:val="center"/>
-      </w:pPr>
-      <w:r>
-        <w:t>Matthew O’Neill</w:t>
-      </w:r>
-    </w:p>
-    <w:p>
-      <w:pPr>
-        <w:jc w:val="center"/>
-        <w:rPr>
-          <w:b/>
-        </w:rPr>
-      </w:pPr>
-      <w:r>
-        <w:rPr>
-          <w:b/>
-        </w:rPr>
-        <w:t>Paul Doyle</w:t>
-      </w:r>
-      <w:r>
-        <w:rPr>
-          <w:b/>
-        </w:rPr>
-        <w:br/>
-      </w:r>
-    </w:p>
-    <w:p>
-      <w:pPr>
-        <w:pStyle w:val="Heading1"/>
-        <w:jc w:val="center"/>
-        <w:rPr>
-          <w:szCs w:val="32"/>
-        </w:rPr>
-      </w:pPr>
-    </w:p>
-    <w:p>
-      <w:pPr>
-        <w:jc w:val="center"/>
-      </w:pPr>
-      <w:r>
-        <w:t>School of Computing</w:t>
-      </w:r>
-    </w:p>
-    <w:p>
-      <w:pPr>
-        <w:jc w:val="center"/>
-      </w:pPr>
-      <w:r>
-        <w:t>Dublin Institute of Technology</w:t>
-      </w:r>
-    </w:p>
-    <w:p>
-      <w:pPr>
-        <w:pStyle w:val="Heading1"/>
-        <w:jc w:val="center"/>
-      </w:pPr>
-    </w:p>
-    <w:p>
-      <w:pPr>
-        <w:jc w:val="center"/>
-        <w:rPr>
-          <w:b/>
-        </w:rPr>
-      </w:pPr>
-      <w:r>
-        <w:rPr>
-          <w:b/>
-        </w:rPr>
-        <w:t>26/03/2015</w:t>
-      </w:r>
-    </w:p>
-    <w:p>
-      <w:pPr>
-        <w:pStyle w:val="Heading1"/>
-      </w:pPr>
-    </w:p>
-    <w:p>
-      <w:pPr>
-        <w:pStyle w:val="Heading1"/>
+      </w:pPr>
+    </w:p>
+    <w:p>
+      <w:pPr>
+        <w:rPr>
+          <w:lang w:val="en-IE"/>
+        </w:rPr>
+      </w:pPr>
+    </w:p>
+    <w:p>
+      <w:pPr>
+        <w:rPr>
+          <w:lang w:val="en-IE"/>
+        </w:rPr>
+      </w:pPr>
+    </w:p>
+    <w:p>
+      <w:pPr>
+        <w:rPr>
+          <w:lang w:val="en-IE"/>
+        </w:rPr>
+      </w:pPr>
+    </w:p>
+    <w:p>
+      <w:pPr>
+        <w:rPr>
+          <w:lang w:val="en-IE"/>
+        </w:rPr>
+      </w:pPr>
+    </w:p>
+    <w:p>
+      <w:pPr>
+        <w:rPr>
+          <w:lang w:val="en-IE"/>
+        </w:rPr>
+      </w:pPr>
+    </w:p>
+    <w:p>
+      <w:pPr>
         <w:sectPr>
           <w:footerReference w:type="even" r:id="rId9"/>
           <w:footerReference w:type="default" r:id="rId10"/>
@@ -282,10 +318,11 @@
           <w:docGrid w:linePitch="360"/>
         </w:sectPr>
       </w:pPr>
+      <w:bookmarkStart w:id="6" w:name="_Toc413951824"/>
       <w:r>
         <w:rPr>
           <w:noProof/>
-          <w:lang w:val="en-GB" w:eastAsia="en-GB"/>
+          <w:lang w:eastAsia="en-GB"/>
         </w:rPr>
         <w:drawing>
           <wp:inline distT="0" distB="0" distL="0" distR="0" wp14:anchorId="04E58686" wp14:editId="74666E23">
@@ -333,6 +370,7 @@
           </wp:inline>
         </w:drawing>
       </w:r>
+      <w:bookmarkEnd w:id="6"/>
     </w:p>
     <w:p>
       <w:pPr>
@@ -341,6 +379,8 @@
           <w:rFonts w:cs="Tahoma"/>
         </w:rPr>
       </w:pPr>
+      <w:bookmarkStart w:id="7" w:name="_Toc413951825"/>
+      <w:bookmarkStart w:id="8" w:name="_Toc413958322"/>
       <w:r>
         <w:rPr>
           <w:rFonts w:cs="Tahoma"/>
@@ -348,6 +388,8 @@
         <w:lastRenderedPageBreak/>
         <w:t>Abstract</w:t>
       </w:r>
+      <w:bookmarkEnd w:id="7"/>
+      <w:bookmarkEnd w:id="8"/>
     </w:p>
     <w:p>
       <w:pPr>
@@ -358,6 +400,11 @@
       </w:r>
     </w:p>
     <w:p>
+      <w:pPr>
+        <w:pStyle w:val="Heading1"/>
+      </w:pPr>
+      <w:bookmarkStart w:id="9" w:name="_Toc413951826"/>
+      <w:bookmarkStart w:id="10" w:name="_Toc413958323"/>
       <w:r>
         <w:lastRenderedPageBreak/>
         <w:t>D</w:t>
@@ -365,6 +412,8 @@
       <w:r>
         <w:t>eclaration</w:t>
       </w:r>
+      <w:bookmarkEnd w:id="9"/>
+      <w:bookmarkEnd w:id="10"/>
     </w:p>
     <w:p/>
     <w:p/>
@@ -422,6 +471,7 @@
         <w:t>_________________________</w:t>
       </w:r>
     </w:p>
+    <w:p/>
     <w:p>
       <w:r>
         <w:t>Matthew O'Neill</w:t>
@@ -430,12 +480,1307 @@
     <w:p/>
     <w:p>
       <w:r>
-        <w:t>&lt;Date&gt;</w:t>
-      </w:r>
-    </w:p>
-    <w:p>
-      <w:pPr>
-        <w:rPr>
+        <w:t>26/03/2015</w:t>
+      </w:r>
+    </w:p>
+    <w:p/>
+    <w:p>
+      <w:pPr>
+        <w:jc w:val="left"/>
+      </w:pPr>
+      <w:r>
+        <w:br w:type="page"/>
+      </w:r>
+    </w:p>
+    <w:p>
+      <w:pPr>
+        <w:pStyle w:val="Heading1"/>
+      </w:pPr>
+      <w:bookmarkStart w:id="11" w:name="_Toc413951827"/>
+      <w:bookmarkStart w:id="12" w:name="_Toc413958324"/>
+      <w:r>
+        <w:lastRenderedPageBreak/>
+        <w:t>Acknowledgments</w:t>
+      </w:r>
+      <w:bookmarkEnd w:id="11"/>
+      <w:bookmarkEnd w:id="12"/>
+    </w:p>
+    <w:p>
+      <w:pPr>
+        <w:ind w:left="720" w:hanging="720"/>
+        <w:jc w:val="left"/>
+      </w:pPr>
+      <w:bookmarkStart w:id="13" w:name="_GoBack"/>
+      <w:bookmarkEnd w:id="13"/>
+      <w:r>
+        <w:br w:type="page"/>
+      </w:r>
+    </w:p>
+    <w:sdt>
+      <w:sdtPr>
+        <w:id w:val="1446345871"/>
+        <w:docPartObj>
+          <w:docPartGallery w:val="Table of Contents"/>
+          <w:docPartUnique/>
+        </w:docPartObj>
+      </w:sdtPr>
+      <w:sdtEndPr>
+        <w:rPr>
+          <w:rFonts w:ascii="Palatino Linotype" w:eastAsia="Times New Roman" w:hAnsi="Palatino Linotype" w:cs="Times New Roman"/>
+          <w:b/>
+          <w:bCs/>
+          <w:noProof/>
+          <w:color w:val="auto"/>
+          <w:sz w:val="22"/>
+          <w:szCs w:val="24"/>
+          <w:lang w:val="en-GB"/>
+        </w:rPr>
+      </w:sdtEndPr>
+      <w:sdtContent>
+        <w:p>
+          <w:pPr>
+            <w:pStyle w:val="TOCHeading"/>
+          </w:pPr>
+          <w:r>
+            <w:t>Contents</w:t>
+          </w:r>
+        </w:p>
+        <w:p>
+          <w:pPr>
+            <w:pStyle w:val="TOC1"/>
+            <w:tabs>
+              <w:tab w:val="right" w:leader="dot" w:pos="8296"/>
+            </w:tabs>
+            <w:rPr>
+              <w:rFonts w:asciiTheme="minorHAnsi" w:eastAsiaTheme="minorEastAsia" w:hAnsiTheme="minorHAnsi" w:cstheme="minorBidi"/>
+              <w:noProof/>
+              <w:szCs w:val="22"/>
+              <w:lang w:eastAsia="en-GB"/>
+            </w:rPr>
+          </w:pPr>
+          <w:r>
+            <w:fldChar w:fldCharType="begin"/>
+          </w:r>
+          <w:r>
+            <w:instrText xml:space="preserve"> TOC \o "1-3" \h \z \u </w:instrText>
+          </w:r>
+          <w:r>
+            <w:fldChar w:fldCharType="separate"/>
+          </w:r>
+          <w:hyperlink w:anchor="_Toc413958322" w:history="1">
+            <w:r>
+              <w:rPr>
+                <w:rStyle w:val="Hyperlink"/>
+                <w:rFonts w:cs="Tahoma"/>
+                <w:noProof/>
+              </w:rPr>
+              <w:t>Abstract</w:t>
+            </w:r>
+            <w:r>
+              <w:rPr>
+                <w:noProof/>
+                <w:webHidden/>
+              </w:rPr>
+              <w:tab/>
+            </w:r>
+            <w:r>
+              <w:rPr>
+                <w:noProof/>
+                <w:webHidden/>
+              </w:rPr>
+              <w:fldChar w:fldCharType="begin"/>
+            </w:r>
+            <w:r>
+              <w:rPr>
+                <w:noProof/>
+                <w:webHidden/>
+              </w:rPr>
+              <w:instrText xml:space="preserve"> PAGEREF _Toc413958322 \h </w:instrText>
+            </w:r>
+            <w:r>
+              <w:rPr>
+                <w:noProof/>
+                <w:webHidden/>
+              </w:rPr>
+            </w:r>
+            <w:r>
+              <w:rPr>
+                <w:noProof/>
+                <w:webHidden/>
+              </w:rPr>
+              <w:fldChar w:fldCharType="separate"/>
+            </w:r>
+            <w:r>
+              <w:rPr>
+                <w:noProof/>
+                <w:webHidden/>
+              </w:rPr>
+              <w:t>2</w:t>
+            </w:r>
+            <w:r>
+              <w:rPr>
+                <w:noProof/>
+                <w:webHidden/>
+              </w:rPr>
+              <w:fldChar w:fldCharType="end"/>
+            </w:r>
+          </w:hyperlink>
+        </w:p>
+        <w:p>
+          <w:pPr>
+            <w:pStyle w:val="TOC1"/>
+            <w:tabs>
+              <w:tab w:val="right" w:leader="dot" w:pos="8296"/>
+            </w:tabs>
+            <w:rPr>
+              <w:rFonts w:asciiTheme="minorHAnsi" w:eastAsiaTheme="minorEastAsia" w:hAnsiTheme="minorHAnsi" w:cstheme="minorBidi"/>
+              <w:noProof/>
+              <w:szCs w:val="22"/>
+              <w:lang w:eastAsia="en-GB"/>
+            </w:rPr>
+          </w:pPr>
+          <w:hyperlink w:anchor="_Toc413958323" w:history="1">
+            <w:r>
+              <w:rPr>
+                <w:rStyle w:val="Hyperlink"/>
+                <w:noProof/>
+              </w:rPr>
+              <w:t>Declaration</w:t>
+            </w:r>
+            <w:r>
+              <w:rPr>
+                <w:noProof/>
+                <w:webHidden/>
+              </w:rPr>
+              <w:tab/>
+            </w:r>
+            <w:r>
+              <w:rPr>
+                <w:noProof/>
+                <w:webHidden/>
+              </w:rPr>
+              <w:fldChar w:fldCharType="begin"/>
+            </w:r>
+            <w:r>
+              <w:rPr>
+                <w:noProof/>
+                <w:webHidden/>
+              </w:rPr>
+              <w:instrText xml:space="preserve"> PAGEREF _Toc413958323 \h </w:instrText>
+            </w:r>
+            <w:r>
+              <w:rPr>
+                <w:noProof/>
+                <w:webHidden/>
+              </w:rPr>
+            </w:r>
+            <w:r>
+              <w:rPr>
+                <w:noProof/>
+                <w:webHidden/>
+              </w:rPr>
+              <w:fldChar w:fldCharType="separate"/>
+            </w:r>
+            <w:r>
+              <w:rPr>
+                <w:noProof/>
+                <w:webHidden/>
+              </w:rPr>
+              <w:t>3</w:t>
+            </w:r>
+            <w:r>
+              <w:rPr>
+                <w:noProof/>
+                <w:webHidden/>
+              </w:rPr>
+              <w:fldChar w:fldCharType="end"/>
+            </w:r>
+          </w:hyperlink>
+        </w:p>
+        <w:p>
+          <w:pPr>
+            <w:pStyle w:val="TOC1"/>
+            <w:tabs>
+              <w:tab w:val="right" w:leader="dot" w:pos="8296"/>
+            </w:tabs>
+            <w:rPr>
+              <w:rFonts w:asciiTheme="minorHAnsi" w:eastAsiaTheme="minorEastAsia" w:hAnsiTheme="minorHAnsi" w:cstheme="minorBidi"/>
+              <w:noProof/>
+              <w:szCs w:val="22"/>
+              <w:lang w:eastAsia="en-GB"/>
+            </w:rPr>
+          </w:pPr>
+          <w:hyperlink w:anchor="_Toc413958324" w:history="1">
+            <w:r>
+              <w:rPr>
+                <w:rStyle w:val="Hyperlink"/>
+                <w:noProof/>
+              </w:rPr>
+              <w:t>Acknowledgments</w:t>
+            </w:r>
+            <w:r>
+              <w:rPr>
+                <w:noProof/>
+                <w:webHidden/>
+              </w:rPr>
+              <w:tab/>
+            </w:r>
+            <w:r>
+              <w:rPr>
+                <w:noProof/>
+                <w:webHidden/>
+              </w:rPr>
+              <w:fldChar w:fldCharType="begin"/>
+            </w:r>
+            <w:r>
+              <w:rPr>
+                <w:noProof/>
+                <w:webHidden/>
+              </w:rPr>
+              <w:instrText xml:space="preserve"> PAGEREF _Toc413958324 \h </w:instrText>
+            </w:r>
+            <w:r>
+              <w:rPr>
+                <w:noProof/>
+                <w:webHidden/>
+              </w:rPr>
+            </w:r>
+            <w:r>
+              <w:rPr>
+                <w:noProof/>
+                <w:webHidden/>
+              </w:rPr>
+              <w:fldChar w:fldCharType="separate"/>
+            </w:r>
+            <w:r>
+              <w:rPr>
+                <w:noProof/>
+                <w:webHidden/>
+              </w:rPr>
+              <w:t>4</w:t>
+            </w:r>
+            <w:r>
+              <w:rPr>
+                <w:noProof/>
+                <w:webHidden/>
+              </w:rPr>
+              <w:fldChar w:fldCharType="end"/>
+            </w:r>
+          </w:hyperlink>
+        </w:p>
+        <w:p>
+          <w:pPr>
+            <w:pStyle w:val="TOC1"/>
+            <w:tabs>
+              <w:tab w:val="right" w:leader="dot" w:pos="8296"/>
+            </w:tabs>
+            <w:rPr>
+              <w:rFonts w:asciiTheme="minorHAnsi" w:eastAsiaTheme="minorEastAsia" w:hAnsiTheme="minorHAnsi" w:cstheme="minorBidi"/>
+              <w:noProof/>
+              <w:szCs w:val="22"/>
+              <w:lang w:eastAsia="en-GB"/>
+            </w:rPr>
+          </w:pPr>
+          <w:hyperlink w:anchor="_Toc413958325" w:history="1">
+            <w:r>
+              <w:rPr>
+                <w:rStyle w:val="Hyperlink"/>
+                <w:noProof/>
+              </w:rPr>
+              <w:t>Introduction</w:t>
+            </w:r>
+            <w:r>
+              <w:rPr>
+                <w:noProof/>
+                <w:webHidden/>
+              </w:rPr>
+              <w:tab/>
+            </w:r>
+            <w:r>
+              <w:rPr>
+                <w:noProof/>
+                <w:webHidden/>
+              </w:rPr>
+              <w:fldChar w:fldCharType="begin"/>
+            </w:r>
+            <w:r>
+              <w:rPr>
+                <w:noProof/>
+                <w:webHidden/>
+              </w:rPr>
+              <w:instrText xml:space="preserve"> PAGEREF _Toc413958325 \h </w:instrText>
+            </w:r>
+            <w:r>
+              <w:rPr>
+                <w:noProof/>
+                <w:webHidden/>
+              </w:rPr>
+            </w:r>
+            <w:r>
+              <w:rPr>
+                <w:noProof/>
+                <w:webHidden/>
+              </w:rPr>
+              <w:fldChar w:fldCharType="separate"/>
+            </w:r>
+            <w:r>
+              <w:rPr>
+                <w:noProof/>
+                <w:webHidden/>
+              </w:rPr>
+              <w:t>6</w:t>
+            </w:r>
+            <w:r>
+              <w:rPr>
+                <w:noProof/>
+                <w:webHidden/>
+              </w:rPr>
+              <w:fldChar w:fldCharType="end"/>
+            </w:r>
+          </w:hyperlink>
+        </w:p>
+        <w:p>
+          <w:pPr>
+            <w:pStyle w:val="TOC2"/>
+            <w:tabs>
+              <w:tab w:val="right" w:leader="dot" w:pos="8296"/>
+            </w:tabs>
+            <w:rPr>
+              <w:rFonts w:asciiTheme="minorHAnsi" w:eastAsiaTheme="minorEastAsia" w:hAnsiTheme="minorHAnsi" w:cstheme="minorBidi"/>
+              <w:noProof/>
+              <w:szCs w:val="22"/>
+              <w:lang w:eastAsia="en-GB"/>
+            </w:rPr>
+          </w:pPr>
+          <w:hyperlink w:anchor="_Toc413958326" w:history="1">
+            <w:r>
+              <w:rPr>
+                <w:rStyle w:val="Hyperlink"/>
+                <w:noProof/>
+              </w:rPr>
+              <w:t>Overview</w:t>
+            </w:r>
+            <w:r>
+              <w:rPr>
+                <w:noProof/>
+                <w:webHidden/>
+              </w:rPr>
+              <w:tab/>
+            </w:r>
+            <w:r>
+              <w:rPr>
+                <w:noProof/>
+                <w:webHidden/>
+              </w:rPr>
+              <w:fldChar w:fldCharType="begin"/>
+            </w:r>
+            <w:r>
+              <w:rPr>
+                <w:noProof/>
+                <w:webHidden/>
+              </w:rPr>
+              <w:instrText xml:space="preserve"> PAGEREF _Toc413958326 \h </w:instrText>
+            </w:r>
+            <w:r>
+              <w:rPr>
+                <w:noProof/>
+                <w:webHidden/>
+              </w:rPr>
+            </w:r>
+            <w:r>
+              <w:rPr>
+                <w:noProof/>
+                <w:webHidden/>
+              </w:rPr>
+              <w:fldChar w:fldCharType="separate"/>
+            </w:r>
+            <w:r>
+              <w:rPr>
+                <w:noProof/>
+                <w:webHidden/>
+              </w:rPr>
+              <w:t>6</w:t>
+            </w:r>
+            <w:r>
+              <w:rPr>
+                <w:noProof/>
+                <w:webHidden/>
+              </w:rPr>
+              <w:fldChar w:fldCharType="end"/>
+            </w:r>
+          </w:hyperlink>
+        </w:p>
+        <w:p>
+          <w:pPr>
+            <w:pStyle w:val="TOC2"/>
+            <w:tabs>
+              <w:tab w:val="right" w:leader="dot" w:pos="8296"/>
+            </w:tabs>
+            <w:rPr>
+              <w:rFonts w:asciiTheme="minorHAnsi" w:eastAsiaTheme="minorEastAsia" w:hAnsiTheme="minorHAnsi" w:cstheme="minorBidi"/>
+              <w:noProof/>
+              <w:szCs w:val="22"/>
+              <w:lang w:eastAsia="en-GB"/>
+            </w:rPr>
+          </w:pPr>
+          <w:hyperlink w:anchor="_Toc413958327" w:history="1">
+            <w:r>
+              <w:rPr>
+                <w:rStyle w:val="Hyperlink"/>
+                <w:noProof/>
+              </w:rPr>
+              <w:t>Objectives</w:t>
+            </w:r>
+            <w:r>
+              <w:rPr>
+                <w:noProof/>
+                <w:webHidden/>
+              </w:rPr>
+              <w:tab/>
+            </w:r>
+            <w:r>
+              <w:rPr>
+                <w:noProof/>
+                <w:webHidden/>
+              </w:rPr>
+              <w:fldChar w:fldCharType="begin"/>
+            </w:r>
+            <w:r>
+              <w:rPr>
+                <w:noProof/>
+                <w:webHidden/>
+              </w:rPr>
+              <w:instrText xml:space="preserve"> PAGEREF _Toc413958327 \h </w:instrText>
+            </w:r>
+            <w:r>
+              <w:rPr>
+                <w:noProof/>
+                <w:webHidden/>
+              </w:rPr>
+            </w:r>
+            <w:r>
+              <w:rPr>
+                <w:noProof/>
+                <w:webHidden/>
+              </w:rPr>
+              <w:fldChar w:fldCharType="separate"/>
+            </w:r>
+            <w:r>
+              <w:rPr>
+                <w:noProof/>
+                <w:webHidden/>
+              </w:rPr>
+              <w:t>6</w:t>
+            </w:r>
+            <w:r>
+              <w:rPr>
+                <w:noProof/>
+                <w:webHidden/>
+              </w:rPr>
+              <w:fldChar w:fldCharType="end"/>
+            </w:r>
+          </w:hyperlink>
+        </w:p>
+        <w:p>
+          <w:pPr>
+            <w:pStyle w:val="TOC2"/>
+            <w:tabs>
+              <w:tab w:val="right" w:leader="dot" w:pos="8296"/>
+            </w:tabs>
+            <w:rPr>
+              <w:rFonts w:asciiTheme="minorHAnsi" w:eastAsiaTheme="minorEastAsia" w:hAnsiTheme="minorHAnsi" w:cstheme="minorBidi"/>
+              <w:noProof/>
+              <w:szCs w:val="22"/>
+              <w:lang w:eastAsia="en-GB"/>
+            </w:rPr>
+          </w:pPr>
+          <w:hyperlink w:anchor="_Toc413958328" w:history="1">
+            <w:r>
+              <w:rPr>
+                <w:rStyle w:val="Hyperlink"/>
+                <w:noProof/>
+              </w:rPr>
+              <w:t>Challenges</w:t>
+            </w:r>
+            <w:r>
+              <w:rPr>
+                <w:noProof/>
+                <w:webHidden/>
+              </w:rPr>
+              <w:tab/>
+            </w:r>
+            <w:r>
+              <w:rPr>
+                <w:noProof/>
+                <w:webHidden/>
+              </w:rPr>
+              <w:fldChar w:fldCharType="begin"/>
+            </w:r>
+            <w:r>
+              <w:rPr>
+                <w:noProof/>
+                <w:webHidden/>
+              </w:rPr>
+              <w:instrText xml:space="preserve"> PAGEREF _Toc413958328 \h </w:instrText>
+            </w:r>
+            <w:r>
+              <w:rPr>
+                <w:noProof/>
+                <w:webHidden/>
+              </w:rPr>
+            </w:r>
+            <w:r>
+              <w:rPr>
+                <w:noProof/>
+                <w:webHidden/>
+              </w:rPr>
+              <w:fldChar w:fldCharType="separate"/>
+            </w:r>
+            <w:r>
+              <w:rPr>
+                <w:noProof/>
+                <w:webHidden/>
+              </w:rPr>
+              <w:t>6</w:t>
+            </w:r>
+            <w:r>
+              <w:rPr>
+                <w:noProof/>
+                <w:webHidden/>
+              </w:rPr>
+              <w:fldChar w:fldCharType="end"/>
+            </w:r>
+          </w:hyperlink>
+        </w:p>
+        <w:p>
+          <w:pPr>
+            <w:pStyle w:val="TOC2"/>
+            <w:tabs>
+              <w:tab w:val="right" w:leader="dot" w:pos="8296"/>
+            </w:tabs>
+            <w:rPr>
+              <w:rFonts w:asciiTheme="minorHAnsi" w:eastAsiaTheme="minorEastAsia" w:hAnsiTheme="minorHAnsi" w:cstheme="minorBidi"/>
+              <w:noProof/>
+              <w:szCs w:val="22"/>
+              <w:lang w:eastAsia="en-GB"/>
+            </w:rPr>
+          </w:pPr>
+          <w:hyperlink w:anchor="_Toc413958329" w:history="1">
+            <w:r>
+              <w:rPr>
+                <w:rStyle w:val="Hyperlink"/>
+                <w:noProof/>
+              </w:rPr>
+              <w:t>Structure of this Document</w:t>
+            </w:r>
+            <w:r>
+              <w:rPr>
+                <w:noProof/>
+                <w:webHidden/>
+              </w:rPr>
+              <w:tab/>
+            </w:r>
+            <w:r>
+              <w:rPr>
+                <w:noProof/>
+                <w:webHidden/>
+              </w:rPr>
+              <w:fldChar w:fldCharType="begin"/>
+            </w:r>
+            <w:r>
+              <w:rPr>
+                <w:noProof/>
+                <w:webHidden/>
+              </w:rPr>
+              <w:instrText xml:space="preserve"> PAGEREF _Toc413958329 \h </w:instrText>
+            </w:r>
+            <w:r>
+              <w:rPr>
+                <w:noProof/>
+                <w:webHidden/>
+              </w:rPr>
+            </w:r>
+            <w:r>
+              <w:rPr>
+                <w:noProof/>
+                <w:webHidden/>
+              </w:rPr>
+              <w:fldChar w:fldCharType="separate"/>
+            </w:r>
+            <w:r>
+              <w:rPr>
+                <w:noProof/>
+                <w:webHidden/>
+              </w:rPr>
+              <w:t>6</w:t>
+            </w:r>
+            <w:r>
+              <w:rPr>
+                <w:noProof/>
+                <w:webHidden/>
+              </w:rPr>
+              <w:fldChar w:fldCharType="end"/>
+            </w:r>
+          </w:hyperlink>
+        </w:p>
+        <w:p>
+          <w:pPr>
+            <w:pStyle w:val="TOC1"/>
+            <w:tabs>
+              <w:tab w:val="right" w:leader="dot" w:pos="8296"/>
+            </w:tabs>
+            <w:rPr>
+              <w:rFonts w:asciiTheme="minorHAnsi" w:eastAsiaTheme="minorEastAsia" w:hAnsiTheme="minorHAnsi" w:cstheme="minorBidi"/>
+              <w:noProof/>
+              <w:szCs w:val="22"/>
+              <w:lang w:eastAsia="en-GB"/>
+            </w:rPr>
+          </w:pPr>
+          <w:hyperlink w:anchor="_Toc413958330" w:history="1">
+            <w:r>
+              <w:rPr>
+                <w:rStyle w:val="Hyperlink"/>
+                <w:noProof/>
+              </w:rPr>
+              <w:t>Research</w:t>
+            </w:r>
+            <w:r>
+              <w:rPr>
+                <w:noProof/>
+                <w:webHidden/>
+              </w:rPr>
+              <w:tab/>
+            </w:r>
+            <w:r>
+              <w:rPr>
+                <w:noProof/>
+                <w:webHidden/>
+              </w:rPr>
+              <w:fldChar w:fldCharType="begin"/>
+            </w:r>
+            <w:r>
+              <w:rPr>
+                <w:noProof/>
+                <w:webHidden/>
+              </w:rPr>
+              <w:instrText xml:space="preserve"> PAGEREF _Toc413958330 \h </w:instrText>
+            </w:r>
+            <w:r>
+              <w:rPr>
+                <w:noProof/>
+                <w:webHidden/>
+              </w:rPr>
+            </w:r>
+            <w:r>
+              <w:rPr>
+                <w:noProof/>
+                <w:webHidden/>
+              </w:rPr>
+              <w:fldChar w:fldCharType="separate"/>
+            </w:r>
+            <w:r>
+              <w:rPr>
+                <w:noProof/>
+                <w:webHidden/>
+              </w:rPr>
+              <w:t>6</w:t>
+            </w:r>
+            <w:r>
+              <w:rPr>
+                <w:noProof/>
+                <w:webHidden/>
+              </w:rPr>
+              <w:fldChar w:fldCharType="end"/>
+            </w:r>
+          </w:hyperlink>
+        </w:p>
+        <w:p>
+          <w:pPr>
+            <w:pStyle w:val="TOC1"/>
+            <w:tabs>
+              <w:tab w:val="right" w:leader="dot" w:pos="8296"/>
+            </w:tabs>
+            <w:rPr>
+              <w:rFonts w:asciiTheme="minorHAnsi" w:eastAsiaTheme="minorEastAsia" w:hAnsiTheme="minorHAnsi" w:cstheme="minorBidi"/>
+              <w:noProof/>
+              <w:szCs w:val="22"/>
+              <w:lang w:eastAsia="en-GB"/>
+            </w:rPr>
+          </w:pPr>
+          <w:hyperlink w:anchor="_Toc413958331" w:history="1">
+            <w:r>
+              <w:rPr>
+                <w:rStyle w:val="Hyperlink"/>
+                <w:noProof/>
+              </w:rPr>
+              <w:t>Design</w:t>
+            </w:r>
+            <w:r>
+              <w:rPr>
+                <w:noProof/>
+                <w:webHidden/>
+              </w:rPr>
+              <w:tab/>
+            </w:r>
+            <w:r>
+              <w:rPr>
+                <w:noProof/>
+                <w:webHidden/>
+              </w:rPr>
+              <w:fldChar w:fldCharType="begin"/>
+            </w:r>
+            <w:r>
+              <w:rPr>
+                <w:noProof/>
+                <w:webHidden/>
+              </w:rPr>
+              <w:instrText xml:space="preserve"> PAGEREF _Toc413958331 \h </w:instrText>
+            </w:r>
+            <w:r>
+              <w:rPr>
+                <w:noProof/>
+                <w:webHidden/>
+              </w:rPr>
+            </w:r>
+            <w:r>
+              <w:rPr>
+                <w:noProof/>
+                <w:webHidden/>
+              </w:rPr>
+              <w:fldChar w:fldCharType="separate"/>
+            </w:r>
+            <w:r>
+              <w:rPr>
+                <w:noProof/>
+                <w:webHidden/>
+              </w:rPr>
+              <w:t>6</w:t>
+            </w:r>
+            <w:r>
+              <w:rPr>
+                <w:noProof/>
+                <w:webHidden/>
+              </w:rPr>
+              <w:fldChar w:fldCharType="end"/>
+            </w:r>
+          </w:hyperlink>
+        </w:p>
+        <w:p>
+          <w:pPr>
+            <w:pStyle w:val="TOC1"/>
+            <w:tabs>
+              <w:tab w:val="right" w:leader="dot" w:pos="8296"/>
+            </w:tabs>
+            <w:rPr>
+              <w:rFonts w:asciiTheme="minorHAnsi" w:eastAsiaTheme="minorEastAsia" w:hAnsiTheme="minorHAnsi" w:cstheme="minorBidi"/>
+              <w:noProof/>
+              <w:szCs w:val="22"/>
+              <w:lang w:eastAsia="en-GB"/>
+            </w:rPr>
+          </w:pPr>
+          <w:hyperlink w:anchor="_Toc413958332" w:history="1">
+            <w:r>
+              <w:rPr>
+                <w:rStyle w:val="Hyperlink"/>
+                <w:noProof/>
+              </w:rPr>
+              <w:t>Architecture and Development</w:t>
+            </w:r>
+            <w:r>
+              <w:rPr>
+                <w:noProof/>
+                <w:webHidden/>
+              </w:rPr>
+              <w:tab/>
+            </w:r>
+            <w:r>
+              <w:rPr>
+                <w:noProof/>
+                <w:webHidden/>
+              </w:rPr>
+              <w:fldChar w:fldCharType="begin"/>
+            </w:r>
+            <w:r>
+              <w:rPr>
+                <w:noProof/>
+                <w:webHidden/>
+              </w:rPr>
+              <w:instrText xml:space="preserve"> PAGEREF _Toc413958332 \h </w:instrText>
+            </w:r>
+            <w:r>
+              <w:rPr>
+                <w:noProof/>
+                <w:webHidden/>
+              </w:rPr>
+            </w:r>
+            <w:r>
+              <w:rPr>
+                <w:noProof/>
+                <w:webHidden/>
+              </w:rPr>
+              <w:fldChar w:fldCharType="separate"/>
+            </w:r>
+            <w:r>
+              <w:rPr>
+                <w:noProof/>
+                <w:webHidden/>
+              </w:rPr>
+              <w:t>6</w:t>
+            </w:r>
+            <w:r>
+              <w:rPr>
+                <w:noProof/>
+                <w:webHidden/>
+              </w:rPr>
+              <w:fldChar w:fldCharType="end"/>
+            </w:r>
+          </w:hyperlink>
+        </w:p>
+        <w:p>
+          <w:pPr>
+            <w:pStyle w:val="TOC1"/>
+            <w:tabs>
+              <w:tab w:val="right" w:leader="dot" w:pos="8296"/>
+            </w:tabs>
+            <w:rPr>
+              <w:rFonts w:asciiTheme="minorHAnsi" w:eastAsiaTheme="minorEastAsia" w:hAnsiTheme="minorHAnsi" w:cstheme="minorBidi"/>
+              <w:noProof/>
+              <w:szCs w:val="22"/>
+              <w:lang w:eastAsia="en-GB"/>
+            </w:rPr>
+          </w:pPr>
+          <w:hyperlink w:anchor="_Toc413958333" w:history="1">
+            <w:r>
+              <w:rPr>
+                <w:rStyle w:val="Hyperlink"/>
+                <w:noProof/>
+              </w:rPr>
+              <w:t>System Validation</w:t>
+            </w:r>
+            <w:r>
+              <w:rPr>
+                <w:noProof/>
+                <w:webHidden/>
+              </w:rPr>
+              <w:tab/>
+            </w:r>
+            <w:r>
+              <w:rPr>
+                <w:noProof/>
+                <w:webHidden/>
+              </w:rPr>
+              <w:fldChar w:fldCharType="begin"/>
+            </w:r>
+            <w:r>
+              <w:rPr>
+                <w:noProof/>
+                <w:webHidden/>
+              </w:rPr>
+              <w:instrText xml:space="preserve"> PAGEREF _Toc413958333 \h </w:instrText>
+            </w:r>
+            <w:r>
+              <w:rPr>
+                <w:noProof/>
+                <w:webHidden/>
+              </w:rPr>
+            </w:r>
+            <w:r>
+              <w:rPr>
+                <w:noProof/>
+                <w:webHidden/>
+              </w:rPr>
+              <w:fldChar w:fldCharType="separate"/>
+            </w:r>
+            <w:r>
+              <w:rPr>
+                <w:noProof/>
+                <w:webHidden/>
+              </w:rPr>
+              <w:t>6</w:t>
+            </w:r>
+            <w:r>
+              <w:rPr>
+                <w:noProof/>
+                <w:webHidden/>
+              </w:rPr>
+              <w:fldChar w:fldCharType="end"/>
+            </w:r>
+          </w:hyperlink>
+        </w:p>
+        <w:p>
+          <w:pPr>
+            <w:pStyle w:val="TOC2"/>
+            <w:tabs>
+              <w:tab w:val="right" w:leader="dot" w:pos="8296"/>
+            </w:tabs>
+            <w:rPr>
+              <w:rFonts w:asciiTheme="minorHAnsi" w:eastAsiaTheme="minorEastAsia" w:hAnsiTheme="minorHAnsi" w:cstheme="minorBidi"/>
+              <w:noProof/>
+              <w:szCs w:val="22"/>
+              <w:lang w:eastAsia="en-GB"/>
+            </w:rPr>
+          </w:pPr>
+          <w:hyperlink w:anchor="_Toc413958334" w:history="1">
+            <w:r>
+              <w:rPr>
+                <w:rStyle w:val="Hyperlink"/>
+                <w:noProof/>
+              </w:rPr>
+              <w:t>Testing</w:t>
+            </w:r>
+            <w:r>
+              <w:rPr>
+                <w:noProof/>
+                <w:webHidden/>
+              </w:rPr>
+              <w:tab/>
+            </w:r>
+            <w:r>
+              <w:rPr>
+                <w:noProof/>
+                <w:webHidden/>
+              </w:rPr>
+              <w:fldChar w:fldCharType="begin"/>
+            </w:r>
+            <w:r>
+              <w:rPr>
+                <w:noProof/>
+                <w:webHidden/>
+              </w:rPr>
+              <w:instrText xml:space="preserve"> PAGEREF _Toc413958334 \h </w:instrText>
+            </w:r>
+            <w:r>
+              <w:rPr>
+                <w:noProof/>
+                <w:webHidden/>
+              </w:rPr>
+            </w:r>
+            <w:r>
+              <w:rPr>
+                <w:noProof/>
+                <w:webHidden/>
+              </w:rPr>
+              <w:fldChar w:fldCharType="separate"/>
+            </w:r>
+            <w:r>
+              <w:rPr>
+                <w:noProof/>
+                <w:webHidden/>
+              </w:rPr>
+              <w:t>6</w:t>
+            </w:r>
+            <w:r>
+              <w:rPr>
+                <w:noProof/>
+                <w:webHidden/>
+              </w:rPr>
+              <w:fldChar w:fldCharType="end"/>
+            </w:r>
+          </w:hyperlink>
+        </w:p>
+        <w:p>
+          <w:pPr>
+            <w:pStyle w:val="TOC3"/>
+            <w:tabs>
+              <w:tab w:val="right" w:leader="dot" w:pos="8296"/>
+            </w:tabs>
+            <w:rPr>
+              <w:rFonts w:asciiTheme="minorHAnsi" w:eastAsiaTheme="minorEastAsia" w:hAnsiTheme="minorHAnsi" w:cstheme="minorBidi"/>
+              <w:noProof/>
+              <w:szCs w:val="22"/>
+              <w:lang w:eastAsia="en-GB"/>
+            </w:rPr>
+          </w:pPr>
+          <w:hyperlink w:anchor="_Toc413958335" w:history="1">
+            <w:r>
+              <w:rPr>
+                <w:rStyle w:val="Hyperlink"/>
+                <w:noProof/>
+              </w:rPr>
+              <w:t>Comparison with Existing Systems</w:t>
+            </w:r>
+            <w:r>
+              <w:rPr>
+                <w:noProof/>
+                <w:webHidden/>
+              </w:rPr>
+              <w:tab/>
+            </w:r>
+            <w:r>
+              <w:rPr>
+                <w:noProof/>
+                <w:webHidden/>
+              </w:rPr>
+              <w:fldChar w:fldCharType="begin"/>
+            </w:r>
+            <w:r>
+              <w:rPr>
+                <w:noProof/>
+                <w:webHidden/>
+              </w:rPr>
+              <w:instrText xml:space="preserve"> PAGEREF _Toc413958335 \h </w:instrText>
+            </w:r>
+            <w:r>
+              <w:rPr>
+                <w:noProof/>
+                <w:webHidden/>
+              </w:rPr>
+            </w:r>
+            <w:r>
+              <w:rPr>
+                <w:noProof/>
+                <w:webHidden/>
+              </w:rPr>
+              <w:fldChar w:fldCharType="separate"/>
+            </w:r>
+            <w:r>
+              <w:rPr>
+                <w:noProof/>
+                <w:webHidden/>
+              </w:rPr>
+              <w:t>6</w:t>
+            </w:r>
+            <w:r>
+              <w:rPr>
+                <w:noProof/>
+                <w:webHidden/>
+              </w:rPr>
+              <w:fldChar w:fldCharType="end"/>
+            </w:r>
+          </w:hyperlink>
+        </w:p>
+        <w:p>
+          <w:pPr>
+            <w:pStyle w:val="TOC1"/>
+            <w:tabs>
+              <w:tab w:val="right" w:leader="dot" w:pos="8296"/>
+            </w:tabs>
+            <w:rPr>
+              <w:rFonts w:asciiTheme="minorHAnsi" w:eastAsiaTheme="minorEastAsia" w:hAnsiTheme="minorHAnsi" w:cstheme="minorBidi"/>
+              <w:noProof/>
+              <w:szCs w:val="22"/>
+              <w:lang w:eastAsia="en-GB"/>
+            </w:rPr>
+          </w:pPr>
+          <w:hyperlink w:anchor="_Toc413958336" w:history="1">
+            <w:r>
+              <w:rPr>
+                <w:rStyle w:val="Hyperlink"/>
+                <w:noProof/>
+              </w:rPr>
+              <w:t>Project Plan</w:t>
+            </w:r>
+            <w:r>
+              <w:rPr>
+                <w:noProof/>
+                <w:webHidden/>
+              </w:rPr>
+              <w:tab/>
+            </w:r>
+            <w:r>
+              <w:rPr>
+                <w:noProof/>
+                <w:webHidden/>
+              </w:rPr>
+              <w:fldChar w:fldCharType="begin"/>
+            </w:r>
+            <w:r>
+              <w:rPr>
+                <w:noProof/>
+                <w:webHidden/>
+              </w:rPr>
+              <w:instrText xml:space="preserve"> PAGEREF _Toc413958336 \h </w:instrText>
+            </w:r>
+            <w:r>
+              <w:rPr>
+                <w:noProof/>
+                <w:webHidden/>
+              </w:rPr>
+            </w:r>
+            <w:r>
+              <w:rPr>
+                <w:noProof/>
+                <w:webHidden/>
+              </w:rPr>
+              <w:fldChar w:fldCharType="separate"/>
+            </w:r>
+            <w:r>
+              <w:rPr>
+                <w:noProof/>
+                <w:webHidden/>
+              </w:rPr>
+              <w:t>6</w:t>
+            </w:r>
+            <w:r>
+              <w:rPr>
+                <w:noProof/>
+                <w:webHidden/>
+              </w:rPr>
+              <w:fldChar w:fldCharType="end"/>
+            </w:r>
+          </w:hyperlink>
+        </w:p>
+        <w:p>
+          <w:pPr>
+            <w:pStyle w:val="TOC1"/>
+            <w:tabs>
+              <w:tab w:val="right" w:leader="dot" w:pos="8296"/>
+            </w:tabs>
+            <w:rPr>
+              <w:rFonts w:asciiTheme="minorHAnsi" w:eastAsiaTheme="minorEastAsia" w:hAnsiTheme="minorHAnsi" w:cstheme="minorBidi"/>
+              <w:noProof/>
+              <w:szCs w:val="22"/>
+              <w:lang w:eastAsia="en-GB"/>
+            </w:rPr>
+          </w:pPr>
+          <w:hyperlink w:anchor="_Toc413958337" w:history="1">
+            <w:r>
+              <w:rPr>
+                <w:rStyle w:val="Hyperlink"/>
+                <w:noProof/>
+              </w:rPr>
+              <w:t>Conclusion</w:t>
+            </w:r>
+            <w:r>
+              <w:rPr>
+                <w:noProof/>
+                <w:webHidden/>
+              </w:rPr>
+              <w:tab/>
+            </w:r>
+            <w:r>
+              <w:rPr>
+                <w:noProof/>
+                <w:webHidden/>
+              </w:rPr>
+              <w:fldChar w:fldCharType="begin"/>
+            </w:r>
+            <w:r>
+              <w:rPr>
+                <w:noProof/>
+                <w:webHidden/>
+              </w:rPr>
+              <w:instrText xml:space="preserve"> PAGEREF _Toc413958337 \h </w:instrText>
+            </w:r>
+            <w:r>
+              <w:rPr>
+                <w:noProof/>
+                <w:webHidden/>
+              </w:rPr>
+            </w:r>
+            <w:r>
+              <w:rPr>
+                <w:noProof/>
+                <w:webHidden/>
+              </w:rPr>
+              <w:fldChar w:fldCharType="separate"/>
+            </w:r>
+            <w:r>
+              <w:rPr>
+                <w:noProof/>
+                <w:webHidden/>
+              </w:rPr>
+              <w:t>6</w:t>
+            </w:r>
+            <w:r>
+              <w:rPr>
+                <w:noProof/>
+                <w:webHidden/>
+              </w:rPr>
+              <w:fldChar w:fldCharType="end"/>
+            </w:r>
+          </w:hyperlink>
+        </w:p>
+        <w:p>
+          <w:pPr>
+            <w:pStyle w:val="TOC2"/>
+            <w:tabs>
+              <w:tab w:val="right" w:leader="dot" w:pos="8296"/>
+            </w:tabs>
+            <w:rPr>
+              <w:rFonts w:asciiTheme="minorHAnsi" w:eastAsiaTheme="minorEastAsia" w:hAnsiTheme="minorHAnsi" w:cstheme="minorBidi"/>
+              <w:noProof/>
+              <w:szCs w:val="22"/>
+              <w:lang w:eastAsia="en-GB"/>
+            </w:rPr>
+          </w:pPr>
+          <w:hyperlink w:anchor="_Toc413958338" w:history="1">
+            <w:r>
+              <w:rPr>
+                <w:rStyle w:val="Hyperlink"/>
+                <w:noProof/>
+              </w:rPr>
+              <w:t>Future Work</w:t>
+            </w:r>
+            <w:r>
+              <w:rPr>
+                <w:noProof/>
+                <w:webHidden/>
+              </w:rPr>
+              <w:tab/>
+            </w:r>
+            <w:r>
+              <w:rPr>
+                <w:noProof/>
+                <w:webHidden/>
+              </w:rPr>
+              <w:fldChar w:fldCharType="begin"/>
+            </w:r>
+            <w:r>
+              <w:rPr>
+                <w:noProof/>
+                <w:webHidden/>
+              </w:rPr>
+              <w:instrText xml:space="preserve"> PAGEREF _Toc413958338 \h </w:instrText>
+            </w:r>
+            <w:r>
+              <w:rPr>
+                <w:noProof/>
+                <w:webHidden/>
+              </w:rPr>
+            </w:r>
+            <w:r>
+              <w:rPr>
+                <w:noProof/>
+                <w:webHidden/>
+              </w:rPr>
+              <w:fldChar w:fldCharType="separate"/>
+            </w:r>
+            <w:r>
+              <w:rPr>
+                <w:noProof/>
+                <w:webHidden/>
+              </w:rPr>
+              <w:t>7</w:t>
+            </w:r>
+            <w:r>
+              <w:rPr>
+                <w:noProof/>
+                <w:webHidden/>
+              </w:rPr>
+              <w:fldChar w:fldCharType="end"/>
+            </w:r>
+          </w:hyperlink>
+        </w:p>
+        <w:p>
+          <w:r>
+            <w:rPr>
+              <w:b/>
+              <w:bCs/>
+              <w:noProof/>
+            </w:rPr>
+            <w:fldChar w:fldCharType="end"/>
+          </w:r>
+        </w:p>
+      </w:sdtContent>
+    </w:sdt>
+    <w:p/>
+    <w:p>
+      <w:pPr>
+        <w:jc w:val="left"/>
+        <w:rPr>
+          <w:b/>
+          <w:bCs/>
           <w:sz w:val="40"/>
           <w:lang w:val="en-IE"/>
         </w:rPr>
@@ -448,18 +1793,106 @@
       <w:pPr>
         <w:pStyle w:val="Heading1"/>
       </w:pPr>
+      <w:bookmarkStart w:id="14" w:name="_Toc413958325"/>
       <w:r>
         <w:lastRenderedPageBreak/>
+        <w:t>Introduction</w:t>
+      </w:r>
+      <w:bookmarkEnd w:id="14"/>
+    </w:p>
+    <w:p>
+      <w:pPr>
+        <w:pStyle w:val="Heading2"/>
+      </w:pPr>
+      <w:bookmarkStart w:id="15" w:name="_Toc413958326"/>
+      <w:r>
+        <w:t>Overview</w:t>
+      </w:r>
+      <w:bookmarkEnd w:id="15"/>
+    </w:p>
+    <w:p>
+      <w:pPr>
+        <w:pStyle w:val="Heading2"/>
+      </w:pPr>
+      <w:bookmarkStart w:id="16" w:name="_Toc413958327"/>
+      <w:r>
+        <w:t>Objectives</w:t>
+      </w:r>
+      <w:bookmarkEnd w:id="16"/>
+    </w:p>
+    <w:p>
+      <w:pPr>
+        <w:pStyle w:val="Heading2"/>
+      </w:pPr>
+      <w:bookmarkStart w:id="17" w:name="_Toc413958328"/>
+      <w:r>
+        <w:t>Challenges</w:t>
+      </w:r>
+      <w:bookmarkEnd w:id="17"/>
+    </w:p>
+    <w:p>
+      <w:pPr>
+        <w:pStyle w:val="Heading2"/>
+      </w:pPr>
+      <w:bookmarkStart w:id="18" w:name="_Toc413958329"/>
+      <w:r>
+        <w:t>Structure of this Document</w:t>
+      </w:r>
+      <w:bookmarkEnd w:id="18"/>
+    </w:p>
+    <w:p>
+      <w:pPr>
+        <w:pStyle w:val="Heading1"/>
+      </w:pPr>
+      <w:bookmarkStart w:id="19" w:name="_Toc413958330"/>
+      <w:r>
+        <w:t>Research</w:t>
+      </w:r>
+      <w:bookmarkEnd w:id="19"/>
+    </w:p>
+    <w:p>
+      <w:pPr>
+        <w:pStyle w:val="Heading1"/>
+      </w:pPr>
+      <w:bookmarkStart w:id="20" w:name="_Toc413958331"/>
+      <w:r>
+        <w:t>Design</w:t>
+      </w:r>
+      <w:bookmarkEnd w:id="20"/>
+    </w:p>
+    <w:p>
+      <w:pPr>
+        <w:pStyle w:val="Heading1"/>
+      </w:pPr>
+      <w:bookmarkStart w:id="21" w:name="_Toc413958332"/>
+      <w:r>
+        <w:t>Architecture and Development</w:t>
+      </w:r>
+      <w:bookmarkEnd w:id="21"/>
+    </w:p>
+    <w:p>
+      <w:pPr>
+        <w:pStyle w:val="Heading1"/>
+      </w:pPr>
+      <w:bookmarkStart w:id="22" w:name="_Toc413951828"/>
+      <w:bookmarkStart w:id="23" w:name="_Toc413958333"/>
+      <w:r>
         <w:t>System Validation</w:t>
       </w:r>
+      <w:bookmarkEnd w:id="22"/>
+      <w:bookmarkEnd w:id="23"/>
     </w:p>
     <w:p>
       <w:pPr>
         <w:pStyle w:val="Heading2"/>
       </w:pPr>
+      <w:bookmarkStart w:id="24" w:name="_Toc413951829"/>
+      <w:bookmarkStart w:id="25" w:name="_Toc413958334"/>
       <w:r>
         <w:t>Testing</w:t>
       </w:r>
+      <w:bookmarkEnd w:id="24"/>
+      <w:bookmarkEnd w:id="25"/>
     </w:p>
     <w:p>
       <w:r>
@@ -471,9 +1904,13 @@
         <w:pStyle w:val="Heading3"/>
         <w:jc w:val="both"/>
       </w:pPr>
+      <w:bookmarkStart w:id="26" w:name="_Toc413951830"/>
+      <w:bookmarkStart w:id="27" w:name="_Toc413958335"/>
       <w:r>
         <w:t>Comparison with Existing Systems</w:t>
       </w:r>
+      <w:bookmarkEnd w:id="26"/>
+      <w:bookmarkEnd w:id="27"/>
     </w:p>
     <w:p>
       <w:r>
@@ -775,40 +2212,74 @@
         <w:t>varying results when passed through the mood analysis; this provided a basis on which to tweak the weightings assigned to the various parameters used in the formation of the rankings.</w:t>
       </w:r>
     </w:p>
-    <w:p>
+    <w:p/>
+    <w:p>
+      <w:pPr>
+        <w:pStyle w:val="Heading1"/>
+      </w:pPr>
+      <w:bookmarkStart w:id="28" w:name="_Toc413958336"/>
+      <w:r>
+        <w:t>Project Plan</w:t>
+      </w:r>
+      <w:bookmarkEnd w:id="28"/>
+    </w:p>
+    <w:p>
+      <w:pPr>
+        <w:pStyle w:val="Heading1"/>
+      </w:pPr>
+      <w:bookmarkStart w:id="29" w:name="_Toc413958337"/>
+      <w:r>
+        <w:t>Conclusion</w:t>
+      </w:r>
+      <w:bookmarkEnd w:id="29"/>
+    </w:p>
+    <w:p>
+      <w:pPr>
+        <w:pStyle w:val="Heading2"/>
+      </w:pPr>
+      <w:bookmarkStart w:id="30" w:name="_Toc413958338"/>
+      <w:r>
+        <w:lastRenderedPageBreak/>
+        <w:t>Future Work</w:t>
+      </w:r>
+      <w:bookmarkEnd w:id="30"/>
+    </w:p>
+    <w:p>
+      <w:pPr>
+        <w:jc w:val="left"/>
+      </w:pPr>
       <w:r>
         <w:br w:type="page"/>
       </w:r>
-      <w:bookmarkStart w:id="0" w:name="_GoBack"/>
-      <w:bookmarkEnd w:id="0"/>
+    </w:p>
+    <w:p>
+      <w:r>
+        <w:lastRenderedPageBreak/>
+        <w:fldChar w:fldCharType="begin"/>
+      </w:r>
+      <w:r>
+        <w:rPr>
+          <w:lang w:val="en-IE"/>
+        </w:rPr>
+        <w:instrText xml:space="preserve"> BIBLIOGRAPHY  \l 6153 </w:instrText>
+      </w:r>
+      <w:r>
+        <w:fldChar w:fldCharType="separate"/>
+      </w:r>
+      <w:r>
+        <w:rPr>
+          <w:b/>
+          <w:bCs/>
+          <w:noProof/>
+          <w:lang w:val="en-US"/>
+        </w:rPr>
+        <w:t>There are no sources in the current document.</w:t>
+      </w:r>
+      <w:r>
+        <w:fldChar w:fldCharType="end"/>
+      </w:r>
     </w:p>
     <w:p/>
-    <w:p>
-      <w:pPr>
-        <w:pStyle w:val="Heading1"/>
-      </w:pPr>
-      <w:r>
-        <w:t>Acknowledgements</w:t>
-      </w:r>
-    </w:p>
-    <w:p>
-      <w:pPr>
-        <w:pStyle w:val="Heading1"/>
-      </w:pPr>
-    </w:p>
-    <w:p>
-      <w:pPr>
-        <w:pStyle w:val="Heading1"/>
-      </w:pPr>
-      <w:r>
-        <w:t>Body text</w:t>
-      </w:r>
-    </w:p>
-    <w:p>
-      <w:pPr>
-        <w:pStyle w:val="Heading1"/>
-      </w:pPr>
-    </w:p>
     <w:sectPr>
       <w:headerReference w:type="default" r:id="rId12"/>
       <w:pgSz w:w="11906" w:h="16838"/>
@@ -910,7 +2381,7 @@
         <w:rStyle w:val="PageNumber"/>
         <w:noProof/>
       </w:rPr>
-      <w:t>5</w:t>
+      <w:t>8</w:t>
     </w:r>
     <w:r>
       <w:rPr>
@@ -1788,6 +3259,80 @@
       </w:tblBorders>
     </w:tblPr>
   </w:style>
+  <w:style w:type="paragraph" w:styleId="TOCHeading">
+    <w:name w:val="TOC Heading"/>
+    <w:basedOn w:val="Heading1"/>
+    <w:next w:val="Normal"/>
+    <w:uiPriority w:val="39"/>
+    <w:unhideWhenUsed/>
+    <w:qFormat/>
+    <w:rsid w:val="004238BA"/>
+    <w:pPr>
+      <w:keepNext/>
+      <w:keepLines/>
+      <w:spacing w:before="240" w:line="259" w:lineRule="auto"/>
+      <w:jc w:val="left"/>
+      <w:outlineLvl w:val="9"/>
+    </w:pPr>
+    <w:rPr>
+      <w:rFonts w:asciiTheme="majorHAnsi" w:eastAsiaTheme="majorEastAsia" w:hAnsiTheme="majorHAnsi" w:cstheme="majorBidi"/>
+      <w:b w:val="0"/>
+      <w:bCs w:val="0"/>
+      <w:color w:val="365F91" w:themeColor="accent1" w:themeShade="BF"/>
+      <w:sz w:val="32"/>
+      <w:szCs w:val="32"/>
+      <w:lang w:val="en-US"/>
+    </w:rPr>
+  </w:style>
+  <w:style w:type="paragraph" w:styleId="TOC1">
+    <w:name w:val="toc 1"/>
+    <w:basedOn w:val="Normal"/>
+    <w:next w:val="Normal"/>
+    <w:autoRedefine/>
+    <w:uiPriority w:val="39"/>
+    <w:unhideWhenUsed/>
+    <w:rsid w:val="004238BA"/>
+    <w:pPr>
+      <w:spacing w:after="100"/>
+    </w:pPr>
+  </w:style>
+  <w:style w:type="paragraph" w:styleId="TOC2">
+    <w:name w:val="toc 2"/>
+    <w:basedOn w:val="Normal"/>
+    <w:next w:val="Normal"/>
+    <w:autoRedefine/>
+    <w:uiPriority w:val="39"/>
+    <w:unhideWhenUsed/>
+    <w:rsid w:val="004238BA"/>
+    <w:pPr>
+      <w:spacing w:after="100"/>
+      <w:ind w:left="220"/>
+    </w:pPr>
+  </w:style>
+  <w:style w:type="paragraph" w:styleId="TOC3">
+    <w:name w:val="toc 3"/>
+    <w:basedOn w:val="Normal"/>
+    <w:next w:val="Normal"/>
+    <w:autoRedefine/>
+    <w:uiPriority w:val="39"/>
+    <w:unhideWhenUsed/>
+    <w:rsid w:val="004238BA"/>
+    <w:pPr>
+      <w:spacing w:after="100"/>
+      <w:ind w:left="440"/>
+    </w:pPr>
+  </w:style>
+  <w:style w:type="character" w:styleId="Hyperlink">
+    <w:name w:val="Hyperlink"/>
+    <w:basedOn w:val="DefaultParagraphFont"/>
+    <w:uiPriority w:val="99"/>
+    <w:unhideWhenUsed/>
+    <w:rsid w:val="004238BA"/>
+    <w:rPr>
+      <w:color w:val="0000FF" w:themeColor="hyperlink"/>
+      <w:u w:val="single"/>
+    </w:rPr>
+  </w:style>
 </w:styles>
 </file>
 
@@ -2075,11 +3620,11 @@
 </file>
 
 <file path=customXml/item1.xml><?xml version="1.0" encoding="utf-8"?>
-<b:Sources xmlns:b="http://schemas.openxmlformats.org/officeDocument/2006/bibliography" xmlns="http://schemas.openxmlformats.org/officeDocument/2006/bibliography" SelectedStyle="\APASixthEditionOfficeOnline.xsl" StyleName="APA" Version="6"/>
+<b:Sources xmlns:b="http://schemas.openxmlformats.org/officeDocument/2006/bibliography" xmlns="http://schemas.openxmlformats.org/officeDocument/2006/bibliography" SelectedStyle="\IEEE2006OfficeOnline.xsl" StyleName="IEEE" Version="2006"/>
 </file>
 
 <file path=customXml/itemProps1.xml><?xml version="1.0" encoding="utf-8"?>
-<ds:datastoreItem xmlns:ds="http://schemas.openxmlformats.org/officeDocument/2006/customXml" ds:itemID="{2F8146B2-4E4C-4AC3-85BE-FFDCD08FBCC4}">
+<ds:datastoreItem xmlns:ds="http://schemas.openxmlformats.org/officeDocument/2006/customXml" ds:itemID="{3634935E-CB1B-4E03-B4A6-9023405FACE9}">
   <ds:schemaRefs>
     <ds:schemaRef ds:uri="http://schemas.openxmlformats.org/officeDocument/2006/bibliography"/>
   </ds:schemaRefs>

</xml_diff>

<commit_message>
animation xml and report progress
</commit_message>
<xml_diff>
--- a/Report/report.docx
+++ b/Report/report.docx
@@ -413,12 +413,7 @@
     </w:p>
     <w:p>
       <w:r>
-        <w:t>This project aims to provid</w:t>
-      </w:r>
-      <w:bookmarkStart w:id="7" w:name="_GoBack"/>
-      <w:bookmarkEnd w:id="7"/>
-      <w:r>
-        <w:t xml:space="preserve">e a system for the music listener to categorize and play his or her favourite music based on the emotions that music induces in the listener. </w:t>
+        <w:t xml:space="preserve">This project aims to provide a system for the music listener to categorize and play his or her favourite music based on the emotions that music induces in the listener. </w:t>
       </w:r>
     </w:p>
     <w:p>
@@ -442,7 +437,7 @@
           <w:szCs w:val="40"/>
         </w:rPr>
       </w:pPr>
-      <w:bookmarkStart w:id="8" w:name="_Toc413951826"/>
+      <w:bookmarkStart w:id="7" w:name="_Toc413951826"/>
       <w:r>
         <w:rPr>
           <w:b/>
@@ -460,7 +455,7 @@
         </w:rPr>
         <w:t>eclaration</w:t>
       </w:r>
-      <w:bookmarkEnd w:id="8"/>
+      <w:bookmarkEnd w:id="7"/>
     </w:p>
     <w:p/>
     <w:p/>
@@ -547,7 +542,7 @@
           <w:szCs w:val="40"/>
         </w:rPr>
       </w:pPr>
-      <w:bookmarkStart w:id="9" w:name="_Toc413951827"/>
+      <w:bookmarkStart w:id="8" w:name="_Toc413951827"/>
       <w:r>
         <w:rPr>
           <w:b/>
@@ -557,7 +552,7 @@
         <w:lastRenderedPageBreak/>
         <w:t>Acknowledgments</w:t>
       </w:r>
-      <w:bookmarkEnd w:id="9"/>
+      <w:bookmarkEnd w:id="8"/>
     </w:p>
     <w:p>
       <w:pPr>
@@ -624,7 +619,7 @@
           <w:r>
             <w:fldChar w:fldCharType="separate"/>
           </w:r>
-          <w:hyperlink w:anchor="_Toc414452097" w:history="1">
+          <w:hyperlink w:anchor="_Toc414536964" w:history="1">
             <w:r>
               <w:rPr>
                 <w:rStyle w:val="Hyperlink"/>
@@ -667,7 +662,7 @@
                 <w:noProof/>
                 <w:webHidden/>
               </w:rPr>
-              <w:instrText xml:space="preserve"> PAGEREF _Toc414452097 \h </w:instrText>
+              <w:instrText xml:space="preserve"> PAGEREF _Toc414536964 \h </w:instrText>
             </w:r>
             <w:r>
               <w:rPr>
@@ -687,7 +682,7 @@
                 <w:noProof/>
                 <w:webHidden/>
               </w:rPr>
-              <w:t>6</w:t>
+              <w:t>7</w:t>
             </w:r>
             <w:r>
               <w:rPr>
@@ -712,7 +707,7 @@
               <w:lang w:eastAsia="en-GB"/>
             </w:rPr>
           </w:pPr>
-          <w:hyperlink w:anchor="_Toc414452098" w:history="1">
+          <w:hyperlink w:anchor="_Toc414536965" w:history="1">
             <w:r>
               <w:rPr>
                 <w:rStyle w:val="Hyperlink"/>
@@ -755,7 +750,7 @@
                 <w:noProof/>
                 <w:webHidden/>
               </w:rPr>
-              <w:instrText xml:space="preserve"> PAGEREF _Toc414452098 \h </w:instrText>
+              <w:instrText xml:space="preserve"> PAGEREF _Toc414536965 \h </w:instrText>
             </w:r>
             <w:r>
               <w:rPr>
@@ -775,7 +770,7 @@
                 <w:noProof/>
                 <w:webHidden/>
               </w:rPr>
-              <w:t>6</w:t>
+              <w:t>7</w:t>
             </w:r>
             <w:r>
               <w:rPr>
@@ -800,7 +795,7 @@
               <w:lang w:eastAsia="en-GB"/>
             </w:rPr>
           </w:pPr>
-          <w:hyperlink w:anchor="_Toc414452099" w:history="1">
+          <w:hyperlink w:anchor="_Toc414536966" w:history="1">
             <w:r>
               <w:rPr>
                 <w:rStyle w:val="Hyperlink"/>
@@ -843,7 +838,7 @@
                 <w:noProof/>
                 <w:webHidden/>
               </w:rPr>
-              <w:instrText xml:space="preserve"> PAGEREF _Toc414452099 \h </w:instrText>
+              <w:instrText xml:space="preserve"> PAGEREF _Toc414536966 \h </w:instrText>
             </w:r>
             <w:r>
               <w:rPr>
@@ -863,7 +858,78 @@
                 <w:noProof/>
                 <w:webHidden/>
               </w:rPr>
-              <w:t>6</w:t>
+              <w:t>7</w:t>
+            </w:r>
+            <w:r>
+              <w:rPr>
+                <w:noProof/>
+                <w:webHidden/>
+              </w:rPr>
+              <w:fldChar w:fldCharType="end"/>
+            </w:r>
+          </w:hyperlink>
+        </w:p>
+        <w:p>
+          <w:pPr>
+            <w:pStyle w:val="TOC3"/>
+            <w:tabs>
+              <w:tab w:val="right" w:leader="dot" w:pos="8296"/>
+            </w:tabs>
+            <w:rPr>
+              <w:rFonts w:asciiTheme="minorHAnsi" w:eastAsiaTheme="minorEastAsia" w:hAnsiTheme="minorHAnsi" w:cstheme="minorBidi"/>
+              <w:noProof/>
+              <w:szCs w:val="22"/>
+              <w:lang w:eastAsia="en-GB"/>
+            </w:rPr>
+          </w:pPr>
+          <w:hyperlink w:anchor="_Toc414536967" w:history="1">
+            <w:r>
+              <w:rPr>
+                <w:rStyle w:val="Hyperlink"/>
+                <w:noProof/>
+              </w:rPr>
+              <w:t>1.2.1</w:t>
+            </w:r>
+            <w:r>
+              <w:rPr>
+                <w:noProof/>
+                <w:webHidden/>
+              </w:rPr>
+              <w:tab/>
+            </w:r>
+            <w:r>
+              <w:rPr>
+                <w:noProof/>
+                <w:webHidden/>
+              </w:rPr>
+              <w:fldChar w:fldCharType="begin"/>
+            </w:r>
+            <w:r>
+              <w:rPr>
+                <w:noProof/>
+                <w:webHidden/>
+              </w:rPr>
+              <w:instrText xml:space="preserve"> PAGEREF _Toc414536967 \h </w:instrText>
+            </w:r>
+            <w:r>
+              <w:rPr>
+                <w:noProof/>
+                <w:webHidden/>
+              </w:rPr>
+            </w:r>
+            <w:r>
+              <w:rPr>
+                <w:noProof/>
+                <w:webHidden/>
+              </w:rPr>
+              <w:fldChar w:fldCharType="separate"/>
+            </w:r>
+            <w:r>
+              <w:rPr>
+                <w:noProof/>
+                <w:webHidden/>
+              </w:rPr>
+              <w:t>7</w:t>
             </w:r>
             <w:r>
               <w:rPr>
@@ -888,7 +954,7 @@
               <w:lang w:eastAsia="en-GB"/>
             </w:rPr>
           </w:pPr>
-          <w:hyperlink w:anchor="_Toc414452100" w:history="1">
+          <w:hyperlink w:anchor="_Toc414536968" w:history="1">
             <w:r>
               <w:rPr>
                 <w:rStyle w:val="Hyperlink"/>
@@ -931,7 +997,7 @@
                 <w:noProof/>
                 <w:webHidden/>
               </w:rPr>
-              <w:instrText xml:space="preserve"> PAGEREF _Toc414452100 \h </w:instrText>
+              <w:instrText xml:space="preserve"> PAGEREF _Toc414536968 \h </w:instrText>
             </w:r>
             <w:r>
               <w:rPr>
@@ -951,7 +1017,7 @@
                 <w:noProof/>
                 <w:webHidden/>
               </w:rPr>
-              <w:t>6</w:t>
+              <w:t>7</w:t>
             </w:r>
             <w:r>
               <w:rPr>
@@ -976,7 +1042,7 @@
               <w:lang w:eastAsia="en-GB"/>
             </w:rPr>
           </w:pPr>
-          <w:hyperlink w:anchor="_Toc414452101" w:history="1">
+          <w:hyperlink w:anchor="_Toc414536969" w:history="1">
             <w:r>
               <w:rPr>
                 <w:rStyle w:val="Hyperlink"/>
@@ -1019,7 +1085,7 @@
                 <w:noProof/>
                 <w:webHidden/>
               </w:rPr>
-              <w:instrText xml:space="preserve"> PAGEREF _Toc414452101 \h </w:instrText>
+              <w:instrText xml:space="preserve"> PAGEREF _Toc414536969 \h </w:instrText>
             </w:r>
             <w:r>
               <w:rPr>
@@ -1039,7 +1105,7 @@
                 <w:noProof/>
                 <w:webHidden/>
               </w:rPr>
-              <w:t>6</w:t>
+              <w:t>7</w:t>
             </w:r>
             <w:r>
               <w:rPr>
@@ -1064,7 +1130,7 @@
               <w:lang w:eastAsia="en-GB"/>
             </w:rPr>
           </w:pPr>
-          <w:hyperlink w:anchor="_Toc414452102" w:history="1">
+          <w:hyperlink w:anchor="_Toc414536970" w:history="1">
             <w:r>
               <w:rPr>
                 <w:rStyle w:val="Hyperlink"/>
@@ -1107,7 +1173,7 @@
                 <w:noProof/>
                 <w:webHidden/>
               </w:rPr>
-              <w:instrText xml:space="preserve"> PAGEREF _Toc414452102 \h </w:instrText>
+              <w:instrText xml:space="preserve"> PAGEREF _Toc414536970 \h </w:instrText>
             </w:r>
             <w:r>
               <w:rPr>
@@ -1127,7 +1193,7 @@
                 <w:noProof/>
                 <w:webHidden/>
               </w:rPr>
-              <w:t>6</w:t>
+              <w:t>7</w:t>
             </w:r>
             <w:r>
               <w:rPr>
@@ -1152,7 +1218,7 @@
               <w:lang w:eastAsia="en-GB"/>
             </w:rPr>
           </w:pPr>
-          <w:hyperlink w:anchor="_Toc414452103" w:history="1">
+          <w:hyperlink w:anchor="_Toc414536971" w:history="1">
             <w:r>
               <w:rPr>
                 <w:rStyle w:val="Hyperlink"/>
@@ -1195,7 +1261,7 @@
                 <w:noProof/>
                 <w:webHidden/>
               </w:rPr>
-              <w:instrText xml:space="preserve"> PAGEREF _Toc414452103 \h </w:instrText>
+              <w:instrText xml:space="preserve"> PAGEREF _Toc414536971 \h </w:instrText>
             </w:r>
             <w:r>
               <w:rPr>
@@ -1215,7 +1281,7 @@
                 <w:noProof/>
                 <w:webHidden/>
               </w:rPr>
-              <w:t>6</w:t>
+              <w:t>7</w:t>
             </w:r>
             <w:r>
               <w:rPr>
@@ -1240,7 +1306,7 @@
               <w:lang w:eastAsia="en-GB"/>
             </w:rPr>
           </w:pPr>
-          <w:hyperlink w:anchor="_Toc414452104" w:history="1">
+          <w:hyperlink w:anchor="_Toc414536972" w:history="1">
             <w:r>
               <w:rPr>
                 <w:rStyle w:val="Hyperlink"/>
@@ -1283,7 +1349,7 @@
                 <w:noProof/>
                 <w:webHidden/>
               </w:rPr>
-              <w:instrText xml:space="preserve"> PAGEREF _Toc414452104 \h </w:instrText>
+              <w:instrText xml:space="preserve"> PAGEREF _Toc414536972 \h </w:instrText>
             </w:r>
             <w:r>
               <w:rPr>
@@ -1303,7 +1369,7 @@
                 <w:noProof/>
                 <w:webHidden/>
               </w:rPr>
-              <w:t>6</w:t>
+              <w:t>7</w:t>
             </w:r>
             <w:r>
               <w:rPr>
@@ -1328,7 +1394,7 @@
               <w:lang w:eastAsia="en-GB"/>
             </w:rPr>
           </w:pPr>
-          <w:hyperlink w:anchor="_Toc414452105" w:history="1">
+          <w:hyperlink w:anchor="_Toc414536973" w:history="1">
             <w:r>
               <w:rPr>
                 <w:rStyle w:val="Hyperlink"/>
@@ -1371,7 +1437,7 @@
                 <w:noProof/>
                 <w:webHidden/>
               </w:rPr>
-              <w:instrText xml:space="preserve"> PAGEREF _Toc414452105 \h </w:instrText>
+              <w:instrText xml:space="preserve"> PAGEREF _Toc414536973 \h </w:instrText>
             </w:r>
             <w:r>
               <w:rPr>
@@ -1391,7 +1457,7 @@
                 <w:noProof/>
                 <w:webHidden/>
               </w:rPr>
-              <w:t>6</w:t>
+              <w:t>7</w:t>
             </w:r>
             <w:r>
               <w:rPr>
@@ -1416,7 +1482,7 @@
               <w:lang w:eastAsia="en-GB"/>
             </w:rPr>
           </w:pPr>
-          <w:hyperlink w:anchor="_Toc414452106" w:history="1">
+          <w:hyperlink w:anchor="_Toc414536974" w:history="1">
             <w:r>
               <w:rPr>
                 <w:rStyle w:val="Hyperlink"/>
@@ -1459,7 +1525,7 @@
                 <w:noProof/>
                 <w:webHidden/>
               </w:rPr>
-              <w:instrText xml:space="preserve"> PAGEREF _Toc414452106 \h </w:instrText>
+              <w:instrText xml:space="preserve"> PAGEREF _Toc414536974 \h </w:instrText>
             </w:r>
             <w:r>
               <w:rPr>
@@ -1479,7 +1545,7 @@
                 <w:noProof/>
                 <w:webHidden/>
               </w:rPr>
-              <w:t>6</w:t>
+              <w:t>7</w:t>
             </w:r>
             <w:r>
               <w:rPr>
@@ -1504,7 +1570,7 @@
               <w:lang w:eastAsia="en-GB"/>
             </w:rPr>
           </w:pPr>
-          <w:hyperlink w:anchor="_Toc414452107" w:history="1">
+          <w:hyperlink w:anchor="_Toc414536975" w:history="1">
             <w:r>
               <w:rPr>
                 <w:rStyle w:val="Hyperlink"/>
@@ -1547,7 +1613,7 @@
                 <w:noProof/>
                 <w:webHidden/>
               </w:rPr>
-              <w:instrText xml:space="preserve"> PAGEREF _Toc414452107 \h </w:instrText>
+              <w:instrText xml:space="preserve"> PAGEREF _Toc414536975 \h </w:instrText>
             </w:r>
             <w:r>
               <w:rPr>
@@ -1567,7 +1633,7 @@
                 <w:noProof/>
                 <w:webHidden/>
               </w:rPr>
-              <w:t>6</w:t>
+              <w:t>7</w:t>
             </w:r>
             <w:r>
               <w:rPr>
@@ -1592,7 +1658,7 @@
               <w:lang w:eastAsia="en-GB"/>
             </w:rPr>
           </w:pPr>
-          <w:hyperlink w:anchor="_Toc414452108" w:history="1">
+          <w:hyperlink w:anchor="_Toc414536976" w:history="1">
             <w:r>
               <w:rPr>
                 <w:rStyle w:val="Hyperlink"/>
@@ -1635,7 +1701,7 @@
                 <w:noProof/>
                 <w:webHidden/>
               </w:rPr>
-              <w:instrText xml:space="preserve"> PAGEREF _Toc414452108 \h </w:instrText>
+              <w:instrText xml:space="preserve"> PAGEREF _Toc414536976 \h </w:instrText>
             </w:r>
             <w:r>
               <w:rPr>
@@ -1655,7 +1721,7 @@
                 <w:noProof/>
                 <w:webHidden/>
               </w:rPr>
-              <w:t>7</w:t>
+              <w:t>8</w:t>
             </w:r>
             <w:r>
               <w:rPr>
@@ -1680,7 +1746,7 @@
               <w:lang w:eastAsia="en-GB"/>
             </w:rPr>
           </w:pPr>
-          <w:hyperlink w:anchor="_Toc414452109" w:history="1">
+          <w:hyperlink w:anchor="_Toc414536977" w:history="1">
             <w:r>
               <w:rPr>
                 <w:rStyle w:val="Hyperlink"/>
@@ -1723,7 +1789,7 @@
                 <w:noProof/>
                 <w:webHidden/>
               </w:rPr>
-              <w:instrText xml:space="preserve"> PAGEREF _Toc414452109 \h </w:instrText>
+              <w:instrText xml:space="preserve"> PAGEREF _Toc414536977 \h </w:instrText>
             </w:r>
             <w:r>
               <w:rPr>
@@ -1743,7 +1809,7 @@
                 <w:noProof/>
                 <w:webHidden/>
               </w:rPr>
-              <w:t>7</w:t>
+              <w:t>8</w:t>
             </w:r>
             <w:r>
               <w:rPr>
@@ -1768,7 +1834,7 @@
               <w:lang w:eastAsia="en-GB"/>
             </w:rPr>
           </w:pPr>
-          <w:hyperlink w:anchor="_Toc414452110" w:history="1">
+          <w:hyperlink w:anchor="_Toc414536978" w:history="1">
             <w:r>
               <w:rPr>
                 <w:rStyle w:val="Hyperlink"/>
@@ -1811,7 +1877,7 @@
                 <w:noProof/>
                 <w:webHidden/>
               </w:rPr>
-              <w:instrText xml:space="preserve"> PAGEREF _Toc414452110 \h </w:instrText>
+              <w:instrText xml:space="preserve"> PAGEREF _Toc414536978 \h </w:instrText>
             </w:r>
             <w:r>
               <w:rPr>
@@ -1831,7 +1897,7 @@
                 <w:noProof/>
                 <w:webHidden/>
               </w:rPr>
-              <w:t>8</w:t>
+              <w:t>9</w:t>
             </w:r>
             <w:r>
               <w:rPr>
@@ -1856,7 +1922,7 @@
               <w:lang w:eastAsia="en-GB"/>
             </w:rPr>
           </w:pPr>
-          <w:hyperlink w:anchor="_Toc414452111" w:history="1">
+          <w:hyperlink w:anchor="_Toc414536979" w:history="1">
             <w:r>
               <w:rPr>
                 <w:rStyle w:val="Hyperlink"/>
@@ -1899,7 +1965,7 @@
                 <w:noProof/>
                 <w:webHidden/>
               </w:rPr>
-              <w:instrText xml:space="preserve"> PAGEREF _Toc414452111 \h </w:instrText>
+              <w:instrText xml:space="preserve"> PAGEREF _Toc414536979 \h </w:instrText>
             </w:r>
             <w:r>
               <w:rPr>
@@ -1919,7 +1985,7 @@
                 <w:noProof/>
                 <w:webHidden/>
               </w:rPr>
-              <w:t>8</w:t>
+              <w:t>9</w:t>
             </w:r>
             <w:r>
               <w:rPr>
@@ -1944,7 +2010,7 @@
               <w:lang w:eastAsia="en-GB"/>
             </w:rPr>
           </w:pPr>
-          <w:hyperlink w:anchor="_Toc414452112" w:history="1">
+          <w:hyperlink w:anchor="_Toc414536980" w:history="1">
             <w:r>
               <w:rPr>
                 <w:rStyle w:val="Hyperlink"/>
@@ -1987,7 +2053,7 @@
                 <w:noProof/>
                 <w:webHidden/>
               </w:rPr>
-              <w:instrText xml:space="preserve"> PAGEREF _Toc414452112 \h </w:instrText>
+              <w:instrText xml:space="preserve"> PAGEREF _Toc414536980 \h </w:instrText>
             </w:r>
             <w:r>
               <w:rPr>
@@ -2007,7 +2073,7 @@
                 <w:noProof/>
                 <w:webHidden/>
               </w:rPr>
-              <w:t>8</w:t>
+              <w:t>9</w:t>
             </w:r>
             <w:r>
               <w:rPr>
@@ -2032,7 +2098,7 @@
               <w:lang w:eastAsia="en-GB"/>
             </w:rPr>
           </w:pPr>
-          <w:hyperlink w:anchor="_Toc414452113" w:history="1">
+          <w:hyperlink w:anchor="_Toc414536981" w:history="1">
             <w:r>
               <w:rPr>
                 <w:rStyle w:val="Hyperlink"/>
@@ -2054,7 +2120,7 @@
                 <w:rStyle w:val="Hyperlink"/>
                 <w:noProof/>
               </w:rPr>
-              <w:t>Technologies Chosen</w:t>
+              <w:t>Technologies Researched</w:t>
             </w:r>
             <w:r>
               <w:rPr>
@@ -2075,7 +2141,7 @@
                 <w:noProof/>
                 <w:webHidden/>
               </w:rPr>
-              <w:instrText xml:space="preserve"> PAGEREF _Toc414452113 \h </w:instrText>
+              <w:instrText xml:space="preserve"> PAGEREF _Toc414536981 \h </w:instrText>
             </w:r>
             <w:r>
               <w:rPr>
@@ -2095,7 +2161,7 @@
                 <w:noProof/>
                 <w:webHidden/>
               </w:rPr>
-              <w:t>8</w:t>
+              <w:t>9</w:t>
             </w:r>
             <w:r>
               <w:rPr>
@@ -2120,7 +2186,7 @@
               <w:lang w:eastAsia="en-GB"/>
             </w:rPr>
           </w:pPr>
-          <w:hyperlink w:anchor="_Toc414452114" w:history="1">
+          <w:hyperlink w:anchor="_Toc414536982" w:history="1">
             <w:r>
               <w:rPr>
                 <w:rStyle w:val="Hyperlink"/>
@@ -2163,7 +2229,7 @@
                 <w:noProof/>
                 <w:webHidden/>
               </w:rPr>
-              <w:instrText xml:space="preserve"> PAGEREF _Toc414452114 \h </w:instrText>
+              <w:instrText xml:space="preserve"> PAGEREF _Toc414536982 \h </w:instrText>
             </w:r>
             <w:r>
               <w:rPr>
@@ -2183,7 +2249,7 @@
                 <w:noProof/>
                 <w:webHidden/>
               </w:rPr>
-              <w:t>8</w:t>
+              <w:t>9</w:t>
             </w:r>
             <w:r>
               <w:rPr>
@@ -2208,7 +2274,7 @@
               <w:lang w:eastAsia="en-GB"/>
             </w:rPr>
           </w:pPr>
-          <w:hyperlink w:anchor="_Toc414452115" w:history="1">
+          <w:hyperlink w:anchor="_Toc414536983" w:history="1">
             <w:r>
               <w:rPr>
                 <w:rStyle w:val="Hyperlink"/>
@@ -2251,7 +2317,7 @@
                 <w:noProof/>
                 <w:webHidden/>
               </w:rPr>
-              <w:instrText xml:space="preserve"> PAGEREF _Toc414452115 \h </w:instrText>
+              <w:instrText xml:space="preserve"> PAGEREF _Toc414536983 \h </w:instrText>
             </w:r>
             <w:r>
               <w:rPr>
@@ -2271,7 +2337,7 @@
                 <w:noProof/>
                 <w:webHidden/>
               </w:rPr>
-              <w:t>9</w:t>
+              <w:t>10</w:t>
             </w:r>
             <w:r>
               <w:rPr>
@@ -2296,7 +2362,7 @@
               <w:lang w:eastAsia="en-GB"/>
             </w:rPr>
           </w:pPr>
-          <w:hyperlink w:anchor="_Toc414452116" w:history="1">
+          <w:hyperlink w:anchor="_Toc414536984" w:history="1">
             <w:r>
               <w:rPr>
                 <w:rStyle w:val="Hyperlink"/>
@@ -2339,7 +2405,7 @@
                 <w:noProof/>
                 <w:webHidden/>
               </w:rPr>
-              <w:instrText xml:space="preserve"> PAGEREF _Toc414452116 \h </w:instrText>
+              <w:instrText xml:space="preserve"> PAGEREF _Toc414536984 \h </w:instrText>
             </w:r>
             <w:r>
               <w:rPr>
@@ -2359,7 +2425,7 @@
                 <w:noProof/>
                 <w:webHidden/>
               </w:rPr>
-              <w:t>9</w:t>
+              <w:t>10</w:t>
             </w:r>
             <w:r>
               <w:rPr>
@@ -2384,7 +2450,7 @@
               <w:lang w:eastAsia="en-GB"/>
             </w:rPr>
           </w:pPr>
-          <w:hyperlink w:anchor="_Toc414452117" w:history="1">
+          <w:hyperlink w:anchor="_Toc414536985" w:history="1">
             <w:r>
               <w:rPr>
                 <w:rStyle w:val="Hyperlink"/>
@@ -2427,7 +2493,7 @@
                 <w:noProof/>
                 <w:webHidden/>
               </w:rPr>
-              <w:instrText xml:space="preserve"> PAGEREF _Toc414452117 \h </w:instrText>
+              <w:instrText xml:space="preserve"> PAGEREF _Toc414536985 \h </w:instrText>
             </w:r>
             <w:r>
               <w:rPr>
@@ -2447,7 +2513,549 @@
                 <w:noProof/>
                 <w:webHidden/>
               </w:rPr>
-              <w:t>9</w:t>
+              <w:t>10</w:t>
+            </w:r>
+            <w:r>
+              <w:rPr>
+                <w:noProof/>
+                <w:webHidden/>
+              </w:rPr>
+              <w:fldChar w:fldCharType="end"/>
+            </w:r>
+          </w:hyperlink>
+        </w:p>
+        <w:p>
+          <w:pPr>
+            <w:pStyle w:val="TOC2"/>
+            <w:tabs>
+              <w:tab w:val="left" w:pos="880"/>
+              <w:tab w:val="right" w:leader="dot" w:pos="8296"/>
+            </w:tabs>
+            <w:rPr>
+              <w:rFonts w:asciiTheme="minorHAnsi" w:eastAsiaTheme="minorEastAsia" w:hAnsiTheme="minorHAnsi" w:cstheme="minorBidi"/>
+              <w:noProof/>
+              <w:szCs w:val="22"/>
+              <w:lang w:eastAsia="en-GB"/>
+            </w:rPr>
+          </w:pPr>
+          <w:hyperlink w:anchor="_Toc414536986" w:history="1">
+            <w:r>
+              <w:rPr>
+                <w:rStyle w:val="Hyperlink"/>
+                <w:noProof/>
+              </w:rPr>
+              <w:t>4.1</w:t>
+            </w:r>
+            <w:r>
+              <w:rPr>
+                <w:rFonts w:asciiTheme="minorHAnsi" w:eastAsiaTheme="minorEastAsia" w:hAnsiTheme="minorHAnsi" w:cstheme="minorBidi"/>
+                <w:noProof/>
+                <w:szCs w:val="22"/>
+                <w:lang w:eastAsia="en-GB"/>
+              </w:rPr>
+              <w:tab/>
+            </w:r>
+            <w:r>
+              <w:rPr>
+                <w:rStyle w:val="Hyperlink"/>
+                <w:noProof/>
+              </w:rPr>
+              <w:t>Development Environment</w:t>
+            </w:r>
+            <w:r>
+              <w:rPr>
+                <w:noProof/>
+                <w:webHidden/>
+              </w:rPr>
+              <w:tab/>
+            </w:r>
+            <w:r>
+              <w:rPr>
+                <w:noProof/>
+                <w:webHidden/>
+              </w:rPr>
+              <w:fldChar w:fldCharType="begin"/>
+            </w:r>
+            <w:r>
+              <w:rPr>
+                <w:noProof/>
+                <w:webHidden/>
+              </w:rPr>
+              <w:instrText xml:space="preserve"> PAGEREF _Toc414536986 \h </w:instrText>
+            </w:r>
+            <w:r>
+              <w:rPr>
+                <w:noProof/>
+                <w:webHidden/>
+              </w:rPr>
+            </w:r>
+            <w:r>
+              <w:rPr>
+                <w:noProof/>
+                <w:webHidden/>
+              </w:rPr>
+              <w:fldChar w:fldCharType="separate"/>
+            </w:r>
+            <w:r>
+              <w:rPr>
+                <w:noProof/>
+                <w:webHidden/>
+              </w:rPr>
+              <w:t>10</w:t>
+            </w:r>
+            <w:r>
+              <w:rPr>
+                <w:noProof/>
+                <w:webHidden/>
+              </w:rPr>
+              <w:fldChar w:fldCharType="end"/>
+            </w:r>
+          </w:hyperlink>
+        </w:p>
+        <w:p>
+          <w:pPr>
+            <w:pStyle w:val="TOC3"/>
+            <w:tabs>
+              <w:tab w:val="left" w:pos="1320"/>
+              <w:tab w:val="right" w:leader="dot" w:pos="8296"/>
+            </w:tabs>
+            <w:rPr>
+              <w:rFonts w:asciiTheme="minorHAnsi" w:eastAsiaTheme="minorEastAsia" w:hAnsiTheme="minorHAnsi" w:cstheme="minorBidi"/>
+              <w:noProof/>
+              <w:szCs w:val="22"/>
+              <w:lang w:eastAsia="en-GB"/>
+            </w:rPr>
+          </w:pPr>
+          <w:hyperlink w:anchor="_Toc414536987" w:history="1">
+            <w:r>
+              <w:rPr>
+                <w:rStyle w:val="Hyperlink"/>
+                <w:noProof/>
+              </w:rPr>
+              <w:t>4.1.2</w:t>
+            </w:r>
+            <w:r>
+              <w:rPr>
+                <w:rFonts w:asciiTheme="minorHAnsi" w:eastAsiaTheme="minorEastAsia" w:hAnsiTheme="minorHAnsi" w:cstheme="minorBidi"/>
+                <w:noProof/>
+                <w:szCs w:val="22"/>
+                <w:lang w:eastAsia="en-GB"/>
+              </w:rPr>
+              <w:tab/>
+            </w:r>
+            <w:r>
+              <w:rPr>
+                <w:rStyle w:val="Hyperlink"/>
+                <w:noProof/>
+              </w:rPr>
+              <w:t>Language / Framework</w:t>
+            </w:r>
+            <w:r>
+              <w:rPr>
+                <w:noProof/>
+                <w:webHidden/>
+              </w:rPr>
+              <w:tab/>
+            </w:r>
+            <w:r>
+              <w:rPr>
+                <w:noProof/>
+                <w:webHidden/>
+              </w:rPr>
+              <w:fldChar w:fldCharType="begin"/>
+            </w:r>
+            <w:r>
+              <w:rPr>
+                <w:noProof/>
+                <w:webHidden/>
+              </w:rPr>
+              <w:instrText xml:space="preserve"> PAGEREF _Toc414536987 \h </w:instrText>
+            </w:r>
+            <w:r>
+              <w:rPr>
+                <w:noProof/>
+                <w:webHidden/>
+              </w:rPr>
+            </w:r>
+            <w:r>
+              <w:rPr>
+                <w:noProof/>
+                <w:webHidden/>
+              </w:rPr>
+              <w:fldChar w:fldCharType="separate"/>
+            </w:r>
+            <w:r>
+              <w:rPr>
+                <w:noProof/>
+                <w:webHidden/>
+              </w:rPr>
+              <w:t>10</w:t>
+            </w:r>
+            <w:r>
+              <w:rPr>
+                <w:noProof/>
+                <w:webHidden/>
+              </w:rPr>
+              <w:fldChar w:fldCharType="end"/>
+            </w:r>
+          </w:hyperlink>
+        </w:p>
+        <w:p>
+          <w:pPr>
+            <w:pStyle w:val="TOC3"/>
+            <w:tabs>
+              <w:tab w:val="left" w:pos="1320"/>
+              <w:tab w:val="right" w:leader="dot" w:pos="8296"/>
+            </w:tabs>
+            <w:rPr>
+              <w:rFonts w:asciiTheme="minorHAnsi" w:eastAsiaTheme="minorEastAsia" w:hAnsiTheme="minorHAnsi" w:cstheme="minorBidi"/>
+              <w:noProof/>
+              <w:szCs w:val="22"/>
+              <w:lang w:eastAsia="en-GB"/>
+            </w:rPr>
+          </w:pPr>
+          <w:hyperlink w:anchor="_Toc414536988" w:history="1">
+            <w:r>
+              <w:rPr>
+                <w:rStyle w:val="Hyperlink"/>
+                <w:noProof/>
+              </w:rPr>
+              <w:t>4.1.3</w:t>
+            </w:r>
+            <w:r>
+              <w:rPr>
+                <w:rFonts w:asciiTheme="minorHAnsi" w:eastAsiaTheme="minorEastAsia" w:hAnsiTheme="minorHAnsi" w:cstheme="minorBidi"/>
+                <w:noProof/>
+                <w:szCs w:val="22"/>
+                <w:lang w:eastAsia="en-GB"/>
+              </w:rPr>
+              <w:tab/>
+            </w:r>
+            <w:r>
+              <w:rPr>
+                <w:rStyle w:val="Hyperlink"/>
+                <w:noProof/>
+              </w:rPr>
+              <w:t>Database</w:t>
+            </w:r>
+            <w:r>
+              <w:rPr>
+                <w:noProof/>
+                <w:webHidden/>
+              </w:rPr>
+              <w:tab/>
+            </w:r>
+            <w:r>
+              <w:rPr>
+                <w:noProof/>
+                <w:webHidden/>
+              </w:rPr>
+              <w:fldChar w:fldCharType="begin"/>
+            </w:r>
+            <w:r>
+              <w:rPr>
+                <w:noProof/>
+                <w:webHidden/>
+              </w:rPr>
+              <w:instrText xml:space="preserve"> PAGEREF _Toc414536988 \h </w:instrText>
+            </w:r>
+            <w:r>
+              <w:rPr>
+                <w:noProof/>
+                <w:webHidden/>
+              </w:rPr>
+            </w:r>
+            <w:r>
+              <w:rPr>
+                <w:noProof/>
+                <w:webHidden/>
+              </w:rPr>
+              <w:fldChar w:fldCharType="separate"/>
+            </w:r>
+            <w:r>
+              <w:rPr>
+                <w:noProof/>
+                <w:webHidden/>
+              </w:rPr>
+              <w:t>11</w:t>
+            </w:r>
+            <w:r>
+              <w:rPr>
+                <w:noProof/>
+                <w:webHidden/>
+              </w:rPr>
+              <w:fldChar w:fldCharType="end"/>
+            </w:r>
+          </w:hyperlink>
+        </w:p>
+        <w:p>
+          <w:pPr>
+            <w:pStyle w:val="TOC3"/>
+            <w:tabs>
+              <w:tab w:val="left" w:pos="1320"/>
+              <w:tab w:val="right" w:leader="dot" w:pos="8296"/>
+            </w:tabs>
+            <w:rPr>
+              <w:rFonts w:asciiTheme="minorHAnsi" w:eastAsiaTheme="minorEastAsia" w:hAnsiTheme="minorHAnsi" w:cstheme="minorBidi"/>
+              <w:noProof/>
+              <w:szCs w:val="22"/>
+              <w:lang w:eastAsia="en-GB"/>
+            </w:rPr>
+          </w:pPr>
+          <w:hyperlink w:anchor="_Toc414536989" w:history="1">
+            <w:r>
+              <w:rPr>
+                <w:rStyle w:val="Hyperlink"/>
+                <w:noProof/>
+              </w:rPr>
+              <w:t>4.1.4</w:t>
+            </w:r>
+            <w:r>
+              <w:rPr>
+                <w:rFonts w:asciiTheme="minorHAnsi" w:eastAsiaTheme="minorEastAsia" w:hAnsiTheme="minorHAnsi" w:cstheme="minorBidi"/>
+                <w:noProof/>
+                <w:szCs w:val="22"/>
+                <w:lang w:eastAsia="en-GB"/>
+              </w:rPr>
+              <w:tab/>
+            </w:r>
+            <w:r>
+              <w:rPr>
+                <w:rStyle w:val="Hyperlink"/>
+                <w:noProof/>
+              </w:rPr>
+              <w:t>Development Virtual Machine</w:t>
+            </w:r>
+            <w:r>
+              <w:rPr>
+                <w:noProof/>
+                <w:webHidden/>
+              </w:rPr>
+              <w:tab/>
+            </w:r>
+            <w:r>
+              <w:rPr>
+                <w:noProof/>
+                <w:webHidden/>
+              </w:rPr>
+              <w:fldChar w:fldCharType="begin"/>
+            </w:r>
+            <w:r>
+              <w:rPr>
+                <w:noProof/>
+                <w:webHidden/>
+              </w:rPr>
+              <w:instrText xml:space="preserve"> PAGEREF _Toc414536989 \h </w:instrText>
+            </w:r>
+            <w:r>
+              <w:rPr>
+                <w:noProof/>
+                <w:webHidden/>
+              </w:rPr>
+            </w:r>
+            <w:r>
+              <w:rPr>
+                <w:noProof/>
+                <w:webHidden/>
+              </w:rPr>
+              <w:fldChar w:fldCharType="separate"/>
+            </w:r>
+            <w:r>
+              <w:rPr>
+                <w:noProof/>
+                <w:webHidden/>
+              </w:rPr>
+              <w:t>11</w:t>
+            </w:r>
+            <w:r>
+              <w:rPr>
+                <w:noProof/>
+                <w:webHidden/>
+              </w:rPr>
+              <w:fldChar w:fldCharType="end"/>
+            </w:r>
+          </w:hyperlink>
+        </w:p>
+        <w:p>
+          <w:pPr>
+            <w:pStyle w:val="TOC3"/>
+            <w:tabs>
+              <w:tab w:val="left" w:pos="1320"/>
+              <w:tab w:val="right" w:leader="dot" w:pos="8296"/>
+            </w:tabs>
+            <w:rPr>
+              <w:rFonts w:asciiTheme="minorHAnsi" w:eastAsiaTheme="minorEastAsia" w:hAnsiTheme="minorHAnsi" w:cstheme="minorBidi"/>
+              <w:noProof/>
+              <w:szCs w:val="22"/>
+              <w:lang w:eastAsia="en-GB"/>
+            </w:rPr>
+          </w:pPr>
+          <w:hyperlink w:anchor="_Toc414536990" w:history="1">
+            <w:r>
+              <w:rPr>
+                <w:rStyle w:val="Hyperlink"/>
+                <w:noProof/>
+              </w:rPr>
+              <w:t>4.1.5</w:t>
+            </w:r>
+            <w:r>
+              <w:rPr>
+                <w:rFonts w:asciiTheme="minorHAnsi" w:eastAsiaTheme="minorEastAsia" w:hAnsiTheme="minorHAnsi" w:cstheme="minorBidi"/>
+                <w:noProof/>
+                <w:szCs w:val="22"/>
+                <w:lang w:eastAsia="en-GB"/>
+              </w:rPr>
+              <w:tab/>
+            </w:r>
+            <w:r>
+              <w:rPr>
+                <w:rStyle w:val="Hyperlink"/>
+                <w:noProof/>
+              </w:rPr>
+              <w:t>Operating System</w:t>
+            </w:r>
+            <w:r>
+              <w:rPr>
+                <w:noProof/>
+                <w:webHidden/>
+              </w:rPr>
+              <w:tab/>
+            </w:r>
+            <w:r>
+              <w:rPr>
+                <w:noProof/>
+                <w:webHidden/>
+              </w:rPr>
+              <w:fldChar w:fldCharType="begin"/>
+            </w:r>
+            <w:r>
+              <w:rPr>
+                <w:noProof/>
+                <w:webHidden/>
+              </w:rPr>
+              <w:instrText xml:space="preserve"> PAGEREF _Toc414536990 \h </w:instrText>
+            </w:r>
+            <w:r>
+              <w:rPr>
+                <w:noProof/>
+                <w:webHidden/>
+              </w:rPr>
+            </w:r>
+            <w:r>
+              <w:rPr>
+                <w:noProof/>
+                <w:webHidden/>
+              </w:rPr>
+              <w:fldChar w:fldCharType="separate"/>
+            </w:r>
+            <w:r>
+              <w:rPr>
+                <w:noProof/>
+                <w:webHidden/>
+              </w:rPr>
+              <w:t>11</w:t>
+            </w:r>
+            <w:r>
+              <w:rPr>
+                <w:noProof/>
+                <w:webHidden/>
+              </w:rPr>
+              <w:fldChar w:fldCharType="end"/>
+            </w:r>
+          </w:hyperlink>
+        </w:p>
+        <w:p>
+          <w:pPr>
+            <w:pStyle w:val="TOC3"/>
+            <w:tabs>
+              <w:tab w:val="left" w:pos="1320"/>
+              <w:tab w:val="right" w:leader="dot" w:pos="8296"/>
+            </w:tabs>
+            <w:rPr>
+              <w:rFonts w:asciiTheme="minorHAnsi" w:eastAsiaTheme="minorEastAsia" w:hAnsiTheme="minorHAnsi" w:cstheme="minorBidi"/>
+              <w:noProof/>
+              <w:szCs w:val="22"/>
+              <w:lang w:eastAsia="en-GB"/>
+            </w:rPr>
+          </w:pPr>
+          <w:hyperlink w:anchor="_Toc414536991" w:history="1">
+            <w:r>
+              <w:rPr>
+                <w:rStyle w:val="Hyperlink"/>
+                <w:noProof/>
+              </w:rPr>
+              <w:t>4.1.6</w:t>
+            </w:r>
+            <w:r>
+              <w:rPr>
+                <w:rFonts w:asciiTheme="minorHAnsi" w:eastAsiaTheme="minorEastAsia" w:hAnsiTheme="minorHAnsi" w:cstheme="minorBidi"/>
+                <w:noProof/>
+                <w:szCs w:val="22"/>
+                <w:lang w:eastAsia="en-GB"/>
+              </w:rPr>
+              <w:tab/>
+            </w:r>
+            <w:r>
+              <w:rPr>
+                <w:rStyle w:val="Hyperlink"/>
+                <w:noProof/>
+              </w:rPr>
+              <w:t>Deploy</w:t>
+            </w:r>
+            <w:r>
+              <w:rPr>
+                <w:rStyle w:val="Hyperlink"/>
+                <w:noProof/>
+              </w:rPr>
+              <w:t>m</w:t>
+            </w:r>
+            <w:r>
+              <w:rPr>
+                <w:rStyle w:val="Hyperlink"/>
+                <w:noProof/>
+              </w:rPr>
+              <w:t>ent</w:t>
+            </w:r>
+            <w:r>
+              <w:rPr>
+                <w:noProof/>
+                <w:webHidden/>
+              </w:rPr>
+              <w:tab/>
+            </w:r>
+            <w:r>
+              <w:rPr>
+                <w:noProof/>
+                <w:webHidden/>
+              </w:rPr>
+              <w:fldChar w:fldCharType="begin"/>
+            </w:r>
+            <w:r>
+              <w:rPr>
+                <w:noProof/>
+                <w:webHidden/>
+              </w:rPr>
+              <w:instrText xml:space="preserve"> PAGEREF _Toc414536991 \h </w:instrText>
+            </w:r>
+            <w:r>
+              <w:rPr>
+                <w:noProof/>
+                <w:webHidden/>
+              </w:rPr>
+            </w:r>
+            <w:r>
+              <w:rPr>
+                <w:noProof/>
+                <w:webHidden/>
+              </w:rPr>
+              <w:fldChar w:fldCharType="separate"/>
+            </w:r>
+            <w:r>
+              <w:rPr>
+                <w:noProof/>
+                <w:webHidden/>
+              </w:rPr>
+              <w:t>11</w:t>
             </w:r>
             <w:r>
               <w:rPr>
@@ -2472,7 +3080,7 @@
               <w:lang w:eastAsia="en-GB"/>
             </w:rPr>
           </w:pPr>
-          <w:hyperlink w:anchor="_Toc414452118" w:history="1">
+          <w:hyperlink w:anchor="_Toc414536992" w:history="1">
             <w:r>
               <w:rPr>
                 <w:rStyle w:val="Hyperlink"/>
@@ -2515,7 +3123,7 @@
                 <w:noProof/>
                 <w:webHidden/>
               </w:rPr>
-              <w:instrText xml:space="preserve"> PAGEREF _Toc414452118 \h </w:instrText>
+              <w:instrText xml:space="preserve"> PAGEREF _Toc414536992 \h </w:instrText>
             </w:r>
             <w:r>
               <w:rPr>
@@ -2535,7 +3143,7 @@
                 <w:noProof/>
                 <w:webHidden/>
               </w:rPr>
-              <w:t>9</w:t>
+              <w:t>12</w:t>
             </w:r>
             <w:r>
               <w:rPr>
@@ -2560,7 +3168,7 @@
               <w:lang w:eastAsia="en-GB"/>
             </w:rPr>
           </w:pPr>
-          <w:hyperlink w:anchor="_Toc414452119" w:history="1">
+          <w:hyperlink w:anchor="_Toc414536993" w:history="1">
             <w:r>
               <w:rPr>
                 <w:rStyle w:val="Hyperlink"/>
@@ -2603,7 +3211,7 @@
                 <w:noProof/>
                 <w:webHidden/>
               </w:rPr>
-              <w:instrText xml:space="preserve"> PAGEREF _Toc414452119 \h </w:instrText>
+              <w:instrText xml:space="preserve"> PAGEREF _Toc414536993 \h </w:instrText>
             </w:r>
             <w:r>
               <w:rPr>
@@ -2623,7 +3231,7 @@
                 <w:noProof/>
                 <w:webHidden/>
               </w:rPr>
-              <w:t>9</w:t>
+              <w:t>12</w:t>
             </w:r>
             <w:r>
               <w:rPr>
@@ -2648,7 +3256,7 @@
               <w:lang w:eastAsia="en-GB"/>
             </w:rPr>
           </w:pPr>
-          <w:hyperlink w:anchor="_Toc414452120" w:history="1">
+          <w:hyperlink w:anchor="_Toc414536994" w:history="1">
             <w:r>
               <w:rPr>
                 <w:rStyle w:val="Hyperlink"/>
@@ -2691,7 +3299,7 @@
                 <w:noProof/>
                 <w:webHidden/>
               </w:rPr>
-              <w:instrText xml:space="preserve"> PAGEREF _Toc414452120 \h </w:instrText>
+              <w:instrText xml:space="preserve"> PAGEREF _Toc414536994 \h </w:instrText>
             </w:r>
             <w:r>
               <w:rPr>
@@ -2711,7 +3319,7 @@
                 <w:noProof/>
                 <w:webHidden/>
               </w:rPr>
-              <w:t>9</w:t>
+              <w:t>12</w:t>
             </w:r>
             <w:r>
               <w:rPr>
@@ -2736,7 +3344,7 @@
               <w:lang w:eastAsia="en-GB"/>
             </w:rPr>
           </w:pPr>
-          <w:hyperlink w:anchor="_Toc414452121" w:history="1">
+          <w:hyperlink w:anchor="_Toc414536995" w:history="1">
             <w:r>
               <w:rPr>
                 <w:rStyle w:val="Hyperlink"/>
@@ -2779,7 +3387,7 @@
                 <w:noProof/>
                 <w:webHidden/>
               </w:rPr>
-              <w:instrText xml:space="preserve"> PAGEREF _Toc414452121 \h </w:instrText>
+              <w:instrText xml:space="preserve"> PAGEREF _Toc414536995 \h </w:instrText>
             </w:r>
             <w:r>
               <w:rPr>
@@ -2799,7 +3407,7 @@
                 <w:noProof/>
                 <w:webHidden/>
               </w:rPr>
-              <w:t>10</w:t>
+              <w:t>12</w:t>
             </w:r>
             <w:r>
               <w:rPr>
@@ -2824,7 +3432,7 @@
               <w:lang w:eastAsia="en-GB"/>
             </w:rPr>
           </w:pPr>
-          <w:hyperlink w:anchor="_Toc414452122" w:history="1">
+          <w:hyperlink w:anchor="_Toc414536996" w:history="1">
             <w:r>
               <w:rPr>
                 <w:rStyle w:val="Hyperlink"/>
@@ -2867,7 +3475,7 @@
                 <w:noProof/>
                 <w:webHidden/>
               </w:rPr>
-              <w:instrText xml:space="preserve"> PAGEREF _Toc414452122 \h </w:instrText>
+              <w:instrText xml:space="preserve"> PAGEREF _Toc414536996 \h </w:instrText>
             </w:r>
             <w:r>
               <w:rPr>
@@ -2887,7 +3495,7 @@
                 <w:noProof/>
                 <w:webHidden/>
               </w:rPr>
-              <w:t>10</w:t>
+              <w:t>12</w:t>
             </w:r>
             <w:r>
               <w:rPr>
@@ -2912,7 +3520,7 @@
               <w:lang w:eastAsia="en-GB"/>
             </w:rPr>
           </w:pPr>
-          <w:hyperlink w:anchor="_Toc414452123" w:history="1">
+          <w:hyperlink w:anchor="_Toc414536997" w:history="1">
             <w:r>
               <w:rPr>
                 <w:rStyle w:val="Hyperlink"/>
@@ -2955,7 +3563,7 @@
                 <w:noProof/>
                 <w:webHidden/>
               </w:rPr>
-              <w:instrText xml:space="preserve"> PAGEREF _Toc414452123 \h </w:instrText>
+              <w:instrText xml:space="preserve"> PAGEREF _Toc414536997 \h </w:instrText>
             </w:r>
             <w:r>
               <w:rPr>
@@ -2975,7 +3583,7 @@
                 <w:noProof/>
                 <w:webHidden/>
               </w:rPr>
-              <w:t>10</w:t>
+              <w:t>13</w:t>
             </w:r>
             <w:r>
               <w:rPr>
@@ -3000,7 +3608,7 @@
               <w:lang w:eastAsia="en-GB"/>
             </w:rPr>
           </w:pPr>
-          <w:hyperlink w:anchor="_Toc414452124" w:history="1">
+          <w:hyperlink w:anchor="_Toc414536998" w:history="1">
             <w:r>
               <w:rPr>
                 <w:rStyle w:val="Hyperlink"/>
@@ -3043,7 +3651,7 @@
                 <w:noProof/>
                 <w:webHidden/>
               </w:rPr>
-              <w:instrText xml:space="preserve"> PAGEREF _Toc414452124 \h </w:instrText>
+              <w:instrText xml:space="preserve"> PAGEREF _Toc414536998 \h </w:instrText>
             </w:r>
             <w:r>
               <w:rPr>
@@ -3063,7 +3671,7 @@
                 <w:noProof/>
                 <w:webHidden/>
               </w:rPr>
-              <w:t>10</w:t>
+              <w:t>13</w:t>
             </w:r>
             <w:r>
               <w:rPr>
@@ -3088,7 +3696,7 @@
               <w:lang w:eastAsia="en-GB"/>
             </w:rPr>
           </w:pPr>
-          <w:hyperlink w:anchor="_Toc414452125" w:history="1">
+          <w:hyperlink w:anchor="_Toc414536999" w:history="1">
             <w:r>
               <w:rPr>
                 <w:rStyle w:val="Hyperlink"/>
@@ -3131,7 +3739,7 @@
                 <w:noProof/>
                 <w:webHidden/>
               </w:rPr>
-              <w:instrText xml:space="preserve"> PAGEREF _Toc414452125 \h </w:instrText>
+              <w:instrText xml:space="preserve"> PAGEREF _Toc414536999 \h </w:instrText>
             </w:r>
             <w:r>
               <w:rPr>
@@ -3151,7 +3759,7 @@
                 <w:noProof/>
                 <w:webHidden/>
               </w:rPr>
-              <w:t>10</w:t>
+              <w:t>13</w:t>
             </w:r>
             <w:r>
               <w:rPr>
@@ -3176,7 +3784,7 @@
               <w:lang w:eastAsia="en-GB"/>
             </w:rPr>
           </w:pPr>
-          <w:hyperlink w:anchor="_Toc414452126" w:history="1">
+          <w:hyperlink w:anchor="_Toc414537000" w:history="1">
             <w:r>
               <w:rPr>
                 <w:rStyle w:val="Hyperlink"/>
@@ -3219,7 +3827,7 @@
                 <w:noProof/>
                 <w:webHidden/>
               </w:rPr>
-              <w:instrText xml:space="preserve"> PAGEREF _Toc414452126 \h </w:instrText>
+              <w:instrText xml:space="preserve"> PAGEREF _Toc414537000 \h </w:instrText>
             </w:r>
             <w:r>
               <w:rPr>
@@ -3239,7 +3847,7 @@
                 <w:noProof/>
                 <w:webHidden/>
               </w:rPr>
-              <w:t>10</w:t>
+              <w:t>13</w:t>
             </w:r>
             <w:r>
               <w:rPr>
@@ -3264,7 +3872,7 @@
               <w:lang w:eastAsia="en-GB"/>
             </w:rPr>
           </w:pPr>
-          <w:hyperlink w:anchor="_Toc414452127" w:history="1">
+          <w:hyperlink w:anchor="_Toc414537001" w:history="1">
             <w:r>
               <w:rPr>
                 <w:rStyle w:val="Hyperlink"/>
@@ -3307,7 +3915,7 @@
                 <w:noProof/>
                 <w:webHidden/>
               </w:rPr>
-              <w:instrText xml:space="preserve"> PAGEREF _Toc414452127 \h </w:instrText>
+              <w:instrText xml:space="preserve"> PAGEREF _Toc414537001 \h </w:instrText>
             </w:r>
             <w:r>
               <w:rPr>
@@ -3327,7 +3935,7 @@
                 <w:noProof/>
                 <w:webHidden/>
               </w:rPr>
-              <w:t>10</w:t>
+              <w:t>13</w:t>
             </w:r>
             <w:r>
               <w:rPr>
@@ -3352,7 +3960,7 @@
               <w:lang w:eastAsia="en-GB"/>
             </w:rPr>
           </w:pPr>
-          <w:hyperlink w:anchor="_Toc414452128" w:history="1">
+          <w:hyperlink w:anchor="_Toc414537002" w:history="1">
             <w:r>
               <w:rPr>
                 <w:rStyle w:val="Hyperlink"/>
@@ -3395,7 +4003,7 @@
                 <w:noProof/>
                 <w:webHidden/>
               </w:rPr>
-              <w:instrText xml:space="preserve"> PAGEREF _Toc414452128 \h </w:instrText>
+              <w:instrText xml:space="preserve"> PAGEREF _Toc414537002 \h </w:instrText>
             </w:r>
             <w:r>
               <w:rPr>
@@ -3415,7 +4023,7 @@
                 <w:noProof/>
                 <w:webHidden/>
               </w:rPr>
-              <w:t>11</w:t>
+              <w:t>13</w:t>
             </w:r>
             <w:r>
               <w:rPr>
@@ -3440,7 +4048,7 @@
               <w:lang w:eastAsia="en-GB"/>
             </w:rPr>
           </w:pPr>
-          <w:hyperlink w:anchor="_Toc414452129" w:history="1">
+          <w:hyperlink w:anchor="_Toc414537003" w:history="1">
             <w:r>
               <w:rPr>
                 <w:rStyle w:val="Hyperlink"/>
@@ -3483,7 +4091,7 @@
                 <w:noProof/>
                 <w:webHidden/>
               </w:rPr>
-              <w:instrText xml:space="preserve"> PAGEREF _Toc414452129 \h </w:instrText>
+              <w:instrText xml:space="preserve"> PAGEREF _Toc414537003 \h </w:instrText>
             </w:r>
             <w:r>
               <w:rPr>
@@ -3503,7 +4111,7 @@
                 <w:noProof/>
                 <w:webHidden/>
               </w:rPr>
-              <w:t>11</w:t>
+              <w:t>13</w:t>
             </w:r>
             <w:r>
               <w:rPr>
@@ -3528,7 +4136,7 @@
               <w:lang w:eastAsia="en-GB"/>
             </w:rPr>
           </w:pPr>
-          <w:hyperlink w:anchor="_Toc414452130" w:history="1">
+          <w:hyperlink w:anchor="_Toc414537004" w:history="1">
             <w:r>
               <w:rPr>
                 <w:rStyle w:val="Hyperlink"/>
@@ -3571,7 +4179,7 @@
                 <w:noProof/>
                 <w:webHidden/>
               </w:rPr>
-              <w:instrText xml:space="preserve"> PAGEREF _Toc414452130 \h </w:instrText>
+              <w:instrText xml:space="preserve"> PAGEREF _Toc414537004 \h </w:instrText>
             </w:r>
             <w:r>
               <w:rPr>
@@ -3591,7 +4199,7 @@
                 <w:noProof/>
                 <w:webHidden/>
               </w:rPr>
-              <w:t>11</w:t>
+              <w:t>13</w:t>
             </w:r>
             <w:r>
               <w:rPr>
@@ -3616,7 +4224,6 @@
               <w:bCs/>
               <w:noProof/>
             </w:rPr>
-            <w:lastRenderedPageBreak/>
             <w:fldChar w:fldCharType="end"/>
           </w:r>
         </w:p>
@@ -3644,274 +4251,276 @@
       <w:pPr>
         <w:pStyle w:val="Heading1"/>
       </w:pPr>
-      <w:bookmarkStart w:id="10" w:name="_Toc414452097"/>
+      <w:bookmarkStart w:id="9" w:name="_Toc414536964"/>
       <w:r>
         <w:lastRenderedPageBreak/>
         <w:t>Introduction</w:t>
       </w:r>
+      <w:bookmarkEnd w:id="9"/>
+    </w:p>
+    <w:p>
+      <w:pPr>
+        <w:pStyle w:val="Heading2"/>
+      </w:pPr>
+      <w:bookmarkStart w:id="10" w:name="_Toc414536965"/>
+      <w:r>
+        <w:t>Project Aim</w:t>
+      </w:r>
       <w:bookmarkEnd w:id="10"/>
     </w:p>
     <w:p>
+      <w:r>
+        <w:t xml:space="preserve">The aim of this project is to develop a software system that will allow the user to select a mood or degrees of multiple moods that </w:t>
+      </w:r>
+      <w:r>
+        <w:t>they are currently experiencing by inputting this choice in a mobile application. The user will then be played music that the system has deemed to be matching this mood.</w:t>
+      </w:r>
+      <w:r>
+        <w:t xml:space="preserve"> </w:t>
+      </w:r>
+      <w:r>
+        <w:t>The system will consist of three components:</w:t>
+      </w:r>
+    </w:p>
+    <w:p>
+      <w:pPr>
+        <w:rPr>
+          <w:lang w:val="en-IE"/>
+        </w:rPr>
+      </w:pPr>
+    </w:p>
+    <w:p>
       <w:pPr>
         <w:pStyle w:val="Heading2"/>
       </w:pPr>
-      <w:bookmarkStart w:id="11" w:name="_Toc414452098"/>
-      <w:r>
-        <w:t>Project Aim</w:t>
+      <w:bookmarkStart w:id="11" w:name="_Toc414536966"/>
+      <w:r>
+        <w:t>Challenges</w:t>
+      </w:r>
+      <w:r>
+        <w:t xml:space="preserve"> Faced</w:t>
       </w:r>
       <w:bookmarkEnd w:id="11"/>
     </w:p>
     <w:p>
       <w:r>
-        <w:t xml:space="preserve">The aim of this project is to develop a software system that will allow the user to select a mood or degrees of multiple moods that </w:t>
-      </w:r>
-      <w:r>
-        <w:t>they are currently experiencing by inputting this choice in a mobile application. The user will then be played music that the system has deemed to be matching this mood.</w:t>
+        <w:t xml:space="preserve">Over the course of this project many challenges had to be overcome in order to reach the desired result. </w:t>
+      </w:r>
+    </w:p>
+    <w:p>
+      <w:pPr>
+        <w:pStyle w:val="Heading3"/>
+      </w:pPr>
+      <w:bookmarkStart w:id="12" w:name="_Toc414536967"/>
+      <w:bookmarkEnd w:id="12"/>
+    </w:p>
+    <w:p>
+      <w:pPr>
+        <w:pStyle w:val="Heading2"/>
+      </w:pPr>
+      <w:bookmarkStart w:id="13" w:name="_Toc414536968"/>
+      <w:r>
+        <w:t>Structure of this Document</w:t>
+      </w:r>
+      <w:bookmarkEnd w:id="13"/>
+    </w:p>
+    <w:p>
+      <w:r>
+        <w:t>This document is structured into 7 sections</w:t>
+      </w:r>
+      <w:r>
+        <w:t xml:space="preserve"> (including this introduction); </w:t>
+      </w:r>
+      <w:r>
+        <w:t>they are as follows:</w:t>
+      </w:r>
+    </w:p>
+    <w:p>
+      <w:pPr>
+        <w:pStyle w:val="Heading3"/>
+      </w:pPr>
+      <w:bookmarkStart w:id="14" w:name="_Toc414536969"/>
+      <w:r>
+        <w:t>Section 2 – Research</w:t>
+      </w:r>
+      <w:bookmarkEnd w:id="14"/>
+    </w:p>
+    <w:p>
+      <w:pPr>
+        <w:rPr>
+          <w:lang w:val="en-IE"/>
+        </w:rPr>
+      </w:pPr>
+      <w:r>
+        <w:rPr>
+          <w:lang w:val="en-IE"/>
+        </w:rPr>
+        <w:t>This section explores the research undertaken before and during development of the system. It first details existing solutions and systems in similar areas to this project as well as outlines pros and cons of these systems relative to this project.</w:t>
+      </w:r>
+    </w:p>
+    <w:p>
+      <w:pPr>
+        <w:rPr>
+          <w:lang w:val="en-IE"/>
+        </w:rPr>
+      </w:pPr>
+      <w:r>
+        <w:rPr>
+          <w:lang w:val="en-IE"/>
+        </w:rPr>
+        <w:t>This chapter then outlines the technologies researched before development began, as well as the justification for the choices made in this area.</w:t>
+      </w:r>
+    </w:p>
+    <w:p>
+      <w:pPr>
+        <w:pStyle w:val="Heading3"/>
+      </w:pPr>
+      <w:bookmarkStart w:id="15" w:name="_Toc414536970"/>
+      <w:r>
+        <w:t>Section 3 –</w:t>
       </w:r>
       <w:r>
         <w:t xml:space="preserve"> </w:t>
       </w:r>
       <w:r>
-        <w:t>The system will consist of three components:</w:t>
-      </w:r>
-    </w:p>
-    <w:p>
-      <w:pPr>
+        <w:t>Design</w:t>
+      </w:r>
+      <w:bookmarkEnd w:id="15"/>
+    </w:p>
+    <w:p>
+      <w:r>
         <w:rPr>
           <w:lang w:val="en-IE"/>
         </w:rPr>
-      </w:pPr>
+        <w:t>This section outlines</w:t>
+      </w:r>
+      <w:r>
+        <w:t xml:space="preserve"> the design methodologies employed i</w:t>
+      </w:r>
+      <w:r>
+        <w:t>n this project. It also looks at the UI design approach taken and compares the approach taken with other possible approaches.</w:t>
+      </w:r>
+    </w:p>
+    <w:p>
+      <w:pPr>
+        <w:pStyle w:val="Heading3"/>
+      </w:pPr>
+      <w:bookmarkStart w:id="16" w:name="_Toc414536971"/>
+      <w:r>
+        <w:t xml:space="preserve">Section 4 – </w:t>
+      </w:r>
+      <w:r>
+        <w:t>Architecture and Development</w:t>
+      </w:r>
+      <w:bookmarkEnd w:id="16"/>
+    </w:p>
+    <w:p>
+      <w:pPr>
+        <w:rPr>
+          <w:lang w:val="en-IE"/>
+        </w:rPr>
+      </w:pPr>
+      <w:r>
+        <w:rPr>
+          <w:lang w:val="en-IE"/>
+        </w:rPr>
+        <w:t>This section outlines the overall technical architecture of the system and documents the development of the system that has taken place over the course of this project.</w:t>
+      </w:r>
+    </w:p>
+    <w:p>
+      <w:pPr>
+        <w:pStyle w:val="Heading3"/>
+      </w:pPr>
+      <w:bookmarkStart w:id="17" w:name="_Toc414536972"/>
+      <w:r>
+        <w:t>Section 5 – System Validation</w:t>
+      </w:r>
+      <w:bookmarkEnd w:id="17"/>
+    </w:p>
+    <w:p>
+      <w:pPr>
+        <w:rPr>
+          <w:lang w:val="en-IE"/>
+        </w:rPr>
+      </w:pPr>
+      <w:r>
+        <w:rPr>
+          <w:lang w:val="en-IE"/>
+        </w:rPr>
+        <w:t>Validating the completed system was a major part of this project; section 5 attempts to outline this validation. Validation consisted of comparisons with existing system as well as user testing, automated and unit testing.</w:t>
+      </w:r>
+    </w:p>
+    <w:p>
+      <w:pPr>
+        <w:pStyle w:val="Heading3"/>
+      </w:pPr>
+      <w:bookmarkStart w:id="18" w:name="_Toc414536973"/>
+      <w:r>
+        <w:t>Section 6 – Project Plan</w:t>
+      </w:r>
+      <w:bookmarkEnd w:id="18"/>
+    </w:p>
+    <w:p>
+      <w:pPr>
+        <w:rPr>
+          <w:lang w:val="en-IE"/>
+        </w:rPr>
+      </w:pPr>
+      <w:r>
+        <w:rPr>
+          <w:lang w:val="en-IE"/>
+        </w:rPr>
+        <w:t>This section documents the planning stage of the project and evaluates how well the final system stuck to that plan as well as areas in which it differed.</w:t>
+      </w:r>
+    </w:p>
+    <w:p>
+      <w:pPr>
+        <w:pStyle w:val="Heading3"/>
+      </w:pPr>
+      <w:bookmarkStart w:id="19" w:name="_Toc414536974"/>
+      <w:r>
+        <w:t>Section 7 - Conclusion</w:t>
+      </w:r>
+      <w:bookmarkEnd w:id="19"/>
+    </w:p>
+    <w:p>
+      <w:pPr>
+        <w:rPr>
+          <w:lang w:val="en-IE"/>
+        </w:rPr>
+      </w:pPr>
+      <w:r>
+        <w:rPr>
+          <w:lang w:val="en-IE"/>
+        </w:rPr>
+        <w:t>This final section reflects on the learning that has taken place over the course of the project. Suggestions are also presented as to possible additions and improvements that could be made to the final system should development continue into the future.</w:t>
+      </w:r>
+    </w:p>
+    <w:p>
+      <w:pPr>
+        <w:rPr>
+          <w:lang w:val="en-IE"/>
+        </w:rPr>
+      </w:pPr>
+    </w:p>
+    <w:p>
+      <w:pPr>
+        <w:pStyle w:val="Heading1"/>
+      </w:pPr>
+      <w:bookmarkStart w:id="20" w:name="_Toc414536975"/>
+      <w:r>
+        <w:t>Research</w:t>
+      </w:r>
+      <w:bookmarkEnd w:id="20"/>
     </w:p>
     <w:p>
       <w:pPr>
         <w:pStyle w:val="Heading2"/>
       </w:pPr>
-      <w:bookmarkStart w:id="12" w:name="_Toc414452099"/>
-      <w:r>
-        <w:t>Challenges</w:t>
-      </w:r>
-      <w:r>
-        <w:t xml:space="preserve"> Faced</w:t>
-      </w:r>
-      <w:bookmarkEnd w:id="12"/>
-    </w:p>
-    <w:p>
-      <w:pPr>
-        <w:pStyle w:val="Heading2"/>
-      </w:pPr>
-      <w:bookmarkStart w:id="13" w:name="_Toc414452100"/>
-      <w:r>
-        <w:t>Structure of this Document</w:t>
-      </w:r>
-      <w:bookmarkEnd w:id="13"/>
-    </w:p>
-    <w:p>
-      <w:r>
-        <w:t>This document is structured into 7 sections (including this introduction), they are as follows:</w:t>
-      </w:r>
-    </w:p>
-    <w:p>
-      <w:pPr>
-        <w:pStyle w:val="Heading3"/>
-      </w:pPr>
-      <w:bookmarkStart w:id="14" w:name="_Toc414452101"/>
-      <w:r>
-        <w:t>Section 2 – Research</w:t>
-      </w:r>
-      <w:bookmarkEnd w:id="14"/>
-    </w:p>
-    <w:p>
-      <w:pPr>
-        <w:rPr>
-          <w:lang w:val="en-IE"/>
-        </w:rPr>
-      </w:pPr>
-      <w:r>
-        <w:rPr>
-          <w:lang w:val="en-IE"/>
-        </w:rPr>
-        <w:t>This section explores the research undertaken before and during development of the system. It first details existing solutions and systems in similar areas to this project as well as outlines pros and cons of these systems relative to this project.</w:t>
-      </w:r>
-    </w:p>
-    <w:p>
-      <w:pPr>
-        <w:rPr>
-          <w:lang w:val="en-IE"/>
-        </w:rPr>
-      </w:pPr>
-      <w:r>
-        <w:rPr>
-          <w:lang w:val="en-IE"/>
-        </w:rPr>
-        <w:t>This chapter then outlines the technologies researched before development began, as well as the justification for the choices made in this area.</w:t>
-      </w:r>
-    </w:p>
-    <w:p>
-      <w:pPr>
-        <w:pStyle w:val="Heading3"/>
-      </w:pPr>
-      <w:bookmarkStart w:id="15" w:name="_Toc414452102"/>
-      <w:r>
-        <w:t>Section 3 –</w:t>
-      </w:r>
-      <w:r>
-        <w:t xml:space="preserve"> </w:t>
-      </w:r>
-      <w:r>
-        <w:t>Design</w:t>
-      </w:r>
-      <w:bookmarkEnd w:id="15"/>
-    </w:p>
-    <w:p>
-      <w:bookmarkStart w:id="16" w:name="_Toc414452103"/>
-      <w:r>
-        <w:rPr>
-          <w:lang w:val="en-IE"/>
-        </w:rPr>
-        <w:t xml:space="preserve">This section </w:t>
-      </w:r>
-      <w:proofErr w:type="spellStart"/>
-      <w:r>
-        <w:rPr>
-          <w:lang w:val="en-IE"/>
-        </w:rPr>
-        <w:t>outlin</w:t>
-      </w:r>
-      <w:r>
-        <w:t>es</w:t>
-      </w:r>
-      <w:proofErr w:type="spellEnd"/>
-      <w:r>
-        <w:t xml:space="preserve"> the design methodologies employed in this project. It also </w:t>
-      </w:r>
-      <w:proofErr w:type="spellStart"/>
-      <w:r>
-        <w:t>looksat</w:t>
-      </w:r>
-      <w:proofErr w:type="spellEnd"/>
-      <w:r>
-        <w:t xml:space="preserve"> </w:t>
-      </w:r>
-    </w:p>
-    <w:p/>
-    <w:p>
-      <w:pPr>
-        <w:pStyle w:val="Heading3"/>
-      </w:pPr>
-      <w:r>
-        <w:t xml:space="preserve">Section 4 – </w:t>
-      </w:r>
-      <w:r>
-        <w:t>Architecture and Development</w:t>
-      </w:r>
-      <w:bookmarkEnd w:id="16"/>
-    </w:p>
-    <w:p>
-      <w:pPr>
-        <w:rPr>
-          <w:lang w:val="en-IE"/>
-        </w:rPr>
-      </w:pPr>
-      <w:r>
-        <w:rPr>
-          <w:lang w:val="en-IE"/>
-        </w:rPr>
-        <w:t>This section outlines the overall technical architecture of the system and documents the development of the system that has taken place over the course of this project.</w:t>
-      </w:r>
-    </w:p>
-    <w:p>
-      <w:pPr>
-        <w:pStyle w:val="Heading3"/>
-      </w:pPr>
-      <w:bookmarkStart w:id="17" w:name="_Toc414452104"/>
-      <w:r>
-        <w:t>Section 5 – System Validation</w:t>
-      </w:r>
-      <w:bookmarkEnd w:id="17"/>
-    </w:p>
-    <w:p>
-      <w:pPr>
-        <w:rPr>
-          <w:lang w:val="en-IE"/>
-        </w:rPr>
-      </w:pPr>
-      <w:r>
-        <w:rPr>
-          <w:lang w:val="en-IE"/>
-        </w:rPr>
-        <w:t>Validating the completed system was a major part of this project; section 5 attempts to outline this validation. Validation consisted of comparisons with existing system as well as user testing, automated and unit testing.</w:t>
-      </w:r>
-    </w:p>
-    <w:p>
-      <w:pPr>
-        <w:pStyle w:val="Heading3"/>
-      </w:pPr>
-      <w:bookmarkStart w:id="18" w:name="_Toc414452105"/>
-      <w:r>
-        <w:t>Section 6 – Project Plan</w:t>
-      </w:r>
-      <w:bookmarkEnd w:id="18"/>
-    </w:p>
-    <w:p>
-      <w:pPr>
-        <w:rPr>
-          <w:lang w:val="en-IE"/>
-        </w:rPr>
-      </w:pPr>
-      <w:r>
-        <w:rPr>
-          <w:lang w:val="en-IE"/>
-        </w:rPr>
-        <w:t>This section documents the planning stage of the project and evaluates how well the final system stuck to that plan as well as areas in which it differed.</w:t>
-      </w:r>
-    </w:p>
-    <w:p>
-      <w:pPr>
-        <w:pStyle w:val="Heading3"/>
-      </w:pPr>
-      <w:bookmarkStart w:id="19" w:name="_Toc414452106"/>
-      <w:r>
-        <w:t>Section 7 - Conclusion</w:t>
-      </w:r>
-      <w:bookmarkEnd w:id="19"/>
-    </w:p>
-    <w:p>
-      <w:pPr>
-        <w:rPr>
-          <w:lang w:val="en-IE"/>
-        </w:rPr>
-      </w:pPr>
-      <w:r>
-        <w:rPr>
-          <w:lang w:val="en-IE"/>
-        </w:rPr>
-        <w:t>This final section reflects on the learning that has taken place over the course of the project. Suggestions are also presented as to possible additions and improvements that could be made to the final system should development continue into the future.</w:t>
-      </w:r>
-    </w:p>
-    <w:p>
-      <w:pPr>
-        <w:rPr>
-          <w:lang w:val="en-IE"/>
-        </w:rPr>
-      </w:pPr>
-    </w:p>
-    <w:p>
-      <w:pPr>
-        <w:pStyle w:val="Heading1"/>
-      </w:pPr>
-      <w:bookmarkStart w:id="20" w:name="_Toc414452107"/>
-      <w:r>
-        <w:t>Research</w:t>
-      </w:r>
-      <w:bookmarkEnd w:id="20"/>
-    </w:p>
-    <w:p>
-      <w:pPr>
-        <w:pStyle w:val="Heading2"/>
-      </w:pPr>
       <w:bookmarkStart w:id="21" w:name="_Toc406104940"/>
-      <w:bookmarkStart w:id="22" w:name="_Toc414452108"/>
-      <w:r>
+      <w:bookmarkStart w:id="22" w:name="_Toc414536976"/>
+      <w:r>
+        <w:lastRenderedPageBreak/>
         <w:t>Alternative E</w:t>
       </w:r>
       <w:r>
@@ -3936,13 +4545,48 @@
     </w:p>
     <w:p>
       <w:r>
-        <w:lastRenderedPageBreak/>
-        <w:t>Some existing systems perform mood analysis only on the tracks found on the user’s device, using similar techniques to ones which are to be employed on this project: tempo and beat detection, key recognition and pitch analysis. This localized approach has the downside of limiting the tracks a user may listen to those on the device, this in turn is limited by the relatively low storage capacity found on many devices today. A further limitation of using only those tracks which reside on the device is the inability to learn from other music tracks. A sophisticated system in this area is one which can learn from other music and build ratings models from large amounts of music. As such, a system which learns from such a limited number of tracks might not be as accurate as one which can learn from a user’s entire music library, as well as the libraries of other users.</w:t>
-      </w:r>
-    </w:p>
-    <w:p>
-      <w:r>
-        <w:t>Other applications do not perform any analysis on the actual file to be played, but instead consult an existing online database of rankings for tracks. This method has the drawback of potentially trying to ascertain the mood of a track in a user’s library which has not been ranked by the system.</w:t>
+        <w:t>Some existing systems perform mood analysis only on the tracks found on the user’s device, using similar techniques to ones which are to be employed on this project: tempo and beat detection, key recognition and pitch analysis. This localized approach has the downside of limiting the tracks a user ma</w:t>
+      </w:r>
+      <w:r>
+        <w:t>y listen to those on the device;</w:t>
+      </w:r>
+      <w:r>
+        <w:t xml:space="preserve"> this in turn is limited by the relatively low storage capacity found on many devices today. A further limitation of using only those </w:t>
+      </w:r>
+      <w:r>
+        <w:t>tracks that</w:t>
+      </w:r>
+      <w:r>
+        <w:t xml:space="preserve"> reside on the device is the inability to learn from other music tracks. A sophisticated system in this area is one </w:t>
+      </w:r>
+      <w:r>
+        <w:t>that</w:t>
+      </w:r>
+      <w:r>
+        <w:t xml:space="preserve"> can learn from other music and build ratings models from large amounts of music. As such, a </w:t>
+      </w:r>
+      <w:r>
+        <w:t>system that learns from such a limited number of tracks</w:t>
+      </w:r>
+      <w:r>
+        <w:t xml:space="preserve"> might not be as accurate as one </w:t>
+      </w:r>
+      <w:r>
+        <w:t>that</w:t>
+      </w:r>
+      <w:r>
+        <w:t xml:space="preserve"> can learn from a user’s entire music library, as well as the libraries of other users.</w:t>
+      </w:r>
+    </w:p>
+    <w:p>
+      <w:r>
+        <w:t xml:space="preserve">Other applications do not perform any analysis on the actual file to be played, but instead consult an existing online database of rankings for tracks. This method has the drawback of potentially trying to ascertain the mood of a track in a user’s library </w:t>
+      </w:r>
+      <w:r>
+        <w:t xml:space="preserve">that </w:t>
+      </w:r>
+      <w:r>
+        <w:t>has not been ranked by the system.</w:t>
       </w:r>
     </w:p>
     <w:p>
@@ -3956,7 +4600,7 @@
         <w:jc w:val="both"/>
       </w:pPr>
       <w:bookmarkStart w:id="23" w:name="_Toc406104941"/>
-      <w:bookmarkStart w:id="24" w:name="_Toc414452109"/>
+      <w:bookmarkStart w:id="24" w:name="_Toc414536977"/>
       <w:r>
         <w:t>SensMe</w:t>
       </w:r>
@@ -4009,8 +4653,9 @@
         <w:jc w:val="both"/>
       </w:pPr>
       <w:bookmarkStart w:id="25" w:name="_Toc406104942"/>
-      <w:bookmarkStart w:id="26" w:name="_Toc414452110"/>
-      <w:r>
+      <w:bookmarkStart w:id="26" w:name="_Toc414536978"/>
+      <w:r>
+        <w:lastRenderedPageBreak/>
         <w:t>Moodagent</w:t>
       </w:r>
       <w:bookmarkEnd w:id="25"/>
@@ -4018,11 +4663,7 @@
     </w:p>
     <w:p>
       <w:r>
-        <w:t xml:space="preserve">Another existing application, Moodagent, which can be downloaded from the Google Play store for Android devices and from the Apple App Store for IOS devices addresses the task in a slightly different manner. Instead of performing the analysis locally, the application consults a pre-existing online database of mood ratings for a track. This has the advantage of not being limited to learning from the relatively small set of music added by the user. The user is presented with a series of sliders labelled </w:t>
-      </w:r>
-      <w:r>
-        <w:lastRenderedPageBreak/>
-        <w:t>‘Sensual’, ‘Tender’, ‘Happy’, ‘Angry’ and ‘Tempo’, and sliding these up or down adjusts the mood of the playlist of tracks to be played to the user accordingly.</w:t>
+        <w:t>Another existing application, Moodagent, which can be downloaded from the Google Play store for Android devices and from the Apple App Store for IOS devices addresses the task in a slightly different manner. Instead of performing the analysis locally, the application consults a pre-existing online database of mood ratings for a track. This has the advantage of not being limited to learning from the relatively small set of music added by the user. The user is presented with a series of sliders labelled ‘Sensual’, ‘Tender’, ‘Happy’, ‘Angry’ and ‘Tempo’, and sliding these up or down adjusts the mood of the playlist of tracks to be played to the user accordingly.</w:t>
       </w:r>
     </w:p>
     <w:p>
@@ -4035,7 +4676,7 @@
         <w:pStyle w:val="Heading3"/>
       </w:pPr>
       <w:bookmarkStart w:id="27" w:name="_Toc406104943"/>
-      <w:bookmarkStart w:id="28" w:name="_Toc414452111"/>
+      <w:bookmarkStart w:id="28" w:name="_Toc414536979"/>
       <w:r>
         <w:t>StereoMood</w:t>
       </w:r>
@@ -4060,7 +4701,6 @@
           <w:id w:val="593057035"/>
           <w:citation/>
         </w:sdtPr>
-        <w:sdtEndPr/>
         <w:sdtContent>
           <w:r>
             <w:fldChar w:fldCharType="begin"/>
@@ -4091,7 +4731,7 @@
         <w:pStyle w:val="Heading3"/>
       </w:pPr>
       <w:bookmarkStart w:id="29" w:name="_Toc406104944"/>
-      <w:bookmarkStart w:id="30" w:name="_Toc414452112"/>
+      <w:bookmarkStart w:id="30" w:name="_Toc414536980"/>
       <w:r>
         <w:t>Feature Matrix</w:t>
       </w:r>
@@ -4105,10 +4745,10 @@
         <w:tblLook w:val="04A0" w:firstRow="1" w:lastRow="0" w:firstColumn="1" w:lastColumn="0" w:noHBand="0" w:noVBand="1"/>
       </w:tblPr>
       <w:tblGrid>
-        <w:gridCol w:w="2060"/>
-        <w:gridCol w:w="2002"/>
-        <w:gridCol w:w="2104"/>
-        <w:gridCol w:w="2130"/>
+        <w:gridCol w:w="2119"/>
+        <w:gridCol w:w="2070"/>
+        <w:gridCol w:w="2156"/>
+        <w:gridCol w:w="2177"/>
       </w:tblGrid>
       <w:tr>
         <w:trPr>
@@ -4328,9 +4968,12 @@
       <w:pPr>
         <w:pStyle w:val="Heading2"/>
       </w:pPr>
-      <w:bookmarkStart w:id="31" w:name="_Toc414452113"/>
-      <w:r>
-        <w:t>Technologies Chosen</w:t>
+      <w:bookmarkStart w:id="31" w:name="_Toc414536981"/>
+      <w:r>
+        <w:t xml:space="preserve">Technologies </w:t>
+      </w:r>
+      <w:r>
+        <w:t>Researched</w:t>
       </w:r>
       <w:bookmarkEnd w:id="31"/>
     </w:p>
@@ -4352,7 +4995,7 @@
         <w:pStyle w:val="Heading3"/>
       </w:pPr>
       <w:bookmarkStart w:id="32" w:name="_Toc406104946"/>
-      <w:bookmarkStart w:id="33" w:name="_Toc414452114"/>
+      <w:bookmarkStart w:id="33" w:name="_Toc414536982"/>
       <w:r>
         <w:t>Mobile Development Platform(s)</w:t>
       </w:r>
@@ -4424,7 +5067,6 @@
           <w:id w:val="76103347"/>
           <w:citation/>
         </w:sdtPr>
-        <w:sdtEndPr/>
         <w:sdtContent>
           <w:r>
             <w:fldChar w:fldCharType="begin"/>
@@ -4453,7 +5095,11 @@
         </w:sdtContent>
       </w:sdt>
       <w:r>
-        <w:t xml:space="preserve"> toolkit for mobile application development. It was decided to use this technology as it allows for the development of an application for other platforms, namely Windows Phone and iOS further into the project. A decision had to be made whether to develop native applications for one or more platforms using the Java language for Android, </w:t>
+        <w:t xml:space="preserve"> toolkit for mobile application development. It was decided to use this technology as </w:t>
+      </w:r>
+      <w:r>
+        <w:lastRenderedPageBreak/>
+        <w:t xml:space="preserve">it allows for the development of an application for other platforms, namely Windows Phone and iOS further into the project. A decision had to be made whether to develop native applications for one or more platforms using the Java language for Android, </w:t>
       </w:r>
       <w:r>
         <w:t>O</w:t>
@@ -4465,11 +5111,7 @@
         <w:t xml:space="preserve">or Swift </w:t>
       </w:r>
       <w:r>
-        <w:t xml:space="preserve">for iOS and C# for Windows phone, or to use Xamarin to write for any of these platforms using the C# language and the mono runtime. It was decided to use Xamarin for a number of reasons. One such reason is that a shared code base can be used across all platforms for functionality which does not relate to the user interface; </w:t>
-      </w:r>
-      <w:r>
-        <w:lastRenderedPageBreak/>
-        <w:t>UI features are largely specific to the mobile platform, but all are wrapped in C# for uniformity</w:t>
+        <w:t>for iOS and C# for Windows phone, or to use Xamarin to write for any of these platforms using the C# language and the mono runtime. It was decided to use Xamarin for a number of reasons. One such reason is that a shared code base can be used across all platforms for functionality which does not relate to the user interface; UI features are largely specific to the mobile platform, but all are wrapped in C# for uniformity</w:t>
       </w:r>
       <w:r>
         <w:t xml:space="preserve">. </w:t>
@@ -4562,7 +5204,7 @@
       <w:pPr>
         <w:pStyle w:val="Heading3"/>
       </w:pPr>
-      <w:bookmarkStart w:id="34" w:name="_Toc414452115"/>
+      <w:bookmarkStart w:id="34" w:name="_Toc414536983"/>
       <w:r>
         <w:t>Database</w:t>
       </w:r>
@@ -4579,7 +5221,7 @@
       <w:pPr>
         <w:pStyle w:val="Heading1"/>
       </w:pPr>
-      <w:bookmarkStart w:id="35" w:name="_Toc414452116"/>
+      <w:bookmarkStart w:id="35" w:name="_Toc414536984"/>
       <w:r>
         <w:t>Design</w:t>
       </w:r>
@@ -4589,7 +5231,7 @@
       <w:pPr>
         <w:pStyle w:val="Heading1"/>
       </w:pPr>
-      <w:bookmarkStart w:id="36" w:name="_Toc414452117"/>
+      <w:bookmarkStart w:id="36" w:name="_Toc414536985"/>
       <w:r>
         <w:t>Architecture and Development</w:t>
       </w:r>
@@ -4617,13 +5259,13 @@
         <w:rPr>
           <w:lang w:val="en-IE"/>
         </w:rPr>
-        <w:t>multi-tier architecture consisting of:</w:t>
+        <w:t>multi-t</w:t>
       </w:r>
       <w:r>
         <w:rPr>
           <w:lang w:val="en-IE"/>
         </w:rPr>
-        <w:br/>
+        <w:t>ier architecture consisting of:</w:t>
       </w:r>
     </w:p>
     <w:p>
@@ -4648,13 +5290,19 @@
       <w:pPr>
         <w:pStyle w:val="ListParagraph"/>
         <w:numPr>
-          <w:ilvl w:val="1"/>
+          <w:ilvl w:val="0"/>
           <w:numId w:val="3"/>
         </w:numPr>
         <w:rPr>
           <w:lang w:val="en-IE"/>
         </w:rPr>
       </w:pPr>
+      <w:r>
+        <w:rPr>
+          <w:lang w:val="en-IE"/>
+        </w:rPr>
+        <w:t>Client Application</w:t>
+      </w:r>
     </w:p>
     <w:p>
       <w:pPr>
@@ -4671,7 +5319,360 @@
         <w:rPr>
           <w:lang w:val="en-IE"/>
         </w:rPr>
-        <w:t>Client Application</w:t>
+        <w:t xml:space="preserve">Desktop Upload Utility </w:t>
+      </w:r>
+    </w:p>
+    <w:p>
+      <w:pPr>
+        <w:pStyle w:val="Heading2"/>
+        <w:numPr>
+          <w:ilvl w:val="0"/>
+          <w:numId w:val="0"/>
+        </w:numPr>
+        <w:rPr>
+          <w:lang w:val="en-IE"/>
+        </w:rPr>
+      </w:pPr>
+    </w:p>
+    <w:p>
+      <w:pPr>
+        <w:pStyle w:val="Heading2"/>
+      </w:pPr>
+      <w:bookmarkStart w:id="37" w:name="_Toc414536986"/>
+      <w:r>
+        <w:t>Devel</w:t>
+      </w:r>
+      <w:r>
+        <w:t>op</w:t>
+      </w:r>
+      <w:r>
+        <w:t>ment Environment</w:t>
+      </w:r>
+      <w:bookmarkEnd w:id="37"/>
+    </w:p>
+    <w:p>
+      <w:pPr>
+        <w:pStyle w:val="Heading4"/>
+      </w:pPr>
+      <w:r>
+        <w:t>IDE and Text Editors</w:t>
+      </w:r>
+    </w:p>
+    <w:p>
+      <w:pPr>
+        <w:pStyle w:val="Heading4"/>
+      </w:pPr>
+      <w:r>
+        <w:t>Version Control</w:t>
+      </w:r>
+    </w:p>
+    <w:p>
+      <w:r>
+        <w:t>Git was used for version control as discussed in the Methodology subsecti</w:t>
+      </w:r>
+      <w:r>
+        <w:t>on of the previous section. GitH</w:t>
+      </w:r>
+      <w:r>
+        <w:t xml:space="preserve">ub was chosen for the remote hosting of the repository. A private repository was used during on going development but this will be made public after submission. </w:t>
+      </w:r>
+    </w:p>
+    <w:p>
+      <w:pPr>
+        <w:pStyle w:val="Heading3"/>
+      </w:pPr>
+      <w:bookmarkStart w:id="38" w:name="_Toc414536987"/>
+      <w:r>
+        <w:t>Language / Framework</w:t>
+      </w:r>
+      <w:bookmarkEnd w:id="38"/>
+    </w:p>
+    <w:p>
+      <w:r>
+        <w:t xml:space="preserve">It was decided to use the Python programming language to implement the web service along with Flask  ‘micro-framework’ to handle common web application </w:t>
+      </w:r>
+      <w:r>
+        <w:lastRenderedPageBreak/>
+        <w:t xml:space="preserve">tasks such as </w:t>
+      </w:r>
+      <w:r>
+        <w:t>handling http requests as well as forming and sending http responses to these request. Additional features of Flask used in the web service included its session handling.</w:t>
+      </w:r>
+    </w:p>
+    <w:p>
+      <w:pPr>
+        <w:pStyle w:val="Heading3"/>
+      </w:pPr>
+      <w:bookmarkStart w:id="39" w:name="_Toc414536988"/>
+      <w:r>
+        <w:t>Database</w:t>
+      </w:r>
+      <w:bookmarkEnd w:id="39"/>
+    </w:p>
+    <w:p>
+      <w:proofErr w:type="spellStart"/>
+      <w:r>
+        <w:t>Postgresql</w:t>
+      </w:r>
+      <w:proofErr w:type="spellEnd"/>
+      <w:r>
+        <w:t xml:space="preserve"> was the database used for the web service</w:t>
+      </w:r>
+      <w:r>
+        <w:t>.</w:t>
+      </w:r>
+    </w:p>
+    <w:p>
+      <w:pPr>
+        <w:pStyle w:val="Heading3"/>
+      </w:pPr>
+      <w:bookmarkStart w:id="40" w:name="_Toc414536989"/>
+      <w:r>
+        <w:t>Development Virtual Machine</w:t>
+      </w:r>
+      <w:bookmarkEnd w:id="40"/>
+    </w:p>
+    <w:p>
+      <w:r>
+        <w:t xml:space="preserve">A virtual machine was created on Oracle’s </w:t>
+      </w:r>
+      <w:proofErr w:type="spellStart"/>
+      <w:r>
+        <w:t>Virtualbox</w:t>
+      </w:r>
+      <w:proofErr w:type="spellEnd"/>
+      <w:r>
+        <w:t xml:space="preserve"> virtualisation software and was configured to mimic the production environment as well as possible. This included installing the apache webserver and </w:t>
+      </w:r>
+      <w:proofErr w:type="spellStart"/>
+      <w:r>
+        <w:t>postgresql</w:t>
+      </w:r>
+      <w:proofErr w:type="spellEnd"/>
+      <w:r>
+        <w:t xml:space="preserve"> database engine as well as all other software found on the production server. This was done in order to minimize the changes that needed to be made in a production environment due to differences between the Windows development environment and the Debian GNU/Linux production</w:t>
+      </w:r>
+      <w:r>
+        <w:t xml:space="preserve"> environment.</w:t>
+      </w:r>
+    </w:p>
+    <w:p>
+      <w:r>
+        <w:t xml:space="preserve">This also allowed the development database to be installed, offering a separation between it and the production database. This allowed mistakes </w:t>
+      </w:r>
+      <w:r>
+        <w:t>that</w:t>
+      </w:r>
+      <w:r>
+        <w:t xml:space="preserve"> were made during development to have no effect on the running production snapshot at that particular point in time.</w:t>
+      </w:r>
+    </w:p>
+    <w:p>
+      <w:r>
+        <w:t>Using a virtual machine also allowed transferring the development environment from one computer to another with ease. This proved extremely useful when a computer developed a fault and had to be replaced midway through this project.</w:t>
+      </w:r>
+    </w:p>
+    <w:p/>
+    <w:p>
+      <w:pPr>
+        <w:pStyle w:val="Heading3"/>
+      </w:pPr>
+      <w:bookmarkStart w:id="41" w:name="_Toc414536990"/>
+      <w:r>
+        <w:t>Operating System</w:t>
+      </w:r>
+      <w:bookmarkEnd w:id="41"/>
+      <w:r>
+        <w:t xml:space="preserve"> </w:t>
+      </w:r>
+    </w:p>
+    <w:p>
+      <w:r>
+        <w:t xml:space="preserve">Windows was the primary development environment for all three components </w:t>
+      </w:r>
+    </w:p>
+    <w:p>
+      <w:pPr>
+        <w:pStyle w:val="Heading3"/>
+      </w:pPr>
+      <w:bookmarkStart w:id="42" w:name="_Toc414536991"/>
+      <w:r>
+        <w:t>Deployment</w:t>
+      </w:r>
+      <w:bookmarkEnd w:id="42"/>
+    </w:p>
+    <w:p>
+      <w:pPr>
+        <w:pStyle w:val="Heading4"/>
+      </w:pPr>
+      <w:r>
+        <w:t>Operating System</w:t>
+      </w:r>
+      <w:r>
+        <w:t xml:space="preserve"> / Machine</w:t>
+      </w:r>
+    </w:p>
+    <w:p>
+      <w:r>
+        <w:t>The web service is deployed</w:t>
+      </w:r>
+      <w:r>
+        <w:t xml:space="preserve"> on a Virtual Private Server (VPS) hosted by </w:t>
+      </w:r>
+      <w:proofErr w:type="spellStart"/>
+      <w:r>
+        <w:t>Digitalocean</w:t>
+      </w:r>
+      <w:proofErr w:type="spellEnd"/>
+      <w:r>
+        <w:t xml:space="preserve">. The VPS runs version 7 (aka Wheezy) of the Debian distribution of GNU/Linux. At present this VPS has access to 512mb of ram and </w:t>
+      </w:r>
+      <w:proofErr w:type="gramStart"/>
+      <w:r>
+        <w:t>30gb</w:t>
+      </w:r>
+      <w:proofErr w:type="gramEnd"/>
+      <w:r>
+        <w:t xml:space="preserve"> of </w:t>
+      </w:r>
+      <w:r>
+        <w:t>solid state</w:t>
+      </w:r>
+      <w:r>
+        <w:t xml:space="preserve"> storage, but may be e</w:t>
+      </w:r>
+      <w:r>
+        <w:t>xpanded as more users</w:t>
+      </w:r>
+      <w:r>
+        <w:t xml:space="preserve"> of the system</w:t>
+      </w:r>
+      <w:r>
+        <w:t xml:space="preserve"> begin to tax these resources. </w:t>
+      </w:r>
+    </w:p>
+    <w:p>
+      <w:pPr>
+        <w:pStyle w:val="Heading4"/>
+      </w:pPr>
+      <w:r>
+        <w:t>Domain Name</w:t>
+      </w:r>
+    </w:p>
+    <w:p>
+      <w:r>
+        <w:t xml:space="preserve">A subdomain of an existing personal domain, matthewoneill.com, was created for the project: fyp.matthewoneill.com. The DNS A record for this subdomain was set to map to the IP address of the </w:t>
+      </w:r>
+      <w:proofErr w:type="spellStart"/>
+      <w:r>
+        <w:t>Digitalocean</w:t>
+      </w:r>
+      <w:proofErr w:type="spellEnd"/>
+      <w:r>
+        <w:t xml:space="preserve"> VPS mentioned above. While easier to remember than the IP address of the server, this has another advantage: should the machine </w:t>
+      </w:r>
+      <w:r>
+        <w:t xml:space="preserve">that </w:t>
+      </w:r>
+      <w:r>
+        <w:t xml:space="preserve">the web service is deployed to need to be changed, only the DNS record requires changing, not the service address that each installation of the client application </w:t>
+      </w:r>
+      <w:r>
+        <w:t>is configured to connect to</w:t>
+      </w:r>
+      <w:r>
+        <w:t>.</w:t>
+      </w:r>
+    </w:p>
+    <w:p>
+      <w:pPr>
+        <w:pStyle w:val="Heading4"/>
+      </w:pPr>
+      <w:r>
+        <w:t>Web Server</w:t>
+      </w:r>
+    </w:p>
+    <w:p>
+      <w:r>
+        <w:t xml:space="preserve">Apache was the web server of choice for the project. This choice was made based on the existence of quality documentation regarding using the web server with flask, as well as an existing familiarity with Apache. </w:t>
+      </w:r>
+    </w:p>
+    <w:p>
+      <w:r>
+        <w:t xml:space="preserve">In order to make the apache web server work with Flask the </w:t>
+      </w:r>
+      <w:proofErr w:type="spellStart"/>
+      <w:r>
+        <w:t>mod_wsgi</w:t>
+      </w:r>
+      <w:proofErr w:type="spellEnd"/>
+      <w:r>
+        <w:t xml:space="preserve"> extension to apache had to be installed </w:t>
+      </w:r>
+      <w:proofErr w:type="spellStart"/>
+      <w:r>
+        <w:t>wsgi</w:t>
+      </w:r>
+      <w:proofErr w:type="spellEnd"/>
+      <w:r>
+        <w:t xml:space="preserve">, or the Web Server Gateway Interface is an interface Python uses to enable web servers and python web enabled applications to </w:t>
+      </w:r>
+      <w:r>
+        <w:lastRenderedPageBreak/>
+        <w:t>communicate</w:t>
+      </w:r>
+      <w:r>
+        <w:t>.</w:t>
+      </w:r>
+      <w:r>
+        <w:t xml:space="preserve"> </w:t>
+      </w:r>
+      <w:r>
+        <w:t>While it is somewhat similar in nature to the Common Gateway Interface</w:t>
+      </w:r>
+      <w:r>
+        <w:t xml:space="preserve"> (CGI)</w:t>
+      </w:r>
+      <w:r>
+        <w:t>, it</w:t>
+      </w:r>
+      <w:r>
+        <w:t xml:space="preserve"> does not come as standard </w:t>
+      </w:r>
+      <w:r>
+        <w:t>with the apache web server.</w:t>
+      </w:r>
+    </w:p>
+    <w:p/>
+    <w:p>
+      <w:pPr>
+        <w:pStyle w:val="Heading4"/>
+        <w:rPr>
+          <w:lang w:val="en-IE"/>
+        </w:rPr>
+      </w:pPr>
+      <w:r>
+        <w:rPr>
+          <w:lang w:val="en-IE"/>
+        </w:rPr>
+        <w:t xml:space="preserve">Using git to </w:t>
+      </w:r>
+      <w:r>
+        <w:rPr>
+          <w:lang w:val="en-IE"/>
+        </w:rPr>
+        <w:t>D</w:t>
+      </w:r>
+      <w:r>
+        <w:rPr>
+          <w:lang w:val="en-IE"/>
+        </w:rPr>
+        <w:t>eploy</w:t>
+      </w:r>
+    </w:p>
+    <w:p>
+      <w:r>
+        <w:t>As mentioned, git was used for version control, it did however have another use in this project: deployment. The steps to deploy the application from the development machine to the production machine were as follows:</w:t>
       </w:r>
     </w:p>
     <w:p>
@@ -4679,91 +5680,200 @@
         <w:pStyle w:val="ListParagraph"/>
         <w:numPr>
           <w:ilvl w:val="0"/>
-          <w:numId w:val="3"/>
+          <w:numId w:val="8"/>
         </w:numPr>
+      </w:pPr>
+      <w:r>
+        <w:t>Commit changes to local repository on the development machine</w:t>
+      </w:r>
+    </w:p>
+    <w:p>
+      <w:pPr>
+        <w:pStyle w:val="ListParagraph"/>
+        <w:numPr>
+          <w:ilvl w:val="0"/>
+          <w:numId w:val="8"/>
+        </w:numPr>
+      </w:pPr>
+      <w:r>
+        <w:t xml:space="preserve">Push the latest commit to the remote </w:t>
+      </w:r>
+      <w:r>
+        <w:t>repository on GitHub</w:t>
+      </w:r>
+    </w:p>
+    <w:p>
+      <w:pPr>
+        <w:pStyle w:val="ListParagraph"/>
+        <w:numPr>
+          <w:ilvl w:val="0"/>
+          <w:numId w:val="8"/>
+        </w:numPr>
+      </w:pPr>
+      <w:r>
+        <w:t>SSH into the production VPS</w:t>
+      </w:r>
+    </w:p>
+    <w:p>
+      <w:pPr>
+        <w:pStyle w:val="ListParagraph"/>
+        <w:numPr>
+          <w:ilvl w:val="0"/>
+          <w:numId w:val="8"/>
+        </w:numPr>
+      </w:pPr>
+      <w:r>
+        <w:t>Pull the latest changes from the remote repository</w:t>
+      </w:r>
+    </w:p>
+    <w:p>
+      <w:pPr>
+        <w:pStyle w:val="ListParagraph"/>
+        <w:numPr>
+          <w:ilvl w:val="0"/>
+          <w:numId w:val="8"/>
+        </w:numPr>
+      </w:pPr>
+      <w:r>
+        <w:t>Restart the apache webserver to ensure it is serving the latest version of the python</w:t>
+      </w:r>
+    </w:p>
+    <w:p/>
+    <w:p>
+      <w:r>
+        <w:t>A simple bash script was written to simplify the deployment on the server:</w:t>
+      </w:r>
+    </w:p>
+    <w:p/>
+    <w:p>
+      <w:pPr>
+        <w:pStyle w:val="Code"/>
+      </w:pPr>
+      <w:proofErr w:type="gramStart"/>
+      <w:r>
+        <w:t>cd</w:t>
+      </w:r>
+      <w:proofErr w:type="gramEnd"/>
+      <w:r>
+        <w:t xml:space="preserve"> /home/</w:t>
+      </w:r>
+      <w:proofErr w:type="spellStart"/>
+      <w:r>
+        <w:t>fypuser</w:t>
+      </w:r>
+      <w:proofErr w:type="spellEnd"/>
+      <w:r>
+        <w:t>/Final-Year-Project/</w:t>
+      </w:r>
+      <w:proofErr w:type="spellStart"/>
+      <w:r>
+        <w:t>ServerCode</w:t>
+      </w:r>
+      <w:proofErr w:type="spellEnd"/>
+    </w:p>
+    <w:p>
+      <w:pPr>
+        <w:pStyle w:val="Code"/>
+      </w:pPr>
+      <w:proofErr w:type="gramStart"/>
+      <w:r>
+        <w:t>git</w:t>
+      </w:r>
+      <w:proofErr w:type="gramEnd"/>
+      <w:r>
+        <w:t xml:space="preserve"> pull</w:t>
+      </w:r>
+    </w:p>
+    <w:p>
+      <w:pPr>
+        <w:pStyle w:val="Code"/>
+      </w:pPr>
+      <w:proofErr w:type="spellStart"/>
+      <w:proofErr w:type="gramStart"/>
+      <w:r>
+        <w:t>sudo</w:t>
+      </w:r>
+      <w:proofErr w:type="spellEnd"/>
+      <w:proofErr w:type="gramEnd"/>
+      <w:r>
+        <w:t xml:space="preserve"> service apache2 restart</w:t>
+      </w:r>
+    </w:p>
+    <w:p>
+      <w:pPr>
+        <w:pStyle w:val="Code"/>
+      </w:pPr>
+      <w:proofErr w:type="gramStart"/>
+      <w:r>
+        <w:t>cd</w:t>
+      </w:r>
+      <w:proofErr w:type="gramEnd"/>
+      <w:r>
+        <w:t xml:space="preserve"> ~</w:t>
+      </w:r>
+      <w:bookmarkStart w:id="43" w:name="_GoBack"/>
+      <w:bookmarkEnd w:id="43"/>
+    </w:p>
+    <w:p/>
+    <w:p>
+      <w:pPr>
+        <w:pStyle w:val="Heading1"/>
+      </w:pPr>
+      <w:bookmarkStart w:id="44" w:name="_Toc413951828"/>
+      <w:bookmarkStart w:id="45" w:name="_Toc414536992"/>
+      <w:r>
+        <w:t>System Validation</w:t>
+      </w:r>
+      <w:bookmarkEnd w:id="44"/>
+      <w:bookmarkEnd w:id="45"/>
+    </w:p>
+    <w:p>
+      <w:pPr>
+        <w:pStyle w:val="Heading2"/>
+      </w:pPr>
+      <w:bookmarkStart w:id="46" w:name="_Toc413951829"/>
+      <w:bookmarkStart w:id="47" w:name="_Toc414536993"/>
+      <w:r>
+        <w:t>Testing</w:t>
+      </w:r>
+      <w:bookmarkEnd w:id="46"/>
+      <w:bookmarkEnd w:id="47"/>
+    </w:p>
+    <w:p>
+      <w:r>
+        <w:t>Testing the quality of the mood analysis of the application comprised a large part of testing process for this project.</w:t>
+      </w:r>
+    </w:p>
+    <w:p/>
+    <w:p>
+      <w:pPr>
+        <w:pStyle w:val="Heading3"/>
+      </w:pPr>
+      <w:bookmarkStart w:id="48" w:name="_Toc414536994"/>
+      <w:r>
+        <w:t>Usability Testing</w:t>
+      </w:r>
+      <w:bookmarkEnd w:id="48"/>
+    </w:p>
+    <w:p>
+      <w:pPr>
         <w:rPr>
           <w:lang w:val="en-IE"/>
         </w:rPr>
       </w:pPr>
-      <w:r>
-        <w:rPr>
-          <w:lang w:val="en-IE"/>
-        </w:rPr>
-        <w:t xml:space="preserve">Desktop Upload Utility </w:t>
-      </w:r>
-    </w:p>
-    <w:p>
-      <w:pPr>
-        <w:rPr>
-          <w:lang w:val="en-IE"/>
-        </w:rPr>
-      </w:pPr>
-    </w:p>
-    <w:p>
-      <w:pPr>
-        <w:rPr>
-          <w:lang w:val="en-IE"/>
-        </w:rPr>
-      </w:pPr>
-    </w:p>
-    <w:p>
-      <w:pPr>
-        <w:pStyle w:val="Heading1"/>
-      </w:pPr>
-      <w:bookmarkStart w:id="37" w:name="_Toc413951828"/>
-      <w:bookmarkStart w:id="38" w:name="_Toc414452118"/>
-      <w:r>
-        <w:t>System Validation</w:t>
-      </w:r>
-      <w:bookmarkEnd w:id="37"/>
-      <w:bookmarkEnd w:id="38"/>
-    </w:p>
-    <w:p>
-      <w:pPr>
-        <w:pStyle w:val="Heading2"/>
-      </w:pPr>
-      <w:bookmarkStart w:id="39" w:name="_Toc413951829"/>
-      <w:bookmarkStart w:id="40" w:name="_Toc414452119"/>
-      <w:r>
-        <w:t>Testing</w:t>
-      </w:r>
-      <w:bookmarkEnd w:id="39"/>
-      <w:bookmarkEnd w:id="40"/>
-    </w:p>
-    <w:p>
-      <w:pPr>
-        <w:pStyle w:val="Heading3"/>
-      </w:pPr>
-      <w:bookmarkStart w:id="41" w:name="_Toc414452120"/>
-      <w:r>
-        <w:t>Usability Testing</w:t>
-      </w:r>
-      <w:bookmarkEnd w:id="41"/>
-    </w:p>
-    <w:p>
-      <w:pPr>
-        <w:rPr>
-          <w:lang w:val="en-IE"/>
-        </w:rPr>
-      </w:pPr>
-    </w:p>
-    <w:p>
-      <w:r>
-        <w:t>Testing the quality of the mood analysis of the application comprised a large part of testing process for this project.</w:t>
-      </w:r>
     </w:p>
     <w:p>
       <w:pPr>
         <w:pStyle w:val="Heading3"/>
         <w:jc w:val="both"/>
       </w:pPr>
-      <w:bookmarkStart w:id="42" w:name="_Toc413951830"/>
-      <w:bookmarkStart w:id="43" w:name="_Toc414452121"/>
+      <w:bookmarkStart w:id="49" w:name="_Toc413951830"/>
+      <w:bookmarkStart w:id="50" w:name="_Toc414536995"/>
       <w:r>
         <w:t>Comparison with Existing Systems</w:t>
       </w:r>
-      <w:bookmarkEnd w:id="42"/>
-      <w:bookmarkEnd w:id="43"/>
+      <w:bookmarkEnd w:id="49"/>
+      <w:bookmarkEnd w:id="50"/>
     </w:p>
     <w:p>
       <w:r>
@@ -4781,11 +5891,7 @@
         <w:t xml:space="preserve">A starting point was chosen as a song that </w:t>
       </w:r>
       <w:r>
-        <w:t xml:space="preserve">was subjectively sad to the ear of the tester as well as one which scored a low rating in the positivity and energy analysis by the system. This song was then played in Spotify and the ‘start radio’ feature was used to </w:t>
-      </w:r>
-      <w:r>
-        <w:lastRenderedPageBreak/>
-        <w:t>obtain a list of tracks that Spotify considers similar to this starting track. These recommended tracks were then put through the system to be analysed and it was expected that the ratings for these tracks were to be similar. A subset of tracks analysed using this process is shown in the table.</w:t>
+        <w:t>was subjectively sad to the ear of the tester as well as one which scored a low rating in the positivity and energy analysis by the system. This song was then played in Spotify and the ‘start radio’ feature was used to obtain a list of tracks that Spotify considers similar to this starting track. These recommended tracks were then put through the system to be analysed and it was expected that the ratings for these tracks were to be similar. A subset of tracks analysed using this process is shown in the table.</w:t>
       </w:r>
     </w:p>
     <w:p/>
@@ -4796,10 +5902,10 @@
         <w:tblLook w:val="04A0" w:firstRow="1" w:lastRow="0" w:firstColumn="1" w:lastColumn="0" w:noHBand="0" w:noVBand="1"/>
       </w:tblPr>
       <w:tblGrid>
-        <w:gridCol w:w="2292"/>
-        <w:gridCol w:w="1851"/>
-        <w:gridCol w:w="2072"/>
-        <w:gridCol w:w="2081"/>
+        <w:gridCol w:w="2376"/>
+        <w:gridCol w:w="1884"/>
+        <w:gridCol w:w="2131"/>
+        <w:gridCol w:w="2131"/>
       </w:tblGrid>
       <w:tr>
         <w:tc>
@@ -4982,6 +6088,7 @@
           </w:tcPr>
           <w:p>
             <w:r>
+              <w:lastRenderedPageBreak/>
               <w:t xml:space="preserve">Red House Painters </w:t>
             </w:r>
           </w:p>
@@ -5073,11 +6180,11 @@
       <w:pPr>
         <w:pStyle w:val="Heading3"/>
       </w:pPr>
-      <w:bookmarkStart w:id="44" w:name="_Toc414452122"/>
+      <w:bookmarkStart w:id="51" w:name="_Toc414536996"/>
       <w:r>
         <w:t>User Testing</w:t>
       </w:r>
-      <w:bookmarkEnd w:id="44"/>
+      <w:bookmarkEnd w:id="51"/>
     </w:p>
     <w:p>
       <w:pPr>
@@ -5090,44 +6197,44 @@
       <w:pPr>
         <w:pStyle w:val="Heading1"/>
       </w:pPr>
-      <w:bookmarkStart w:id="45" w:name="_Toc414452123"/>
+      <w:bookmarkStart w:id="52" w:name="_Toc414536997"/>
       <w:r>
         <w:t>Project Plan</w:t>
       </w:r>
-      <w:bookmarkEnd w:id="45"/>
+      <w:bookmarkEnd w:id="52"/>
     </w:p>
     <w:p>
       <w:pPr>
         <w:pStyle w:val="Heading1"/>
       </w:pPr>
-      <w:bookmarkStart w:id="46" w:name="_Toc414452124"/>
+      <w:bookmarkStart w:id="53" w:name="_Toc414536998"/>
       <w:r>
         <w:t>Conclusion</w:t>
       </w:r>
       <w:r>
         <w:t xml:space="preserve"> / Future Work</w:t>
       </w:r>
-      <w:bookmarkEnd w:id="46"/>
+      <w:bookmarkEnd w:id="53"/>
     </w:p>
     <w:p>
       <w:pPr>
         <w:pStyle w:val="Heading2"/>
       </w:pPr>
-      <w:bookmarkStart w:id="47" w:name="_Toc414452125"/>
+      <w:bookmarkStart w:id="54" w:name="_Toc414536999"/>
       <w:r>
         <w:t>Future Work</w:t>
       </w:r>
-      <w:bookmarkEnd w:id="47"/>
+      <w:bookmarkEnd w:id="54"/>
     </w:p>
     <w:p>
       <w:pPr>
         <w:pStyle w:val="Heading3"/>
       </w:pPr>
-      <w:bookmarkStart w:id="48" w:name="_Toc414452126"/>
+      <w:bookmarkStart w:id="55" w:name="_Toc414537000"/>
       <w:r>
         <w:t>Web Frontend</w:t>
       </w:r>
-      <w:bookmarkEnd w:id="48"/>
+      <w:bookmarkEnd w:id="55"/>
     </w:p>
     <w:p>
       <w:pPr>
@@ -5146,11 +6253,11 @@
       <w:pPr>
         <w:pStyle w:val="Heading3"/>
       </w:pPr>
-      <w:bookmarkStart w:id="49" w:name="_Toc414452127"/>
+      <w:bookmarkStart w:id="56" w:name="_Toc414537001"/>
       <w:r>
         <w:t>Securing the Service</w:t>
       </w:r>
-      <w:bookmarkEnd w:id="49"/>
+      <w:bookmarkEnd w:id="56"/>
     </w:p>
     <w:p>
       <w:pPr>
@@ -5169,11 +6276,11 @@
       <w:pPr>
         <w:pStyle w:val="Heading3"/>
       </w:pPr>
-      <w:bookmarkStart w:id="50" w:name="_Toc414452128"/>
+      <w:bookmarkStart w:id="57" w:name="_Toc414537002"/>
       <w:r>
         <w:t>Improving the Audio Analysis</w:t>
       </w:r>
-      <w:bookmarkEnd w:id="50"/>
+      <w:bookmarkEnd w:id="57"/>
     </w:p>
     <w:p>
       <w:pPr>
@@ -5198,11 +6305,11 @@
       <w:pPr>
         <w:pStyle w:val="Heading3"/>
       </w:pPr>
-      <w:bookmarkStart w:id="51" w:name="_Toc414452129"/>
+      <w:bookmarkStart w:id="58" w:name="_Toc414537003"/>
       <w:r>
         <w:t>Python 3 Support</w:t>
       </w:r>
-      <w:bookmarkEnd w:id="51"/>
+      <w:bookmarkEnd w:id="58"/>
     </w:p>
     <w:p>
       <w:pPr>
@@ -5240,31 +6347,41 @@
         <w:rPr>
           <w:lang w:val="en-IE"/>
         </w:rPr>
+        <w:t>While it is not presently possible to port the application to python 3 due to the outlined concerns, steps such as using python 2’s future module to ease the transition may be employed in the near future.</w:t>
+      </w:r>
+    </w:p>
+    <w:p>
+      <w:pPr>
+        <w:pStyle w:val="Heading3"/>
+      </w:pPr>
+      <w:bookmarkStart w:id="59" w:name="_Toc414537004"/>
+      <w:r>
+        <w:t>Better Support for Classical Music</w:t>
+      </w:r>
+      <w:bookmarkEnd w:id="59"/>
+    </w:p>
+    <w:p>
+      <w:pPr>
+        <w:jc w:val="left"/>
+      </w:pPr>
+      <w:r>
+        <w:t xml:space="preserve">At present the system does not take into account the composer of the piece of music it is analysing, but instead uses the artist data. This could prove difficult as multiple recording artists have recorded pieces by popular classical composers, and the </w:t>
+      </w:r>
+      <w:r>
         <w:lastRenderedPageBreak/>
-        <w:t>While it is not presently possible to port the application to python 3 due to the outlined concerns, steps such as using python 2’s future module to ease the transition may be employed in the near future.</w:t>
-      </w:r>
-    </w:p>
-    <w:p>
-      <w:pPr>
-        <w:pStyle w:val="Heading3"/>
-      </w:pPr>
-      <w:bookmarkStart w:id="52" w:name="_Toc414452130"/>
-      <w:r>
-        <w:t>Better Support for Classical Music</w:t>
-      </w:r>
-      <w:bookmarkEnd w:id="52"/>
+        <w:t>system would see these not as the same piece of music but instead two tracks by different artists.</w:t>
+      </w:r>
+      <w:r>
+        <w:br w:type="page"/>
+      </w:r>
     </w:p>
     <w:p>
       <w:pPr>
         <w:jc w:val="left"/>
       </w:pPr>
-      <w:r>
-        <w:br w:type="page"/>
-      </w:r>
-    </w:p>
-    <w:p>
-      <w:r>
-        <w:lastRenderedPageBreak/>
+    </w:p>
+    <w:p>
+      <w:r>
         <w:fldChar w:fldCharType="begin"/>
       </w:r>
       <w:r>
@@ -5391,7 +6508,7 @@
         <w:rStyle w:val="PageNumber"/>
         <w:noProof/>
       </w:rPr>
-      <w:t>3</w:t>
+      <w:t>15</w:t>
     </w:r>
     <w:r>
       <w:rPr>
@@ -5770,7 +6887,7 @@
       <w:lvlText w:val="%1.%2.%3"/>
       <w:lvlJc w:val="left"/>
       <w:pPr>
-        <w:ind w:left="720" w:hanging="720"/>
+        <w:ind w:left="862" w:hanging="720"/>
       </w:pPr>
     </w:lvl>
     <w:lvl w:ilvl="3">
@@ -6034,6 +7151,92 @@
     </w:lvl>
   </w:abstractNum>
   <w:abstractNum w:abstractNumId="6">
+    <w:nsid w:val="53996621"/>
+    <w:multiLevelType w:val="hybridMultilevel"/>
+    <w:tmpl w:val="86169F82"/>
+    <w:lvl w:ilvl="0" w:tplc="0409000F">
+      <w:start w:val="1"/>
+      <w:numFmt w:val="decimal"/>
+      <w:lvlText w:val="%1."/>
+      <w:lvlJc w:val="left"/>
+      <w:pPr>
+        <w:ind w:left="720" w:hanging="360"/>
+      </w:pPr>
+    </w:lvl>
+    <w:lvl w:ilvl="1" w:tplc="04090019" w:tentative="1">
+      <w:start w:val="1"/>
+      <w:numFmt w:val="lowerLetter"/>
+      <w:lvlText w:val="%2."/>
+      <w:lvlJc w:val="left"/>
+      <w:pPr>
+        <w:ind w:left="1440" w:hanging="360"/>
+      </w:pPr>
+    </w:lvl>
+    <w:lvl w:ilvl="2" w:tplc="0409001B" w:tentative="1">
+      <w:start w:val="1"/>
+      <w:numFmt w:val="lowerRoman"/>
+      <w:lvlText w:val="%3."/>
+      <w:lvlJc w:val="right"/>
+      <w:pPr>
+        <w:ind w:left="2160" w:hanging="180"/>
+      </w:pPr>
+    </w:lvl>
+    <w:lvl w:ilvl="3" w:tplc="0409000F" w:tentative="1">
+      <w:start w:val="1"/>
+      <w:numFmt w:val="decimal"/>
+      <w:lvlText w:val="%4."/>
+      <w:lvlJc w:val="left"/>
+      <w:pPr>
+        <w:ind w:left="2880" w:hanging="360"/>
+      </w:pPr>
+    </w:lvl>
+    <w:lvl w:ilvl="4" w:tplc="04090019" w:tentative="1">
+      <w:start w:val="1"/>
+      <w:numFmt w:val="lowerLetter"/>
+      <w:lvlText w:val="%5."/>
+      <w:lvlJc w:val="left"/>
+      <w:pPr>
+        <w:ind w:left="3600" w:hanging="360"/>
+      </w:pPr>
+    </w:lvl>
+    <w:lvl w:ilvl="5" w:tplc="0409001B" w:tentative="1">
+      <w:start w:val="1"/>
+      <w:numFmt w:val="lowerRoman"/>
+      <w:lvlText w:val="%6."/>
+      <w:lvlJc w:val="right"/>
+      <w:pPr>
+        <w:ind w:left="4320" w:hanging="180"/>
+      </w:pPr>
+    </w:lvl>
+    <w:lvl w:ilvl="6" w:tplc="0409000F" w:tentative="1">
+      <w:start w:val="1"/>
+      <w:numFmt w:val="decimal"/>
+      <w:lvlText w:val="%7."/>
+      <w:lvlJc w:val="left"/>
+      <w:pPr>
+        <w:ind w:left="5040" w:hanging="360"/>
+      </w:pPr>
+    </w:lvl>
+    <w:lvl w:ilvl="7" w:tplc="04090019" w:tentative="1">
+      <w:start w:val="1"/>
+      <w:numFmt w:val="lowerLetter"/>
+      <w:lvlText w:val="%8."/>
+      <w:lvlJc w:val="left"/>
+      <w:pPr>
+        <w:ind w:left="5760" w:hanging="360"/>
+      </w:pPr>
+    </w:lvl>
+    <w:lvl w:ilvl="8" w:tplc="0409001B" w:tentative="1">
+      <w:start w:val="1"/>
+      <w:numFmt w:val="lowerRoman"/>
+      <w:lvlText w:val="%9."/>
+      <w:lvlJc w:val="right"/>
+      <w:pPr>
+        <w:ind w:left="6480" w:hanging="180"/>
+      </w:pPr>
+    </w:lvl>
+  </w:abstractNum>
+  <w:abstractNum w:abstractNumId="7">
     <w:nsid w:val="5BFC2B7D"/>
     <w:multiLevelType w:val="hybridMultilevel"/>
     <w:tmpl w:val="11509634"/>
@@ -6156,7 +7359,7 @@
     <w:abstractNumId w:val="2"/>
   </w:num>
   <w:num w:numId="4">
-    <w:abstractNumId w:val="6"/>
+    <w:abstractNumId w:val="7"/>
   </w:num>
   <w:num w:numId="5">
     <w:abstractNumId w:val="0"/>
@@ -6166,6 +7369,9 @@
   </w:num>
   <w:num w:numId="7">
     <w:abstractNumId w:val="3"/>
+  </w:num>
+  <w:num w:numId="8">
+    <w:abstractNumId w:val="6"/>
   </w:num>
 </w:numbering>
 </file>
@@ -6449,15 +7655,6 @@
     <w:lsdException w:name="Book Title" w:uiPriority="33" w:qFormat="1"/>
     <w:lsdException w:name="Bibliography" w:semiHidden="1" w:uiPriority="37" w:unhideWhenUsed="1"/>
     <w:lsdException w:name="TOC Heading" w:semiHidden="1" w:uiPriority="39" w:unhideWhenUsed="1" w:qFormat="1"/>
-    <w:lsdException w:name="Plain Table 1" w:uiPriority="41"/>
-    <w:lsdException w:name="Plain Table 2" w:uiPriority="42"/>
-    <w:lsdException w:name="Plain Table 3" w:uiPriority="43"/>
-    <w:lsdException w:name="Plain Table 4" w:uiPriority="44"/>
-    <w:lsdException w:name="Plain Table 5" w:uiPriority="45"/>
-    <w:lsdException w:name="Grid Table Light" w:uiPriority="40"/>
-    <w:lsdException w:name="Grid Table 1 Light" w:uiPriority="46"/>
-    <w:lsdException w:name="Grid Table 2" w:uiPriority="47"/>
-    <w:lsdException w:name="Grid Table 3" w:uiPriority="48"/>
     <w:lsdException w:name="Grid Table 4" w:uiPriority="49"/>
     <w:lsdException w:name="Grid Table 5 Dark" w:uiPriority="50"/>
     <w:lsdException w:name="Grid Table 6 Colorful" w:uiPriority="51"/>
@@ -6612,6 +7809,7 @@
         <w:ilvl w:val="2"/>
         <w:numId w:val="7"/>
       </w:numPr>
+      <w:ind w:left="720"/>
       <w:jc w:val="left"/>
       <w:outlineLvl w:val="2"/>
     </w:pPr>
@@ -7170,6 +8368,31 @@
       <w:lang w:val="en-GB" w:eastAsia="en-US"/>
     </w:rPr>
   </w:style>
+  <w:style w:type="paragraph" w:customStyle="1" w:styleId="Code">
+    <w:name w:val="Code"/>
+    <w:basedOn w:val="Normal"/>
+    <w:link w:val="CodeChar"/>
+    <w:qFormat/>
+    <w:rsid w:val="00A326D4"/>
+    <w:rPr>
+      <w:rFonts w:ascii="Consolas" w:hAnsi="Consolas"/>
+      <w:color w:val="C4BC96" w:themeColor="background2" w:themeShade="BF"/>
+      <w:sz w:val="24"/>
+    </w:rPr>
+  </w:style>
+  <w:style w:type="character" w:customStyle="1" w:styleId="CodeChar">
+    <w:name w:val="Code Char"/>
+    <w:basedOn w:val="DefaultParagraphFont"/>
+    <w:link w:val="Code"/>
+    <w:rsid w:val="00A326D4"/>
+    <w:rPr>
+      <w:rFonts w:ascii="Consolas" w:hAnsi="Consolas"/>
+      <w:color w:val="C4BC96" w:themeColor="background2" w:themeShade="BF"/>
+      <w:sz w:val="24"/>
+      <w:szCs w:val="24"/>
+      <w:lang w:val="en-GB" w:eastAsia="en-US"/>
+    </w:rPr>
+  </w:style>
 </w:styles>
 </file>
 
@@ -7488,7 +8711,7 @@
 </file>
 
 <file path=customXml/itemProps1.xml><?xml version="1.0" encoding="utf-8"?>
-<ds:datastoreItem xmlns:ds="http://schemas.openxmlformats.org/officeDocument/2006/customXml" ds:itemID="{238FFA49-2D7B-493C-B50E-62DED17B9EBB}">
+<ds:datastoreItem xmlns:ds="http://schemas.openxmlformats.org/officeDocument/2006/customXml" ds:itemID="{B524E3A6-06D3-499B-864F-618E5640BB39}">
   <ds:schemaRefs>
     <ds:schemaRef ds:uri="http://schemas.openxmlformats.org/officeDocument/2006/bibliography"/>
   </ds:schemaRefs>

</xml_diff>

<commit_message>
more progress on report
</commit_message>
<xml_diff>
--- a/Report/report.docx
+++ b/Report/report.docx
@@ -354,54 +354,14 @@
           <w:lang w:val="en-IE"/>
         </w:rPr>
       </w:pPr>
-    </w:p>
-    <w:p>
-      <w:pPr>
-        <w:spacing w:line="276" w:lineRule="auto"/>
-        <w:rPr>
-          <w:lang w:val="en-IE"/>
-        </w:rPr>
-      </w:pPr>
-    </w:p>
-    <w:p>
-      <w:pPr>
-        <w:spacing w:line="276" w:lineRule="auto"/>
-        <w:rPr>
-          <w:lang w:val="en-IE"/>
-        </w:rPr>
-      </w:pPr>
-    </w:p>
-    <w:p>
-      <w:pPr>
-        <w:spacing w:line="276" w:lineRule="auto"/>
-        <w:rPr>
-          <w:lang w:val="en-IE"/>
-        </w:rPr>
-      </w:pPr>
-    </w:p>
-    <w:p>
-      <w:pPr>
-        <w:spacing w:line="276" w:lineRule="auto"/>
-        <w:sectPr>
-          <w:footerReference w:type="even" r:id="rId9"/>
-          <w:footerReference w:type="default" r:id="rId10"/>
-          <w:pgSz w:w="11906" w:h="16838"/>
-          <w:pgMar w:top="1440" w:right="1800" w:bottom="1440" w:left="1800" w:header="708" w:footer="708" w:gutter="0"/>
-          <w:pgNumType w:fmt="lowerRoman"/>
-          <w:cols w:space="708"/>
-          <w:titlePg/>
-          <w:docGrid w:linePitch="360"/>
-        </w:sectPr>
-      </w:pPr>
       <w:bookmarkStart w:id="6" w:name="_Toc413951824"/>
       <w:r>
         <w:rPr>
           <w:noProof/>
           <w:lang w:eastAsia="en-GB"/>
         </w:rPr>
-        <w:lastRenderedPageBreak/>
         <w:drawing>
-          <wp:inline distT="0" distB="0" distL="0" distR="0" wp14:anchorId="04E58686" wp14:editId="74666E23">
+          <wp:inline distT="0" distB="0" distL="0" distR="0" wp14:anchorId="34F0AF87" wp14:editId="108A92E8">
             <wp:extent cx="5272405" cy="1009650"/>
             <wp:effectExtent l="19050" t="0" r="4445" b="0"/>
             <wp:docPr id="2" name="Picture 2" descr="..\Images\schoolofcomputinglogo.gif"/>
@@ -418,7 +378,7 @@
                     </pic:cNvPicPr>
                   </pic:nvPicPr>
                   <pic:blipFill>
-                    <a:blip r:embed="rId11" cstate="print"/>
+                    <a:blip r:embed="rId9" cstate="print"/>
                     <a:srcRect/>
                     <a:stretch>
                       <a:fillRect/>
@@ -451,6 +411,21 @@
     <w:p>
       <w:pPr>
         <w:spacing w:line="276" w:lineRule="auto"/>
+        <w:sectPr>
+          <w:footerReference w:type="even" r:id="rId10"/>
+          <w:footerReference w:type="default" r:id="rId11"/>
+          <w:pgSz w:w="11906" w:h="16838"/>
+          <w:pgMar w:top="1440" w:right="1800" w:bottom="1440" w:left="1800" w:header="708" w:footer="708" w:gutter="0"/>
+          <w:pgNumType w:fmt="lowerRoman"/>
+          <w:cols w:space="708"/>
+          <w:titlePg/>
+          <w:docGrid w:linePitch="360"/>
+        </w:sectPr>
+      </w:pPr>
+    </w:p>
+    <w:p>
+      <w:pPr>
+        <w:spacing w:line="276" w:lineRule="auto"/>
         <w:rPr>
           <w:b/>
           <w:sz w:val="40"/>
@@ -701,17 +676,7 @@
               <w:sz w:val="32"/>
               <w:szCs w:val="32"/>
             </w:rPr>
-            <w:t>Conte</w:t>
-          </w:r>
-          <w:bookmarkStart w:id="9" w:name="_GoBack"/>
-          <w:bookmarkEnd w:id="9"/>
-          <w:r>
-            <w:rPr>
-              <w:b/>
-              <w:sz w:val="32"/>
-              <w:szCs w:val="32"/>
-            </w:rPr>
-            <w:t>nts</w:t>
+            <w:t>Contents</w:t>
           </w:r>
         </w:p>
         <w:p>
@@ -737,7 +702,7 @@
           <w:r>
             <w:fldChar w:fldCharType="separate"/>
           </w:r>
-          <w:hyperlink w:anchor="_Toc414554547" w:history="1">
+          <w:hyperlink w:anchor="_Toc414555224" w:history="1">
             <w:r>
               <w:rPr>
                 <w:rStyle w:val="Hyperlink"/>
@@ -780,7 +745,7 @@
                 <w:noProof/>
                 <w:webHidden/>
               </w:rPr>
-              <w:instrText xml:space="preserve"> PAGEREF _Toc414554547 \h </w:instrText>
+              <w:instrText xml:space="preserve"> PAGEREF _Toc414555224 \h </w:instrText>
             </w:r>
             <w:r>
               <w:rPr>
@@ -800,7 +765,7 @@
                 <w:noProof/>
                 <w:webHidden/>
               </w:rPr>
-              <w:t>8</w:t>
+              <w:t>7</w:t>
             </w:r>
             <w:r>
               <w:rPr>
@@ -825,7 +790,7 @@
               <w:lang w:eastAsia="en-GB"/>
             </w:rPr>
           </w:pPr>
-          <w:hyperlink w:anchor="_Toc414554548" w:history="1">
+          <w:hyperlink w:anchor="_Toc414555225" w:history="1">
             <w:r>
               <w:rPr>
                 <w:rStyle w:val="Hyperlink"/>
@@ -868,7 +833,7 @@
                 <w:noProof/>
                 <w:webHidden/>
               </w:rPr>
-              <w:instrText xml:space="preserve"> PAGEREF _Toc414554548 \h </w:instrText>
+              <w:instrText xml:space="preserve"> PAGEREF _Toc414555225 \h </w:instrText>
             </w:r>
             <w:r>
               <w:rPr>
@@ -888,7 +853,7 @@
                 <w:noProof/>
                 <w:webHidden/>
               </w:rPr>
-              <w:t>8</w:t>
+              <w:t>7</w:t>
             </w:r>
             <w:r>
               <w:rPr>
@@ -913,7 +878,7 @@
               <w:lang w:eastAsia="en-GB"/>
             </w:rPr>
           </w:pPr>
-          <w:hyperlink w:anchor="_Toc414554549" w:history="1">
+          <w:hyperlink w:anchor="_Toc414555226" w:history="1">
             <w:r>
               <w:rPr>
                 <w:rStyle w:val="Hyperlink"/>
@@ -956,7 +921,7 @@
                 <w:noProof/>
                 <w:webHidden/>
               </w:rPr>
-              <w:instrText xml:space="preserve"> PAGEREF _Toc414554549 \h </w:instrText>
+              <w:instrText xml:space="preserve"> PAGEREF _Toc414555226 \h </w:instrText>
             </w:r>
             <w:r>
               <w:rPr>
@@ -976,7 +941,7 @@
                 <w:noProof/>
                 <w:webHidden/>
               </w:rPr>
-              <w:t>8</w:t>
+              <w:t>7</w:t>
             </w:r>
             <w:r>
               <w:rPr>
@@ -1001,7 +966,7 @@
               <w:lang w:eastAsia="en-GB"/>
             </w:rPr>
           </w:pPr>
-          <w:hyperlink w:anchor="_Toc414554550" w:history="1">
+          <w:hyperlink w:anchor="_Toc414555227" w:history="1">
             <w:r>
               <w:rPr>
                 <w:rStyle w:val="Hyperlink"/>
@@ -1044,7 +1009,7 @@
                 <w:noProof/>
                 <w:webHidden/>
               </w:rPr>
-              <w:instrText xml:space="preserve"> PAGEREF _Toc414554550 \h </w:instrText>
+              <w:instrText xml:space="preserve"> PAGEREF _Toc414555227 \h </w:instrText>
             </w:r>
             <w:r>
               <w:rPr>
@@ -1064,7 +1029,7 @@
                 <w:noProof/>
                 <w:webHidden/>
               </w:rPr>
-              <w:t>8</w:t>
+              <w:t>7</w:t>
             </w:r>
             <w:r>
               <w:rPr>
@@ -1089,7 +1054,7 @@
               <w:lang w:eastAsia="en-GB"/>
             </w:rPr>
           </w:pPr>
-          <w:hyperlink w:anchor="_Toc414554551" w:history="1">
+          <w:hyperlink w:anchor="_Toc414555228" w:history="1">
             <w:r>
               <w:rPr>
                 <w:rStyle w:val="Hyperlink"/>
@@ -1132,7 +1097,7 @@
                 <w:noProof/>
                 <w:webHidden/>
               </w:rPr>
-              <w:instrText xml:space="preserve"> PAGEREF _Toc414554551 \h </w:instrText>
+              <w:instrText xml:space="preserve"> PAGEREF _Toc414555228 \h </w:instrText>
             </w:r>
             <w:r>
               <w:rPr>
@@ -1152,7 +1117,7 @@
                 <w:noProof/>
                 <w:webHidden/>
               </w:rPr>
-              <w:t>8</w:t>
+              <w:t>7</w:t>
             </w:r>
             <w:r>
               <w:rPr>
@@ -1177,7 +1142,7 @@
               <w:lang w:eastAsia="en-GB"/>
             </w:rPr>
           </w:pPr>
-          <w:hyperlink w:anchor="_Toc414554552" w:history="1">
+          <w:hyperlink w:anchor="_Toc414555229" w:history="1">
             <w:r>
               <w:rPr>
                 <w:rStyle w:val="Hyperlink"/>
@@ -1220,7 +1185,7 @@
                 <w:noProof/>
                 <w:webHidden/>
               </w:rPr>
-              <w:instrText xml:space="preserve"> PAGEREF _Toc414554552 \h </w:instrText>
+              <w:instrText xml:space="preserve"> PAGEREF _Toc414555229 \h </w:instrText>
             </w:r>
             <w:r>
               <w:rPr>
@@ -1240,7 +1205,7 @@
                 <w:noProof/>
                 <w:webHidden/>
               </w:rPr>
-              <w:t>8</w:t>
+              <w:t>7</w:t>
             </w:r>
             <w:r>
               <w:rPr>
@@ -1265,7 +1230,7 @@
               <w:lang w:eastAsia="en-GB"/>
             </w:rPr>
           </w:pPr>
-          <w:hyperlink w:anchor="_Toc414554553" w:history="1">
+          <w:hyperlink w:anchor="_Toc414555230" w:history="1">
             <w:r>
               <w:rPr>
                 <w:rStyle w:val="Hyperlink"/>
@@ -1308,7 +1273,7 @@
                 <w:noProof/>
                 <w:webHidden/>
               </w:rPr>
-              <w:instrText xml:space="preserve"> PAGEREF _Toc414554553 \h </w:instrText>
+              <w:instrText xml:space="preserve"> PAGEREF _Toc414555230 \h </w:instrText>
             </w:r>
             <w:r>
               <w:rPr>
@@ -1328,7 +1293,7 @@
                 <w:noProof/>
                 <w:webHidden/>
               </w:rPr>
-              <w:t>8</w:t>
+              <w:t>7</w:t>
             </w:r>
             <w:r>
               <w:rPr>
@@ -1353,7 +1318,7 @@
               <w:lang w:eastAsia="en-GB"/>
             </w:rPr>
           </w:pPr>
-          <w:hyperlink w:anchor="_Toc414554554" w:history="1">
+          <w:hyperlink w:anchor="_Toc414555231" w:history="1">
             <w:r>
               <w:rPr>
                 <w:rStyle w:val="Hyperlink"/>
@@ -1396,7 +1361,7 @@
                 <w:noProof/>
                 <w:webHidden/>
               </w:rPr>
-              <w:instrText xml:space="preserve"> PAGEREF _Toc414554554 \h </w:instrText>
+              <w:instrText xml:space="preserve"> PAGEREF _Toc414555231 \h </w:instrText>
             </w:r>
             <w:r>
               <w:rPr>
@@ -1416,7 +1381,7 @@
                 <w:noProof/>
                 <w:webHidden/>
               </w:rPr>
-              <w:t>8</w:t>
+              <w:t>7</w:t>
             </w:r>
             <w:r>
               <w:rPr>
@@ -1441,7 +1406,7 @@
               <w:lang w:eastAsia="en-GB"/>
             </w:rPr>
           </w:pPr>
-          <w:hyperlink w:anchor="_Toc414554555" w:history="1">
+          <w:hyperlink w:anchor="_Toc414555232" w:history="1">
             <w:r>
               <w:rPr>
                 <w:rStyle w:val="Hyperlink"/>
@@ -1484,7 +1449,7 @@
                 <w:noProof/>
                 <w:webHidden/>
               </w:rPr>
-              <w:instrText xml:space="preserve"> PAGEREF _Toc414554555 \h </w:instrText>
+              <w:instrText xml:space="preserve"> PAGEREF _Toc414555232 \h </w:instrText>
             </w:r>
             <w:r>
               <w:rPr>
@@ -1504,7 +1469,7 @@
                 <w:noProof/>
                 <w:webHidden/>
               </w:rPr>
-              <w:t>8</w:t>
+              <w:t>7</w:t>
             </w:r>
             <w:r>
               <w:rPr>
@@ -1529,7 +1494,7 @@
               <w:lang w:eastAsia="en-GB"/>
             </w:rPr>
           </w:pPr>
-          <w:hyperlink w:anchor="_Toc414554556" w:history="1">
+          <w:hyperlink w:anchor="_Toc414555233" w:history="1">
             <w:r>
               <w:rPr>
                 <w:rStyle w:val="Hyperlink"/>
@@ -1572,7 +1537,7 @@
                 <w:noProof/>
                 <w:webHidden/>
               </w:rPr>
-              <w:instrText xml:space="preserve"> PAGEREF _Toc414554556 \h </w:instrText>
+              <w:instrText xml:space="preserve"> PAGEREF _Toc414555233 \h </w:instrText>
             </w:r>
             <w:r>
               <w:rPr>
@@ -1592,7 +1557,7 @@
                 <w:noProof/>
                 <w:webHidden/>
               </w:rPr>
-              <w:t>8</w:t>
+              <w:t>7</w:t>
             </w:r>
             <w:r>
               <w:rPr>
@@ -1617,7 +1582,7 @@
               <w:lang w:eastAsia="en-GB"/>
             </w:rPr>
           </w:pPr>
-          <w:hyperlink w:anchor="_Toc414554557" w:history="1">
+          <w:hyperlink w:anchor="_Toc414555234" w:history="1">
             <w:r>
               <w:rPr>
                 <w:rStyle w:val="Hyperlink"/>
@@ -1660,7 +1625,7 @@
                 <w:noProof/>
                 <w:webHidden/>
               </w:rPr>
-              <w:instrText xml:space="preserve"> PAGEREF _Toc414554557 \h </w:instrText>
+              <w:instrText xml:space="preserve"> PAGEREF _Toc414555234 \h </w:instrText>
             </w:r>
             <w:r>
               <w:rPr>
@@ -1680,7 +1645,7 @@
                 <w:noProof/>
                 <w:webHidden/>
               </w:rPr>
-              <w:t>9</w:t>
+              <w:t>8</w:t>
             </w:r>
             <w:r>
               <w:rPr>
@@ -1705,7 +1670,7 @@
               <w:lang w:eastAsia="en-GB"/>
             </w:rPr>
           </w:pPr>
-          <w:hyperlink w:anchor="_Toc414554558" w:history="1">
+          <w:hyperlink w:anchor="_Toc414555235" w:history="1">
             <w:r>
               <w:rPr>
                 <w:rStyle w:val="Hyperlink"/>
@@ -1748,7 +1713,7 @@
                 <w:noProof/>
                 <w:webHidden/>
               </w:rPr>
-              <w:instrText xml:space="preserve"> PAGEREF _Toc414554558 \h </w:instrText>
+              <w:instrText xml:space="preserve"> PAGEREF _Toc414555235 \h </w:instrText>
             </w:r>
             <w:r>
               <w:rPr>
@@ -1768,7 +1733,7 @@
                 <w:noProof/>
                 <w:webHidden/>
               </w:rPr>
-              <w:t>9</w:t>
+              <w:t>8</w:t>
             </w:r>
             <w:r>
               <w:rPr>
@@ -1793,7 +1758,7 @@
               <w:lang w:eastAsia="en-GB"/>
             </w:rPr>
           </w:pPr>
-          <w:hyperlink w:anchor="_Toc414554559" w:history="1">
+          <w:hyperlink w:anchor="_Toc414555236" w:history="1">
             <w:r>
               <w:rPr>
                 <w:rStyle w:val="Hyperlink"/>
@@ -1836,7 +1801,7 @@
                 <w:noProof/>
                 <w:webHidden/>
               </w:rPr>
-              <w:instrText xml:space="preserve"> PAGEREF _Toc414554559 \h </w:instrText>
+              <w:instrText xml:space="preserve"> PAGEREF _Toc414555236 \h </w:instrText>
             </w:r>
             <w:r>
               <w:rPr>
@@ -1856,7 +1821,7 @@
                 <w:noProof/>
                 <w:webHidden/>
               </w:rPr>
-              <w:t>9</w:t>
+              <w:t>8</w:t>
             </w:r>
             <w:r>
               <w:rPr>
@@ -1881,7 +1846,7 @@
               <w:lang w:eastAsia="en-GB"/>
             </w:rPr>
           </w:pPr>
-          <w:hyperlink w:anchor="_Toc414554560" w:history="1">
+          <w:hyperlink w:anchor="_Toc414555237" w:history="1">
             <w:r>
               <w:rPr>
                 <w:rStyle w:val="Hyperlink"/>
@@ -1924,7 +1889,7 @@
                 <w:noProof/>
                 <w:webHidden/>
               </w:rPr>
-              <w:instrText xml:space="preserve"> PAGEREF _Toc414554560 \h </w:instrText>
+              <w:instrText xml:space="preserve"> PAGEREF _Toc414555237 \h </w:instrText>
             </w:r>
             <w:r>
               <w:rPr>
@@ -1944,7 +1909,7 @@
                 <w:noProof/>
                 <w:webHidden/>
               </w:rPr>
-              <w:t>9</w:t>
+              <w:t>8</w:t>
             </w:r>
             <w:r>
               <w:rPr>
@@ -1969,7 +1934,7 @@
               <w:lang w:eastAsia="en-GB"/>
             </w:rPr>
           </w:pPr>
-          <w:hyperlink w:anchor="_Toc414554561" w:history="1">
+          <w:hyperlink w:anchor="_Toc414555238" w:history="1">
             <w:r>
               <w:rPr>
                 <w:rStyle w:val="Hyperlink"/>
@@ -2012,7 +1977,7 @@
                 <w:noProof/>
                 <w:webHidden/>
               </w:rPr>
-              <w:instrText xml:space="preserve"> PAGEREF _Toc414554561 \h </w:instrText>
+              <w:instrText xml:space="preserve"> PAGEREF _Toc414555238 \h </w:instrText>
             </w:r>
             <w:r>
               <w:rPr>
@@ -2032,7 +1997,7 @@
                 <w:noProof/>
                 <w:webHidden/>
               </w:rPr>
-              <w:t>10</w:t>
+              <w:t>9</w:t>
             </w:r>
             <w:r>
               <w:rPr>
@@ -2057,7 +2022,7 @@
               <w:lang w:eastAsia="en-GB"/>
             </w:rPr>
           </w:pPr>
-          <w:hyperlink w:anchor="_Toc414554562" w:history="1">
+          <w:hyperlink w:anchor="_Toc414555239" w:history="1">
             <w:r>
               <w:rPr>
                 <w:rStyle w:val="Hyperlink"/>
@@ -2100,7 +2065,7 @@
                 <w:noProof/>
                 <w:webHidden/>
               </w:rPr>
-              <w:instrText xml:space="preserve"> PAGEREF _Toc414554562 \h </w:instrText>
+              <w:instrText xml:space="preserve"> PAGEREF _Toc414555239 \h </w:instrText>
             </w:r>
             <w:r>
               <w:rPr>
@@ -2120,7 +2085,7 @@
                 <w:noProof/>
                 <w:webHidden/>
               </w:rPr>
-              <w:t>10</w:t>
+              <w:t>9</w:t>
             </w:r>
             <w:r>
               <w:rPr>
@@ -2145,7 +2110,7 @@
               <w:lang w:eastAsia="en-GB"/>
             </w:rPr>
           </w:pPr>
-          <w:hyperlink w:anchor="_Toc414554563" w:history="1">
+          <w:hyperlink w:anchor="_Toc414555240" w:history="1">
             <w:r>
               <w:rPr>
                 <w:rStyle w:val="Hyperlink"/>
@@ -2188,7 +2153,7 @@
                 <w:noProof/>
                 <w:webHidden/>
               </w:rPr>
-              <w:instrText xml:space="preserve"> PAGEREF _Toc414554563 \h </w:instrText>
+              <w:instrText xml:space="preserve"> PAGEREF _Toc414555240 \h </w:instrText>
             </w:r>
             <w:r>
               <w:rPr>
@@ -2208,7 +2173,7 @@
                 <w:noProof/>
                 <w:webHidden/>
               </w:rPr>
-              <w:t>10</w:t>
+              <w:t>9</w:t>
             </w:r>
             <w:r>
               <w:rPr>
@@ -2233,7 +2198,7 @@
               <w:lang w:eastAsia="en-GB"/>
             </w:rPr>
           </w:pPr>
-          <w:hyperlink w:anchor="_Toc414554564" w:history="1">
+          <w:hyperlink w:anchor="_Toc414555241" w:history="1">
             <w:r>
               <w:rPr>
                 <w:rStyle w:val="Hyperlink"/>
@@ -2276,7 +2241,7 @@
                 <w:noProof/>
                 <w:webHidden/>
               </w:rPr>
-              <w:instrText xml:space="preserve"> PAGEREF _Toc414554564 \h </w:instrText>
+              <w:instrText xml:space="preserve"> PAGEREF _Toc414555241 \h </w:instrText>
             </w:r>
             <w:r>
               <w:rPr>
@@ -2296,7 +2261,7 @@
                 <w:noProof/>
                 <w:webHidden/>
               </w:rPr>
-              <w:t>11</w:t>
+              <w:t>10</w:t>
             </w:r>
             <w:r>
               <w:rPr>
@@ -2321,7 +2286,7 @@
               <w:lang w:eastAsia="en-GB"/>
             </w:rPr>
           </w:pPr>
-          <w:hyperlink w:anchor="_Toc414554565" w:history="1">
+          <w:hyperlink w:anchor="_Toc414555242" w:history="1">
             <w:r>
               <w:rPr>
                 <w:rStyle w:val="Hyperlink"/>
@@ -2364,7 +2329,7 @@
                 <w:noProof/>
                 <w:webHidden/>
               </w:rPr>
-              <w:instrText xml:space="preserve"> PAGEREF _Toc414554565 \h </w:instrText>
+              <w:instrText xml:space="preserve"> PAGEREF _Toc414555242 \h </w:instrText>
             </w:r>
             <w:r>
               <w:rPr>
@@ -2384,7 +2349,7 @@
                 <w:noProof/>
                 <w:webHidden/>
               </w:rPr>
-              <w:t>11</w:t>
+              <w:t>10</w:t>
             </w:r>
             <w:r>
               <w:rPr>
@@ -2409,7 +2374,7 @@
               <w:lang w:eastAsia="en-GB"/>
             </w:rPr>
           </w:pPr>
-          <w:hyperlink w:anchor="_Toc414554566" w:history="1">
+          <w:hyperlink w:anchor="_Toc414555243" w:history="1">
             <w:r>
               <w:rPr>
                 <w:rStyle w:val="Hyperlink"/>
@@ -2452,7 +2417,7 @@
                 <w:noProof/>
                 <w:webHidden/>
               </w:rPr>
-              <w:instrText xml:space="preserve"> PAGEREF _Toc414554566 \h </w:instrText>
+              <w:instrText xml:space="preserve"> PAGEREF _Toc414555243 \h </w:instrText>
             </w:r>
             <w:r>
               <w:rPr>
@@ -2472,7 +2437,7 @@
                 <w:noProof/>
                 <w:webHidden/>
               </w:rPr>
-              <w:t>12</w:t>
+              <w:t>11</w:t>
             </w:r>
             <w:r>
               <w:rPr>
@@ -2497,7 +2462,7 @@
               <w:lang w:eastAsia="en-GB"/>
             </w:rPr>
           </w:pPr>
-          <w:hyperlink w:anchor="_Toc414554567" w:history="1">
+          <w:hyperlink w:anchor="_Toc414555244" w:history="1">
             <w:r>
               <w:rPr>
                 <w:rStyle w:val="Hyperlink"/>
@@ -2540,7 +2505,7 @@
                 <w:noProof/>
                 <w:webHidden/>
               </w:rPr>
-              <w:instrText xml:space="preserve"> PAGEREF _Toc414554567 \h </w:instrText>
+              <w:instrText xml:space="preserve"> PAGEREF _Toc414555244 \h </w:instrText>
             </w:r>
             <w:r>
               <w:rPr>
@@ -2560,7 +2525,7 @@
                 <w:noProof/>
                 <w:webHidden/>
               </w:rPr>
-              <w:t>12</w:t>
+              <w:t>11</w:t>
             </w:r>
             <w:r>
               <w:rPr>
@@ -2585,7 +2550,7 @@
               <w:lang w:eastAsia="en-GB"/>
             </w:rPr>
           </w:pPr>
-          <w:hyperlink w:anchor="_Toc414554568" w:history="1">
+          <w:hyperlink w:anchor="_Toc414555245" w:history="1">
             <w:r>
               <w:rPr>
                 <w:rStyle w:val="Hyperlink"/>
@@ -2630,7 +2595,7 @@
                 <w:noProof/>
                 <w:webHidden/>
               </w:rPr>
-              <w:instrText xml:space="preserve"> PAGEREF _Toc414554568 \h </w:instrText>
+              <w:instrText xml:space="preserve"> PAGEREF _Toc414555245 \h </w:instrText>
             </w:r>
             <w:r>
               <w:rPr>
@@ -2650,7 +2615,7 @@
                 <w:noProof/>
                 <w:webHidden/>
               </w:rPr>
-              <w:t>12</w:t>
+              <w:t>11</w:t>
             </w:r>
             <w:r>
               <w:rPr>
@@ -2675,7 +2640,7 @@
               <w:lang w:eastAsia="en-GB"/>
             </w:rPr>
           </w:pPr>
-          <w:hyperlink w:anchor="_Toc414554569" w:history="1">
+          <w:hyperlink w:anchor="_Toc414555246" w:history="1">
             <w:r>
               <w:rPr>
                 <w:rStyle w:val="Hyperlink"/>
@@ -2718,7 +2683,7 @@
                 <w:noProof/>
                 <w:webHidden/>
               </w:rPr>
-              <w:instrText xml:space="preserve"> PAGEREF _Toc414554569 \h </w:instrText>
+              <w:instrText xml:space="preserve"> PAGEREF _Toc414555246 \h </w:instrText>
             </w:r>
             <w:r>
               <w:rPr>
@@ -2738,7 +2703,7 @@
                 <w:noProof/>
                 <w:webHidden/>
               </w:rPr>
-              <w:t>12</w:t>
+              <w:t>11</w:t>
             </w:r>
             <w:r>
               <w:rPr>
@@ -2763,7 +2728,7 @@
               <w:lang w:eastAsia="en-GB"/>
             </w:rPr>
           </w:pPr>
-          <w:hyperlink w:anchor="_Toc414554570" w:history="1">
+          <w:hyperlink w:anchor="_Toc414555247" w:history="1">
             <w:r>
               <w:rPr>
                 <w:rStyle w:val="Hyperlink"/>
@@ -2808,7 +2773,7 @@
                 <w:noProof/>
                 <w:webHidden/>
               </w:rPr>
-              <w:instrText xml:space="preserve"> PAGEREF _Toc414554570 \h </w:instrText>
+              <w:instrText xml:space="preserve"> PAGEREF _Toc414555247 \h </w:instrText>
             </w:r>
             <w:r>
               <w:rPr>
@@ -2828,7 +2793,7 @@
                 <w:noProof/>
                 <w:webHidden/>
               </w:rPr>
-              <w:t>12</w:t>
+              <w:t>11</w:t>
             </w:r>
             <w:r>
               <w:rPr>
@@ -2853,7 +2818,7 @@
               <w:lang w:eastAsia="en-GB"/>
             </w:rPr>
           </w:pPr>
-          <w:hyperlink w:anchor="_Toc414554571" w:history="1">
+          <w:hyperlink w:anchor="_Toc414555248" w:history="1">
             <w:r>
               <w:rPr>
                 <w:rStyle w:val="Hyperlink"/>
@@ -2896,7 +2861,7 @@
                 <w:noProof/>
                 <w:webHidden/>
               </w:rPr>
-              <w:instrText xml:space="preserve"> PAGEREF _Toc414554571 \h </w:instrText>
+              <w:instrText xml:space="preserve"> PAGEREF _Toc414555248 \h </w:instrText>
             </w:r>
             <w:r>
               <w:rPr>
@@ -2916,7 +2881,7 @@
                 <w:noProof/>
                 <w:webHidden/>
               </w:rPr>
-              <w:t>12</w:t>
+              <w:t>11</w:t>
             </w:r>
             <w:r>
               <w:rPr>
@@ -2941,7 +2906,7 @@
               <w:lang w:eastAsia="en-GB"/>
             </w:rPr>
           </w:pPr>
-          <w:hyperlink w:anchor="_Toc414554572" w:history="1">
+          <w:hyperlink w:anchor="_Toc414555249" w:history="1">
             <w:r>
               <w:rPr>
                 <w:rStyle w:val="Hyperlink"/>
@@ -2984,7 +2949,7 @@
                 <w:noProof/>
                 <w:webHidden/>
               </w:rPr>
-              <w:instrText xml:space="preserve"> PAGEREF _Toc414554572 \h </w:instrText>
+              <w:instrText xml:space="preserve"> PAGEREF _Toc414555249 \h </w:instrText>
             </w:r>
             <w:r>
               <w:rPr>
@@ -3004,7 +2969,7 @@
                 <w:noProof/>
                 <w:webHidden/>
               </w:rPr>
-              <w:t>12</w:t>
+              <w:t>11</w:t>
             </w:r>
             <w:r>
               <w:rPr>
@@ -3029,7 +2994,7 @@
               <w:lang w:eastAsia="en-GB"/>
             </w:rPr>
           </w:pPr>
-          <w:hyperlink w:anchor="_Toc414554573" w:history="1">
+          <w:hyperlink w:anchor="_Toc414555250" w:history="1">
             <w:r>
               <w:rPr>
                 <w:rStyle w:val="Hyperlink"/>
@@ -3074,7 +3039,7 @@
                 <w:noProof/>
                 <w:webHidden/>
               </w:rPr>
-              <w:instrText xml:space="preserve"> PAGEREF _Toc414554573 \h </w:instrText>
+              <w:instrText xml:space="preserve"> PAGEREF _Toc414555250 \h </w:instrText>
             </w:r>
             <w:r>
               <w:rPr>
@@ -3094,7 +3059,7 @@
                 <w:noProof/>
                 <w:webHidden/>
               </w:rPr>
-              <w:t>12</w:t>
+              <w:t>11</w:t>
             </w:r>
             <w:r>
               <w:rPr>
@@ -3119,7 +3084,7 @@
               <w:lang w:eastAsia="en-GB"/>
             </w:rPr>
           </w:pPr>
-          <w:hyperlink w:anchor="_Toc414554574" w:history="1">
+          <w:hyperlink w:anchor="_Toc414555251" w:history="1">
             <w:r>
               <w:rPr>
                 <w:rStyle w:val="Hyperlink"/>
@@ -3164,7 +3129,7 @@
                 <w:noProof/>
                 <w:webHidden/>
               </w:rPr>
-              <w:instrText xml:space="preserve"> PAGEREF _Toc414554574 \h </w:instrText>
+              <w:instrText xml:space="preserve"> PAGEREF _Toc414555251 \h </w:instrText>
             </w:r>
             <w:r>
               <w:rPr>
@@ -3184,7 +3149,7 @@
                 <w:noProof/>
                 <w:webHidden/>
               </w:rPr>
-              <w:t>13</w:t>
+              <w:t>12</w:t>
             </w:r>
             <w:r>
               <w:rPr>
@@ -3209,7 +3174,7 @@
               <w:lang w:eastAsia="en-GB"/>
             </w:rPr>
           </w:pPr>
-          <w:hyperlink w:anchor="_Toc414554575" w:history="1">
+          <w:hyperlink w:anchor="_Toc414555252" w:history="1">
             <w:r>
               <w:rPr>
                 <w:rStyle w:val="Hyperlink"/>
@@ -3252,7 +3217,7 @@
                 <w:noProof/>
                 <w:webHidden/>
               </w:rPr>
-              <w:instrText xml:space="preserve"> PAGEREF _Toc414554575 \h </w:instrText>
+              <w:instrText xml:space="preserve"> PAGEREF _Toc414555252 \h </w:instrText>
             </w:r>
             <w:r>
               <w:rPr>
@@ -3272,7 +3237,7 @@
                 <w:noProof/>
                 <w:webHidden/>
               </w:rPr>
-              <w:t>13</w:t>
+              <w:t>12</w:t>
             </w:r>
             <w:r>
               <w:rPr>
@@ -3297,7 +3262,7 @@
               <w:lang w:eastAsia="en-GB"/>
             </w:rPr>
           </w:pPr>
-          <w:hyperlink w:anchor="_Toc414554576" w:history="1">
+          <w:hyperlink w:anchor="_Toc414555253" w:history="1">
             <w:r>
               <w:rPr>
                 <w:rStyle w:val="Hyperlink"/>
@@ -3340,7 +3305,7 @@
                 <w:noProof/>
                 <w:webHidden/>
               </w:rPr>
-              <w:instrText xml:space="preserve"> PAGEREF _Toc414554576 \h </w:instrText>
+              <w:instrText xml:space="preserve"> PAGEREF _Toc414555253 \h </w:instrText>
             </w:r>
             <w:r>
               <w:rPr>
@@ -3360,7 +3325,7 @@
                 <w:noProof/>
                 <w:webHidden/>
               </w:rPr>
-              <w:t>13</w:t>
+              <w:t>12</w:t>
             </w:r>
             <w:r>
               <w:rPr>
@@ -3385,7 +3350,7 @@
               <w:lang w:eastAsia="en-GB"/>
             </w:rPr>
           </w:pPr>
-          <w:hyperlink w:anchor="_Toc414554577" w:history="1">
+          <w:hyperlink w:anchor="_Toc414555254" w:history="1">
             <w:r>
               <w:rPr>
                 <w:rStyle w:val="Hyperlink"/>
@@ -3428,7 +3393,7 @@
                 <w:noProof/>
                 <w:webHidden/>
               </w:rPr>
-              <w:instrText xml:space="preserve"> PAGEREF _Toc414554577 \h </w:instrText>
+              <w:instrText xml:space="preserve"> PAGEREF _Toc414555254 \h </w:instrText>
             </w:r>
             <w:r>
               <w:rPr>
@@ -3448,7 +3413,7 @@
                 <w:noProof/>
                 <w:webHidden/>
               </w:rPr>
-              <w:t>13</w:t>
+              <w:t>12</w:t>
             </w:r>
             <w:r>
               <w:rPr>
@@ -3473,7 +3438,7 @@
               <w:lang w:eastAsia="en-GB"/>
             </w:rPr>
           </w:pPr>
-          <w:hyperlink w:anchor="_Toc414554578" w:history="1">
+          <w:hyperlink w:anchor="_Toc414555255" w:history="1">
             <w:r>
               <w:rPr>
                 <w:rStyle w:val="Hyperlink"/>
@@ -3516,7 +3481,7 @@
                 <w:noProof/>
                 <w:webHidden/>
               </w:rPr>
-              <w:instrText xml:space="preserve"> PAGEREF _Toc414554578 \h </w:instrText>
+              <w:instrText xml:space="preserve"> PAGEREF _Toc414555255 \h </w:instrText>
             </w:r>
             <w:r>
               <w:rPr>
@@ -3536,7 +3501,7 @@
                 <w:noProof/>
                 <w:webHidden/>
               </w:rPr>
-              <w:t>14</w:t>
+              <w:t>13</w:t>
             </w:r>
             <w:r>
               <w:rPr>
@@ -3561,7 +3526,7 @@
               <w:lang w:eastAsia="en-GB"/>
             </w:rPr>
           </w:pPr>
-          <w:hyperlink w:anchor="_Toc414554579" w:history="1">
+          <w:hyperlink w:anchor="_Toc414555256" w:history="1">
             <w:r>
               <w:rPr>
                 <w:rStyle w:val="Hyperlink"/>
@@ -3604,7 +3569,7 @@
                 <w:noProof/>
                 <w:webHidden/>
               </w:rPr>
-              <w:instrText xml:space="preserve"> PAGEREF _Toc414554579 \h </w:instrText>
+              <w:instrText xml:space="preserve"> PAGEREF _Toc414555256 \h </w:instrText>
             </w:r>
             <w:r>
               <w:rPr>
@@ -3624,7 +3589,7 @@
                 <w:noProof/>
                 <w:webHidden/>
               </w:rPr>
-              <w:t>14</w:t>
+              <w:t>13</w:t>
             </w:r>
             <w:r>
               <w:rPr>
@@ -3649,7 +3614,7 @@
               <w:lang w:eastAsia="en-GB"/>
             </w:rPr>
           </w:pPr>
-          <w:hyperlink w:anchor="_Toc414554580" w:history="1">
+          <w:hyperlink w:anchor="_Toc414555257" w:history="1">
             <w:r>
               <w:rPr>
                 <w:rStyle w:val="Hyperlink"/>
@@ -3692,7 +3657,7 @@
                 <w:noProof/>
                 <w:webHidden/>
               </w:rPr>
-              <w:instrText xml:space="preserve"> PAGEREF _Toc414554580 \h </w:instrText>
+              <w:instrText xml:space="preserve"> PAGEREF _Toc414555257 \h </w:instrText>
             </w:r>
             <w:r>
               <w:rPr>
@@ -3712,7 +3677,7 @@
                 <w:noProof/>
                 <w:webHidden/>
               </w:rPr>
-              <w:t>14</w:t>
+              <w:t>13</w:t>
             </w:r>
             <w:r>
               <w:rPr>
@@ -3737,7 +3702,7 @@
               <w:lang w:eastAsia="en-GB"/>
             </w:rPr>
           </w:pPr>
-          <w:hyperlink w:anchor="_Toc414554581" w:history="1">
+          <w:hyperlink w:anchor="_Toc414555258" w:history="1">
             <w:r>
               <w:rPr>
                 <w:rStyle w:val="Hyperlink"/>
@@ -3780,7 +3745,7 @@
                 <w:noProof/>
                 <w:webHidden/>
               </w:rPr>
-              <w:instrText xml:space="preserve"> PAGEREF _Toc414554581 \h </w:instrText>
+              <w:instrText xml:space="preserve"> PAGEREF _Toc414555258 \h </w:instrText>
             </w:r>
             <w:r>
               <w:rPr>
@@ -3800,7 +3765,7 @@
                 <w:noProof/>
                 <w:webHidden/>
               </w:rPr>
-              <w:t>14</w:t>
+              <w:t>13</w:t>
             </w:r>
             <w:r>
               <w:rPr>
@@ -3825,7 +3790,7 @@
               <w:lang w:eastAsia="en-GB"/>
             </w:rPr>
           </w:pPr>
-          <w:hyperlink w:anchor="_Toc414554582" w:history="1">
+          <w:hyperlink w:anchor="_Toc414555259" w:history="1">
             <w:r>
               <w:rPr>
                 <w:rStyle w:val="Hyperlink"/>
@@ -3868,7 +3833,7 @@
                 <w:noProof/>
                 <w:webHidden/>
               </w:rPr>
-              <w:instrText xml:space="preserve"> PAGEREF _Toc414554582 \h </w:instrText>
+              <w:instrText xml:space="preserve"> PAGEREF _Toc414555259 \h </w:instrText>
             </w:r>
             <w:r>
               <w:rPr>
@@ -3888,7 +3853,7 @@
                 <w:noProof/>
                 <w:webHidden/>
               </w:rPr>
-              <w:t>14</w:t>
+              <w:t>13</w:t>
             </w:r>
             <w:r>
               <w:rPr>
@@ -3913,7 +3878,7 @@
               <w:lang w:eastAsia="en-GB"/>
             </w:rPr>
           </w:pPr>
-          <w:hyperlink w:anchor="_Toc414554583" w:history="1">
+          <w:hyperlink w:anchor="_Toc414555260" w:history="1">
             <w:r>
               <w:rPr>
                 <w:rStyle w:val="Hyperlink"/>
@@ -3956,7 +3921,7 @@
                 <w:noProof/>
                 <w:webHidden/>
               </w:rPr>
-              <w:instrText xml:space="preserve"> PAGEREF _Toc414554583 \h </w:instrText>
+              <w:instrText xml:space="preserve"> PAGEREF _Toc414555260 \h </w:instrText>
             </w:r>
             <w:r>
               <w:rPr>
@@ -3976,7 +3941,7 @@
                 <w:noProof/>
                 <w:webHidden/>
               </w:rPr>
-              <w:t>15</w:t>
+              <w:t>14</w:t>
             </w:r>
             <w:r>
               <w:rPr>
@@ -4001,7 +3966,7 @@
               <w:lang w:eastAsia="en-GB"/>
             </w:rPr>
           </w:pPr>
-          <w:hyperlink w:anchor="_Toc414554584" w:history="1">
+          <w:hyperlink w:anchor="_Toc414555261" w:history="1">
             <w:r>
               <w:rPr>
                 <w:rStyle w:val="Hyperlink"/>
@@ -4044,7 +4009,7 @@
                 <w:noProof/>
                 <w:webHidden/>
               </w:rPr>
-              <w:instrText xml:space="preserve"> PAGEREF _Toc414554584 \h </w:instrText>
+              <w:instrText xml:space="preserve"> PAGEREF _Toc414555261 \h </w:instrText>
             </w:r>
             <w:r>
               <w:rPr>
@@ -4064,7 +4029,7 @@
                 <w:noProof/>
                 <w:webHidden/>
               </w:rPr>
-              <w:t>15</w:t>
+              <w:t>14</w:t>
             </w:r>
             <w:r>
               <w:rPr>
@@ -4089,7 +4054,7 @@
               <w:lang w:eastAsia="en-GB"/>
             </w:rPr>
           </w:pPr>
-          <w:hyperlink w:anchor="_Toc414554585" w:history="1">
+          <w:hyperlink w:anchor="_Toc414555262" w:history="1">
             <w:r>
               <w:rPr>
                 <w:rStyle w:val="Hyperlink"/>
@@ -4132,7 +4097,7 @@
                 <w:noProof/>
                 <w:webHidden/>
               </w:rPr>
-              <w:instrText xml:space="preserve"> PAGEREF _Toc414554585 \h </w:instrText>
+              <w:instrText xml:space="preserve"> PAGEREF _Toc414555262 \h </w:instrText>
             </w:r>
             <w:r>
               <w:rPr>
@@ -4152,7 +4117,7 @@
                 <w:noProof/>
                 <w:webHidden/>
               </w:rPr>
-              <w:t>16</w:t>
+              <w:t>15</w:t>
             </w:r>
             <w:r>
               <w:rPr>
@@ -4177,7 +4142,7 @@
               <w:lang w:eastAsia="en-GB"/>
             </w:rPr>
           </w:pPr>
-          <w:hyperlink w:anchor="_Toc414554586" w:history="1">
+          <w:hyperlink w:anchor="_Toc414555263" w:history="1">
             <w:r>
               <w:rPr>
                 <w:rStyle w:val="Hyperlink"/>
@@ -4220,7 +4185,7 @@
                 <w:noProof/>
                 <w:webHidden/>
               </w:rPr>
-              <w:instrText xml:space="preserve"> PAGEREF _Toc414554586 \h </w:instrText>
+              <w:instrText xml:space="preserve"> PAGEREF _Toc414555263 \h </w:instrText>
             </w:r>
             <w:r>
               <w:rPr>
@@ -4240,7 +4205,7 @@
                 <w:noProof/>
                 <w:webHidden/>
               </w:rPr>
-              <w:t>16</w:t>
+              <w:t>15</w:t>
             </w:r>
             <w:r>
               <w:rPr>
@@ -4265,7 +4230,7 @@
               <w:lang w:eastAsia="en-GB"/>
             </w:rPr>
           </w:pPr>
-          <w:hyperlink w:anchor="_Toc414554587" w:history="1">
+          <w:hyperlink w:anchor="_Toc414555264" w:history="1">
             <w:r>
               <w:rPr>
                 <w:rStyle w:val="Hyperlink"/>
@@ -4308,7 +4273,7 @@
                 <w:noProof/>
                 <w:webHidden/>
               </w:rPr>
-              <w:instrText xml:space="preserve"> PAGEREF _Toc414554587 \h </w:instrText>
+              <w:instrText xml:space="preserve"> PAGEREF _Toc414555264 \h </w:instrText>
             </w:r>
             <w:r>
               <w:rPr>
@@ -4328,7 +4293,7 @@
                 <w:noProof/>
                 <w:webHidden/>
               </w:rPr>
-              <w:t>16</w:t>
+              <w:t>15</w:t>
             </w:r>
             <w:r>
               <w:rPr>
@@ -4353,7 +4318,7 @@
               <w:lang w:eastAsia="en-GB"/>
             </w:rPr>
           </w:pPr>
-          <w:hyperlink w:anchor="_Toc414554588" w:history="1">
+          <w:hyperlink w:anchor="_Toc414555265" w:history="1">
             <w:r>
               <w:rPr>
                 <w:rStyle w:val="Hyperlink"/>
@@ -4396,7 +4361,7 @@
                 <w:noProof/>
                 <w:webHidden/>
               </w:rPr>
-              <w:instrText xml:space="preserve"> PAGEREF _Toc414554588 \h </w:instrText>
+              <w:instrText xml:space="preserve"> PAGEREF _Toc414555265 \h </w:instrText>
             </w:r>
             <w:r>
               <w:rPr>
@@ -4416,7 +4381,7 @@
                 <w:noProof/>
                 <w:webHidden/>
               </w:rPr>
-              <w:t>16</w:t>
+              <w:t>15</w:t>
             </w:r>
             <w:r>
               <w:rPr>
@@ -4441,7 +4406,7 @@
               <w:lang w:eastAsia="en-GB"/>
             </w:rPr>
           </w:pPr>
-          <w:hyperlink w:anchor="_Toc414554589" w:history="1">
+          <w:hyperlink w:anchor="_Toc414555266" w:history="1">
             <w:r>
               <w:rPr>
                 <w:rStyle w:val="Hyperlink"/>
@@ -4484,7 +4449,7 @@
                 <w:noProof/>
                 <w:webHidden/>
               </w:rPr>
-              <w:instrText xml:space="preserve"> PAGEREF _Toc414554589 \h </w:instrText>
+              <w:instrText xml:space="preserve"> PAGEREF _Toc414555266 \h </w:instrText>
             </w:r>
             <w:r>
               <w:rPr>
@@ -4504,7 +4469,7 @@
                 <w:noProof/>
                 <w:webHidden/>
               </w:rPr>
-              <w:t>16</w:t>
+              <w:t>15</w:t>
             </w:r>
             <w:r>
               <w:rPr>
@@ -4529,7 +4494,7 @@
               <w:lang w:eastAsia="en-GB"/>
             </w:rPr>
           </w:pPr>
-          <w:hyperlink w:anchor="_Toc414554590" w:history="1">
+          <w:hyperlink w:anchor="_Toc414555267" w:history="1">
             <w:r>
               <w:rPr>
                 <w:rStyle w:val="Hyperlink"/>
@@ -4572,7 +4537,7 @@
                 <w:noProof/>
                 <w:webHidden/>
               </w:rPr>
-              <w:instrText xml:space="preserve"> PAGEREF _Toc414554590 \h </w:instrText>
+              <w:instrText xml:space="preserve"> PAGEREF _Toc414555267 \h </w:instrText>
             </w:r>
             <w:r>
               <w:rPr>
@@ -4592,7 +4557,7 @@
                 <w:noProof/>
                 <w:webHidden/>
               </w:rPr>
-              <w:t>16</w:t>
+              <w:t>15</w:t>
             </w:r>
             <w:r>
               <w:rPr>
@@ -4617,7 +4582,7 @@
               <w:lang w:eastAsia="en-GB"/>
             </w:rPr>
           </w:pPr>
-          <w:hyperlink w:anchor="_Toc414554591" w:history="1">
+          <w:hyperlink w:anchor="_Toc414555268" w:history="1">
             <w:r>
               <w:rPr>
                 <w:rStyle w:val="Hyperlink"/>
@@ -4660,7 +4625,7 @@
                 <w:noProof/>
                 <w:webHidden/>
               </w:rPr>
-              <w:instrText xml:space="preserve"> PAGEREF _Toc414554591 \h </w:instrText>
+              <w:instrText xml:space="preserve"> PAGEREF _Toc414555268 \h </w:instrText>
             </w:r>
             <w:r>
               <w:rPr>
@@ -4680,7 +4645,7 @@
                 <w:noProof/>
                 <w:webHidden/>
               </w:rPr>
-              <w:t>16</w:t>
+              <w:t>15</w:t>
             </w:r>
             <w:r>
               <w:rPr>
@@ -4705,7 +4670,7 @@
               <w:lang w:eastAsia="en-GB"/>
             </w:rPr>
           </w:pPr>
-          <w:hyperlink w:anchor="_Toc414554592" w:history="1">
+          <w:hyperlink w:anchor="_Toc414555269" w:history="1">
             <w:r>
               <w:rPr>
                 <w:rStyle w:val="Hyperlink"/>
@@ -4748,7 +4713,7 @@
                 <w:noProof/>
                 <w:webHidden/>
               </w:rPr>
-              <w:instrText xml:space="preserve"> PAGEREF _Toc414554592 \h </w:instrText>
+              <w:instrText xml:space="preserve"> PAGEREF _Toc414555269 \h </w:instrText>
             </w:r>
             <w:r>
               <w:rPr>
@@ -4768,7 +4733,7 @@
                 <w:noProof/>
                 <w:webHidden/>
               </w:rPr>
-              <w:t>17</w:t>
+              <w:t>16</w:t>
             </w:r>
             <w:r>
               <w:rPr>
@@ -4793,7 +4758,7 @@
               <w:lang w:eastAsia="en-GB"/>
             </w:rPr>
           </w:pPr>
-          <w:hyperlink w:anchor="_Toc414554593" w:history="1">
+          <w:hyperlink w:anchor="_Toc414555270" w:history="1">
             <w:r>
               <w:rPr>
                 <w:rStyle w:val="Hyperlink"/>
@@ -4836,7 +4801,7 @@
                 <w:noProof/>
                 <w:webHidden/>
               </w:rPr>
-              <w:instrText xml:space="preserve"> PAGEREF _Toc414554593 \h </w:instrText>
+              <w:instrText xml:space="preserve"> PAGEREF _Toc414555270 \h </w:instrText>
             </w:r>
             <w:r>
               <w:rPr>
@@ -4856,7 +4821,7 @@
                 <w:noProof/>
                 <w:webHidden/>
               </w:rPr>
-              <w:t>17</w:t>
+              <w:t>16</w:t>
             </w:r>
             <w:r>
               <w:rPr>
@@ -4881,7 +4846,7 @@
               <w:lang w:eastAsia="en-GB"/>
             </w:rPr>
           </w:pPr>
-          <w:hyperlink w:anchor="_Toc414554594" w:history="1">
+          <w:hyperlink w:anchor="_Toc414555271" w:history="1">
             <w:r>
               <w:rPr>
                 <w:rStyle w:val="Hyperlink"/>
@@ -4924,7 +4889,7 @@
                 <w:noProof/>
                 <w:webHidden/>
               </w:rPr>
-              <w:instrText xml:space="preserve"> PAGEREF _Toc414554594 \h </w:instrText>
+              <w:instrText xml:space="preserve"> PAGEREF _Toc414555271 \h </w:instrText>
             </w:r>
             <w:r>
               <w:rPr>
@@ -4944,7 +4909,7 @@
                 <w:noProof/>
                 <w:webHidden/>
               </w:rPr>
-              <w:t>17</w:t>
+              <w:t>16</w:t>
             </w:r>
             <w:r>
               <w:rPr>
@@ -4969,7 +4934,7 @@
               <w:lang w:eastAsia="en-GB"/>
             </w:rPr>
           </w:pPr>
-          <w:hyperlink w:anchor="_Toc414554595" w:history="1">
+          <w:hyperlink w:anchor="_Toc414555272" w:history="1">
             <w:r>
               <w:rPr>
                 <w:rStyle w:val="Hyperlink"/>
@@ -5012,7 +4977,7 @@
                 <w:noProof/>
                 <w:webHidden/>
               </w:rPr>
-              <w:instrText xml:space="preserve"> PAGEREF _Toc414554595 \h </w:instrText>
+              <w:instrText xml:space="preserve"> PAGEREF _Toc414555272 \h </w:instrText>
             </w:r>
             <w:r>
               <w:rPr>
@@ -5032,7 +4997,7 @@
                 <w:noProof/>
                 <w:webHidden/>
               </w:rPr>
-              <w:t>17</w:t>
+              <w:t>16</w:t>
             </w:r>
             <w:r>
               <w:rPr>
@@ -5057,7 +5022,7 @@
               <w:lang w:eastAsia="en-GB"/>
             </w:rPr>
           </w:pPr>
-          <w:hyperlink w:anchor="_Toc414554596" w:history="1">
+          <w:hyperlink w:anchor="_Toc414555273" w:history="1">
             <w:r>
               <w:rPr>
                 <w:rStyle w:val="Hyperlink"/>
@@ -5100,7 +5065,7 @@
                 <w:noProof/>
                 <w:webHidden/>
               </w:rPr>
-              <w:instrText xml:space="preserve"> PAGEREF _Toc414554596 \h </w:instrText>
+              <w:instrText xml:space="preserve"> PAGEREF _Toc414555273 \h </w:instrText>
             </w:r>
             <w:r>
               <w:rPr>
@@ -5120,7 +5085,7 @@
                 <w:noProof/>
                 <w:webHidden/>
               </w:rPr>
-              <w:t>17</w:t>
+              <w:t>16</w:t>
             </w:r>
             <w:r>
               <w:rPr>
@@ -5145,7 +5110,7 @@
               <w:lang w:eastAsia="en-GB"/>
             </w:rPr>
           </w:pPr>
-          <w:hyperlink w:anchor="_Toc414554597" w:history="1">
+          <w:hyperlink w:anchor="_Toc414555274" w:history="1">
             <w:r>
               <w:rPr>
                 <w:rStyle w:val="Hyperlink"/>
@@ -5188,7 +5153,7 @@
                 <w:noProof/>
                 <w:webHidden/>
               </w:rPr>
-              <w:instrText xml:space="preserve"> PAGEREF _Toc414554597 \h </w:instrText>
+              <w:instrText xml:space="preserve"> PAGEREF _Toc414555274 \h </w:instrText>
             </w:r>
             <w:r>
               <w:rPr>
@@ -5208,7 +5173,7 @@
                 <w:noProof/>
                 <w:webHidden/>
               </w:rPr>
-              <w:t>17</w:t>
+              <w:t>16</w:t>
             </w:r>
             <w:r>
               <w:rPr>
@@ -5233,7 +5198,7 @@
               <w:lang w:eastAsia="en-GB"/>
             </w:rPr>
           </w:pPr>
-          <w:hyperlink w:anchor="_Toc414554598" w:history="1">
+          <w:hyperlink w:anchor="_Toc414555275" w:history="1">
             <w:r>
               <w:rPr>
                 <w:rStyle w:val="Hyperlink"/>
@@ -5276,7 +5241,7 @@
                 <w:noProof/>
                 <w:webHidden/>
               </w:rPr>
-              <w:instrText xml:space="preserve"> PAGEREF _Toc414554598 \h </w:instrText>
+              <w:instrText xml:space="preserve"> PAGEREF _Toc414555275 \h </w:instrText>
             </w:r>
             <w:r>
               <w:rPr>
@@ -5296,7 +5261,7 @@
                 <w:noProof/>
                 <w:webHidden/>
               </w:rPr>
-              <w:t>17</w:t>
+              <w:t>16</w:t>
             </w:r>
             <w:r>
               <w:rPr>
@@ -5321,7 +5286,7 @@
               <w:lang w:eastAsia="en-GB"/>
             </w:rPr>
           </w:pPr>
-          <w:hyperlink w:anchor="_Toc414554599" w:history="1">
+          <w:hyperlink w:anchor="_Toc414555276" w:history="1">
             <w:r>
               <w:rPr>
                 <w:rStyle w:val="Hyperlink"/>
@@ -5364,7 +5329,7 @@
                 <w:noProof/>
                 <w:webHidden/>
               </w:rPr>
-              <w:instrText xml:space="preserve"> PAGEREF _Toc414554599 \h </w:instrText>
+              <w:instrText xml:space="preserve"> PAGEREF _Toc414555276 \h </w:instrText>
             </w:r>
             <w:r>
               <w:rPr>
@@ -5384,7 +5349,7 @@
                 <w:noProof/>
                 <w:webHidden/>
               </w:rPr>
-              <w:t>18</w:t>
+              <w:t>17</w:t>
             </w:r>
             <w:r>
               <w:rPr>
@@ -5409,7 +5374,7 @@
               <w:lang w:eastAsia="en-GB"/>
             </w:rPr>
           </w:pPr>
-          <w:hyperlink w:anchor="_Toc414554600" w:history="1">
+          <w:hyperlink w:anchor="_Toc414555277" w:history="1">
             <w:r>
               <w:rPr>
                 <w:rStyle w:val="Hyperlink"/>
@@ -5452,7 +5417,7 @@
                 <w:noProof/>
                 <w:webHidden/>
               </w:rPr>
-              <w:instrText xml:space="preserve"> PAGEREF _Toc414554600 \h </w:instrText>
+              <w:instrText xml:space="preserve"> PAGEREF _Toc414555277 \h </w:instrText>
             </w:r>
             <w:r>
               <w:rPr>
@@ -5472,7 +5437,7 @@
                 <w:noProof/>
                 <w:webHidden/>
               </w:rPr>
-              <w:t>18</w:t>
+              <w:t>17</w:t>
             </w:r>
             <w:r>
               <w:rPr>
@@ -5497,7 +5462,7 @@
               <w:lang w:eastAsia="en-GB"/>
             </w:rPr>
           </w:pPr>
-          <w:hyperlink w:anchor="_Toc414554601" w:history="1">
+          <w:hyperlink w:anchor="_Toc414555278" w:history="1">
             <w:r>
               <w:rPr>
                 <w:rStyle w:val="Hyperlink"/>
@@ -5540,7 +5505,7 @@
                 <w:noProof/>
                 <w:webHidden/>
               </w:rPr>
-              <w:instrText xml:space="preserve"> PAGEREF _Toc414554601 \h </w:instrText>
+              <w:instrText xml:space="preserve"> PAGEREF _Toc414555278 \h </w:instrText>
             </w:r>
             <w:r>
               <w:rPr>
@@ -5560,7 +5525,7 @@
                 <w:noProof/>
                 <w:webHidden/>
               </w:rPr>
-              <w:t>18</w:t>
+              <w:t>17</w:t>
             </w:r>
             <w:r>
               <w:rPr>
@@ -5585,7 +5550,7 @@
               <w:lang w:eastAsia="en-GB"/>
             </w:rPr>
           </w:pPr>
-          <w:hyperlink w:anchor="_Toc414554602" w:history="1">
+          <w:hyperlink w:anchor="_Toc414555279" w:history="1">
             <w:r>
               <w:rPr>
                 <w:rStyle w:val="Hyperlink"/>
@@ -5628,7 +5593,7 @@
                 <w:noProof/>
                 <w:webHidden/>
               </w:rPr>
-              <w:instrText xml:space="preserve"> PAGEREF _Toc414554602 \h </w:instrText>
+              <w:instrText xml:space="preserve"> PAGEREF _Toc414555279 \h </w:instrText>
             </w:r>
             <w:r>
               <w:rPr>
@@ -5648,7 +5613,7 @@
                 <w:noProof/>
                 <w:webHidden/>
               </w:rPr>
-              <w:t>18</w:t>
+              <w:t>17</w:t>
             </w:r>
             <w:r>
               <w:rPr>
@@ -5673,7 +5638,7 @@
               <w:lang w:eastAsia="en-GB"/>
             </w:rPr>
           </w:pPr>
-          <w:hyperlink w:anchor="_Toc414554603" w:history="1">
+          <w:hyperlink w:anchor="_Toc414555280" w:history="1">
             <w:r>
               <w:rPr>
                 <w:rStyle w:val="Hyperlink"/>
@@ -5716,7 +5681,7 @@
                 <w:noProof/>
                 <w:webHidden/>
               </w:rPr>
-              <w:instrText xml:space="preserve"> PAGEREF _Toc414554603 \h </w:instrText>
+              <w:instrText xml:space="preserve"> PAGEREF _Toc414555280 \h </w:instrText>
             </w:r>
             <w:r>
               <w:rPr>
@@ -5736,7 +5701,7 @@
                 <w:noProof/>
                 <w:webHidden/>
               </w:rPr>
-              <w:t>18</w:t>
+              <w:t>17</w:t>
             </w:r>
             <w:r>
               <w:rPr>
@@ -5761,7 +5726,7 @@
               <w:lang w:eastAsia="en-GB"/>
             </w:rPr>
           </w:pPr>
-          <w:hyperlink w:anchor="_Toc414554604" w:history="1">
+          <w:hyperlink w:anchor="_Toc414555281" w:history="1">
             <w:r>
               <w:rPr>
                 <w:rStyle w:val="Hyperlink"/>
@@ -5804,7 +5769,7 @@
                 <w:noProof/>
                 <w:webHidden/>
               </w:rPr>
-              <w:instrText xml:space="preserve"> PAGEREF _Toc414554604 \h </w:instrText>
+              <w:instrText xml:space="preserve"> PAGEREF _Toc414555281 \h </w:instrText>
             </w:r>
             <w:r>
               <w:rPr>
@@ -5824,7 +5789,7 @@
                 <w:noProof/>
                 <w:webHidden/>
               </w:rPr>
-              <w:t>18</w:t>
+              <w:t>17</w:t>
             </w:r>
             <w:r>
               <w:rPr>
@@ -5849,7 +5814,7 @@
               <w:lang w:eastAsia="en-GB"/>
             </w:rPr>
           </w:pPr>
-          <w:hyperlink w:anchor="_Toc414554605" w:history="1">
+          <w:hyperlink w:anchor="_Toc414555282" w:history="1">
             <w:r>
               <w:rPr>
                 <w:rStyle w:val="Hyperlink"/>
@@ -5892,7 +5857,95 @@
                 <w:noProof/>
                 <w:webHidden/>
               </w:rPr>
-              <w:instrText xml:space="preserve"> PAGEREF _Toc414554605 \h </w:instrText>
+              <w:instrText xml:space="preserve"> PAGEREF _Toc414555282 \h </w:instrText>
+            </w:r>
+            <w:r>
+              <w:rPr>
+                <w:noProof/>
+                <w:webHidden/>
+              </w:rPr>
+            </w:r>
+            <w:r>
+              <w:rPr>
+                <w:noProof/>
+                <w:webHidden/>
+              </w:rPr>
+              <w:fldChar w:fldCharType="separate"/>
+            </w:r>
+            <w:r>
+              <w:rPr>
+                <w:noProof/>
+                <w:webHidden/>
+              </w:rPr>
+              <w:t>19</w:t>
+            </w:r>
+            <w:r>
+              <w:rPr>
+                <w:noProof/>
+                <w:webHidden/>
+              </w:rPr>
+              <w:fldChar w:fldCharType="end"/>
+            </w:r>
+          </w:hyperlink>
+        </w:p>
+        <w:p>
+          <w:pPr>
+            <w:pStyle w:val="TOC1"/>
+            <w:tabs>
+              <w:tab w:val="left" w:pos="440"/>
+              <w:tab w:val="right" w:leader="dot" w:pos="8296"/>
+            </w:tabs>
+            <w:rPr>
+              <w:rFonts w:asciiTheme="minorHAnsi" w:eastAsiaTheme="minorEastAsia" w:hAnsiTheme="minorHAnsi" w:cstheme="minorBidi"/>
+              <w:noProof/>
+              <w:szCs w:val="22"/>
+              <w:lang w:eastAsia="en-GB"/>
+            </w:rPr>
+          </w:pPr>
+          <w:hyperlink w:anchor="_Toc414555283" w:history="1">
+            <w:r>
+              <w:rPr>
+                <w:rStyle w:val="Hyperlink"/>
+                <w:noProof/>
+              </w:rPr>
+              <w:t>9</w:t>
+            </w:r>
+            <w:r>
+              <w:rPr>
+                <w:rFonts w:asciiTheme="minorHAnsi" w:eastAsiaTheme="minorEastAsia" w:hAnsiTheme="minorHAnsi" w:cstheme="minorBidi"/>
+                <w:noProof/>
+                <w:szCs w:val="22"/>
+                <w:lang w:eastAsia="en-GB"/>
+              </w:rPr>
+              <w:tab/>
+            </w:r>
+            <w:r>
+              <w:rPr>
+                <w:rStyle w:val="Hyperlink"/>
+                <w:noProof/>
+              </w:rPr>
+              <w:t>Table of Figures</w:t>
+            </w:r>
+            <w:r>
+              <w:rPr>
+                <w:noProof/>
+                <w:webHidden/>
+              </w:rPr>
+              <w:tab/>
+            </w:r>
+            <w:r>
+              <w:rPr>
+                <w:noProof/>
+                <w:webHidden/>
+              </w:rPr>
+              <w:fldChar w:fldCharType="begin"/>
+            </w:r>
+            <w:r>
+              <w:rPr>
+                <w:noProof/>
+                <w:webHidden/>
+              </w:rPr>
+              <w:instrText xml:space="preserve"> PAGEREF _Toc414555283 \h </w:instrText>
             </w:r>
             <w:r>
               <w:rPr>
@@ -5967,21 +6020,60 @@
         <w:pStyle w:val="Heading1"/>
         <w:spacing w:line="276" w:lineRule="auto"/>
       </w:pPr>
-      <w:bookmarkStart w:id="10" w:name="_Toc414554547"/>
+      <w:bookmarkStart w:id="9" w:name="_Toc414555224"/>
       <w:r>
         <w:lastRenderedPageBreak/>
         <w:t>Introduction</w:t>
       </w:r>
+      <w:bookmarkEnd w:id="9"/>
+    </w:p>
+    <w:p>
+      <w:pPr>
+        <w:pStyle w:val="Heading2"/>
+        <w:spacing w:line="276" w:lineRule="auto"/>
+      </w:pPr>
+      <w:bookmarkStart w:id="10" w:name="_Toc414555225"/>
+      <w:r>
+        <w:t>Project Aim</w:t>
+      </w:r>
       <w:bookmarkEnd w:id="10"/>
     </w:p>
     <w:p>
       <w:pPr>
+        <w:spacing w:line="276" w:lineRule="auto"/>
+      </w:pPr>
+      <w:r>
+        <w:t xml:space="preserve">The aim of this project is to develop a software system that will allow the user to select a mood or degrees of multiple moods that </w:t>
+      </w:r>
+      <w:r>
+        <w:t>they are currently experiencing by inputting this choice in a mobile application. The user will then be played music that the system has deemed to be matching this mood.</w:t>
+      </w:r>
+      <w:r>
+        <w:t xml:space="preserve"> </w:t>
+      </w:r>
+      <w:r>
+        <w:t>The system will consist of three components:</w:t>
+      </w:r>
+    </w:p>
+    <w:p>
+      <w:pPr>
+        <w:spacing w:line="276" w:lineRule="auto"/>
+        <w:rPr>
+          <w:lang w:val="en-IE"/>
+        </w:rPr>
+      </w:pPr>
+    </w:p>
+    <w:p>
+      <w:pPr>
         <w:pStyle w:val="Heading2"/>
         <w:spacing w:line="276" w:lineRule="auto"/>
       </w:pPr>
-      <w:bookmarkStart w:id="11" w:name="_Toc414554548"/>
-      <w:r>
-        <w:t>Project Aim</w:t>
+      <w:bookmarkStart w:id="11" w:name="_Toc414555226"/>
+      <w:r>
+        <w:t>Challenges</w:t>
+      </w:r>
+      <w:r>
+        <w:t xml:space="preserve"> Faced</w:t>
       </w:r>
       <w:bookmarkEnd w:id="11"/>
     </w:p>
@@ -5990,46 +6082,129 @@
         <w:spacing w:line="276" w:lineRule="auto"/>
       </w:pPr>
       <w:r>
-        <w:t xml:space="preserve">The aim of this project is to develop a software system that will allow the user to select a mood or degrees of multiple moods that </w:t>
-      </w:r>
-      <w:r>
-        <w:t>they are currently experiencing by inputting this choice in a mobile application. The user will then be played music that the system has deemed to be matching this mood.</w:t>
+        <w:t xml:space="preserve">Over the course of this project many challenges had to be overcome in order to reach the desired result. </w:t>
+      </w:r>
+    </w:p>
+    <w:p>
+      <w:pPr>
+        <w:pStyle w:val="Heading3"/>
+        <w:spacing w:line="276" w:lineRule="auto"/>
+      </w:pPr>
+      <w:bookmarkStart w:id="12" w:name="_Toc414555227"/>
+      <w:r>
+        <w:t>Subjectivity of Music</w:t>
+      </w:r>
+      <w:bookmarkEnd w:id="12"/>
+    </w:p>
+    <w:p>
+      <w:pPr>
+        <w:rPr>
+          <w:lang w:val="en-IE"/>
+        </w:rPr>
+      </w:pPr>
+      <w:r>
+        <w:rPr>
+          <w:lang w:val="en-IE"/>
+        </w:rPr>
+        <w:t xml:space="preserve">Music is a particularly subject </w:t>
+      </w:r>
+    </w:p>
+    <w:p>
+      <w:pPr>
+        <w:pStyle w:val="Heading2"/>
+        <w:spacing w:line="276" w:lineRule="auto"/>
+      </w:pPr>
+      <w:bookmarkStart w:id="13" w:name="_Toc414555228"/>
+      <w:r>
+        <w:t>Structure of this Document</w:t>
+      </w:r>
+      <w:bookmarkEnd w:id="13"/>
+    </w:p>
+    <w:p>
+      <w:pPr>
+        <w:spacing w:line="276" w:lineRule="auto"/>
+      </w:pPr>
+      <w:r>
+        <w:t>This document is structured into 7 sections</w:t>
+      </w:r>
+      <w:r>
+        <w:t xml:space="preserve"> (including this introduction); </w:t>
+      </w:r>
+      <w:r>
+        <w:t>they are as follows:</w:t>
+      </w:r>
+    </w:p>
+    <w:p>
+      <w:pPr>
+        <w:pStyle w:val="Heading3"/>
+        <w:spacing w:line="276" w:lineRule="auto"/>
+      </w:pPr>
+      <w:bookmarkStart w:id="14" w:name="_Toc414555229"/>
+      <w:r>
+        <w:t>Section 2 – Research</w:t>
+      </w:r>
+      <w:bookmarkEnd w:id="14"/>
+    </w:p>
+    <w:p>
+      <w:pPr>
+        <w:spacing w:line="276" w:lineRule="auto"/>
+        <w:rPr>
+          <w:lang w:val="en-IE"/>
+        </w:rPr>
+      </w:pPr>
+      <w:r>
+        <w:rPr>
+          <w:lang w:val="en-IE"/>
+        </w:rPr>
+        <w:t>This section explores the research undertaken before and during development of the system. It first details existing solutions and systems in similar areas to this project as well as outlines pros and cons of these systems relative to this project.</w:t>
+      </w:r>
+    </w:p>
+    <w:p>
+      <w:pPr>
+        <w:spacing w:line="276" w:lineRule="auto"/>
+        <w:rPr>
+          <w:lang w:val="en-IE"/>
+        </w:rPr>
+      </w:pPr>
+      <w:r>
+        <w:rPr>
+          <w:lang w:val="en-IE"/>
+        </w:rPr>
+        <w:t>This chapter then outlines the technologies researched before development began, as well as the justification for the choices made in this area.</w:t>
+      </w:r>
+    </w:p>
+    <w:p>
+      <w:pPr>
+        <w:pStyle w:val="Heading3"/>
+        <w:spacing w:line="276" w:lineRule="auto"/>
+      </w:pPr>
+      <w:bookmarkStart w:id="15" w:name="_Toc414555230"/>
+      <w:r>
+        <w:t>Section 3 –</w:t>
       </w:r>
       <w:r>
         <w:t xml:space="preserve"> </w:t>
       </w:r>
       <w:r>
-        <w:t>The system will consist of three components:</w:t>
-      </w:r>
-    </w:p>
-    <w:p>
-      <w:pPr>
-        <w:spacing w:line="276" w:lineRule="auto"/>
+        <w:t>Design</w:t>
+      </w:r>
+      <w:bookmarkEnd w:id="15"/>
+    </w:p>
+    <w:p>
+      <w:pPr>
+        <w:spacing w:line="276" w:lineRule="auto"/>
+      </w:pPr>
+      <w:r>
         <w:rPr>
           <w:lang w:val="en-IE"/>
         </w:rPr>
-      </w:pPr>
-    </w:p>
-    <w:p>
-      <w:pPr>
-        <w:pStyle w:val="Heading2"/>
-        <w:spacing w:line="276" w:lineRule="auto"/>
-      </w:pPr>
-      <w:bookmarkStart w:id="12" w:name="_Toc414554549"/>
-      <w:r>
-        <w:t>Challenges</w:t>
-      </w:r>
-      <w:r>
-        <w:t xml:space="preserve"> Faced</w:t>
-      </w:r>
-      <w:bookmarkEnd w:id="12"/>
-    </w:p>
-    <w:p>
-      <w:pPr>
-        <w:spacing w:line="276" w:lineRule="auto"/>
-      </w:pPr>
-      <w:r>
-        <w:t xml:space="preserve">Over the course of this project many challenges had to be overcome in order to reach the desired result. </w:t>
+        <w:t>This section outlines</w:t>
+      </w:r>
+      <w:r>
+        <w:t xml:space="preserve"> the design methodologies employed i</w:t>
+      </w:r>
+      <w:r>
+        <w:t>n this project. It also looks at the UI design approach taken and compares the approach taken with other possible approaches.</w:t>
       </w:r>
     </w:p>
     <w:p>
@@ -6037,14 +6212,18 @@
         <w:pStyle w:val="Heading3"/>
         <w:spacing w:line="276" w:lineRule="auto"/>
       </w:pPr>
-      <w:bookmarkStart w:id="13" w:name="_Toc414554550"/>
-      <w:r>
-        <w:t>Subjectivity of Music</w:t>
-      </w:r>
-      <w:bookmarkEnd w:id="13"/>
-    </w:p>
-    <w:p>
-      <w:pPr>
+      <w:bookmarkStart w:id="16" w:name="_Toc414555231"/>
+      <w:r>
+        <w:t xml:space="preserve">Section 4 – </w:t>
+      </w:r>
+      <w:r>
+        <w:t>Architecture and Development</w:t>
+      </w:r>
+      <w:bookmarkEnd w:id="16"/>
+    </w:p>
+    <w:p>
+      <w:pPr>
+        <w:spacing w:line="276" w:lineRule="auto"/>
         <w:rPr>
           <w:lang w:val="en-IE"/>
         </w:rPr>
@@ -6053,32 +6232,7 @@
         <w:rPr>
           <w:lang w:val="en-IE"/>
         </w:rPr>
-        <w:t xml:space="preserve">Music is a particularly subject </w:t>
-      </w:r>
-    </w:p>
-    <w:p>
-      <w:pPr>
-        <w:pStyle w:val="Heading2"/>
-        <w:spacing w:line="276" w:lineRule="auto"/>
-      </w:pPr>
-      <w:bookmarkStart w:id="14" w:name="_Toc414554551"/>
-      <w:r>
-        <w:t>Structure of this Document</w:t>
-      </w:r>
-      <w:bookmarkEnd w:id="14"/>
-    </w:p>
-    <w:p>
-      <w:pPr>
-        <w:spacing w:line="276" w:lineRule="auto"/>
-      </w:pPr>
-      <w:r>
-        <w:t>This document is structured into 7 sections</w:t>
-      </w:r>
-      <w:r>
-        <w:t xml:space="preserve"> (including this introduction); </w:t>
-      </w:r>
-      <w:r>
-        <w:t>they are as follows:</w:t>
+        <w:t>This section outlines the overall technical architecture of the system and documents the development of the system that has taken place over the course of this project.</w:t>
       </w:r>
     </w:p>
     <w:p>
@@ -6086,11 +6240,11 @@
         <w:pStyle w:val="Heading3"/>
         <w:spacing w:line="276" w:lineRule="auto"/>
       </w:pPr>
-      <w:bookmarkStart w:id="15" w:name="_Toc414554552"/>
-      <w:r>
-        <w:t>Section 2 – Research</w:t>
-      </w:r>
-      <w:bookmarkEnd w:id="15"/>
+      <w:bookmarkStart w:id="17" w:name="_Toc414555232"/>
+      <w:r>
+        <w:t>Section 5 – System Validation</w:t>
+      </w:r>
+      <w:bookmarkEnd w:id="17"/>
     </w:p>
     <w:p>
       <w:pPr>
@@ -6103,8 +6257,19 @@
         <w:rPr>
           <w:lang w:val="en-IE"/>
         </w:rPr>
-        <w:t>This section explores the research undertaken before and during development of the system. It first details existing solutions and systems in similar areas to this project as well as outlines pros and cons of these systems relative to this project.</w:t>
-      </w:r>
+        <w:t>Validating the completed system was a major part of this project; section 5 attempts to outline this validation. Validation consisted of comparisons with existing system as well as user testing, automated and unit testing.</w:t>
+      </w:r>
+    </w:p>
+    <w:p>
+      <w:pPr>
+        <w:pStyle w:val="Heading3"/>
+        <w:spacing w:line="276" w:lineRule="auto"/>
+      </w:pPr>
+      <w:bookmarkStart w:id="18" w:name="_Toc414555233"/>
+      <w:r>
+        <w:t>Section 6 – Project Plan</w:t>
+      </w:r>
+      <w:bookmarkEnd w:id="18"/>
     </w:p>
     <w:p>
       <w:pPr>
@@ -6117,7 +6282,7 @@
         <w:rPr>
           <w:lang w:val="en-IE"/>
         </w:rPr>
-        <w:t>This chapter then outlines the technologies researched before development began, as well as the justification for the choices made in this area.</w:t>
+        <w:t>This section documents the planning stage of the project and evaluates how well the final system stuck to that plan as well as areas in which it differed.</w:t>
       </w:r>
     </w:p>
     <w:p>
@@ -6125,128 +6290,159 @@
         <w:pStyle w:val="Heading3"/>
         <w:spacing w:line="276" w:lineRule="auto"/>
       </w:pPr>
-      <w:bookmarkStart w:id="16" w:name="_Toc414554553"/>
-      <w:r>
-        <w:t>Section 3 –</w:t>
-      </w:r>
-      <w:r>
-        <w:t xml:space="preserve"> </w:t>
-      </w:r>
-      <w:r>
-        <w:t>Design</w:t>
-      </w:r>
-      <w:bookmarkEnd w:id="16"/>
-    </w:p>
-    <w:p>
-      <w:pPr>
-        <w:spacing w:line="276" w:lineRule="auto"/>
-      </w:pPr>
-      <w:r>
-        <w:rPr>
-          <w:lang w:val="en-IE"/>
-        </w:rPr>
-        <w:t>This section outlines</w:t>
-      </w:r>
-      <w:r>
-        <w:t xml:space="preserve"> the design methodologies employed i</w:t>
-      </w:r>
-      <w:r>
-        <w:t>n this project. It also looks at the UI design approach taken and compares the approach taken with other possible approaches.</w:t>
-      </w:r>
-    </w:p>
-    <w:p>
-      <w:pPr>
-        <w:pStyle w:val="Heading3"/>
-        <w:spacing w:line="276" w:lineRule="auto"/>
-      </w:pPr>
-      <w:bookmarkStart w:id="17" w:name="_Toc414554554"/>
-      <w:r>
-        <w:t xml:space="preserve">Section 4 – </w:t>
-      </w:r>
-      <w:r>
-        <w:t>Architecture and Development</w:t>
-      </w:r>
-      <w:bookmarkEnd w:id="17"/>
-    </w:p>
-    <w:p>
-      <w:pPr>
-        <w:spacing w:line="276" w:lineRule="auto"/>
-        <w:rPr>
-          <w:lang w:val="en-IE"/>
-        </w:rPr>
-      </w:pPr>
-      <w:r>
-        <w:rPr>
-          <w:lang w:val="en-IE"/>
-        </w:rPr>
-        <w:t>This section outlines the overall technical architecture of the system and documents the development of the system that has taken place over the course of this project.</w:t>
-      </w:r>
-    </w:p>
-    <w:p>
-      <w:pPr>
-        <w:pStyle w:val="Heading3"/>
-        <w:spacing w:line="276" w:lineRule="auto"/>
-      </w:pPr>
-      <w:bookmarkStart w:id="18" w:name="_Toc414554555"/>
-      <w:r>
-        <w:t>Section 5 – System Validation</w:t>
-      </w:r>
-      <w:bookmarkEnd w:id="18"/>
-    </w:p>
-    <w:p>
-      <w:pPr>
-        <w:spacing w:line="276" w:lineRule="auto"/>
-        <w:rPr>
-          <w:lang w:val="en-IE"/>
-        </w:rPr>
-      </w:pPr>
-      <w:r>
-        <w:rPr>
-          <w:lang w:val="en-IE"/>
-        </w:rPr>
-        <w:t>Validating the completed system was a major part of this project; section 5 attempts to outline this validation. Validation consisted of comparisons with existing system as well as user testing, automated and unit testing.</w:t>
-      </w:r>
-    </w:p>
-    <w:p>
-      <w:pPr>
-        <w:pStyle w:val="Heading3"/>
-        <w:spacing w:line="276" w:lineRule="auto"/>
-      </w:pPr>
-      <w:bookmarkStart w:id="19" w:name="_Toc414554556"/>
-      <w:r>
-        <w:t>Section 6 – Project Plan</w:t>
-      </w:r>
-      <w:bookmarkEnd w:id="19"/>
-    </w:p>
-    <w:p>
-      <w:pPr>
-        <w:spacing w:line="276" w:lineRule="auto"/>
-        <w:rPr>
-          <w:lang w:val="en-IE"/>
-        </w:rPr>
-      </w:pPr>
-      <w:r>
-        <w:rPr>
-          <w:lang w:val="en-IE"/>
-        </w:rPr>
-        <w:t>This section documents the planning stage of the project and evaluates how well the final system stuck to that plan as well as areas in which it differed.</w:t>
-      </w:r>
-    </w:p>
-    <w:p>
-      <w:pPr>
-        <w:pStyle w:val="Heading3"/>
-        <w:spacing w:line="276" w:lineRule="auto"/>
-      </w:pPr>
-      <w:bookmarkStart w:id="20" w:name="_Toc414554557"/>
+      <w:bookmarkStart w:id="19" w:name="_Toc414555234"/>
       <w:r>
         <w:lastRenderedPageBreak/>
         <w:t>Section 7 - Conclusion</w:t>
       </w:r>
+      <w:bookmarkEnd w:id="19"/>
+    </w:p>
+    <w:p>
+      <w:pPr>
+        <w:spacing w:line="276" w:lineRule="auto"/>
+        <w:rPr>
+          <w:lang w:val="en-IE"/>
+        </w:rPr>
+      </w:pPr>
+      <w:r>
+        <w:rPr>
+          <w:lang w:val="en-IE"/>
+        </w:rPr>
+        <w:t>This final section reflects on the learning that has taken place over the course of the project. Suggestions are also presented as to possible additions and improvements that could be made to the final system should development continue into the future.</w:t>
+      </w:r>
+    </w:p>
+    <w:p>
+      <w:pPr>
+        <w:spacing w:line="276" w:lineRule="auto"/>
+        <w:rPr>
+          <w:lang w:val="en-IE"/>
+        </w:rPr>
+      </w:pPr>
+    </w:p>
+    <w:p>
+      <w:pPr>
+        <w:pStyle w:val="Heading1"/>
+        <w:spacing w:line="276" w:lineRule="auto"/>
+      </w:pPr>
+      <w:bookmarkStart w:id="20" w:name="_Toc414555235"/>
+      <w:r>
+        <w:t>Research</w:t>
+      </w:r>
       <w:bookmarkEnd w:id="20"/>
     </w:p>
     <w:p>
       <w:pPr>
-        <w:spacing w:line="276" w:lineRule="auto"/>
+        <w:pStyle w:val="Heading2"/>
+        <w:spacing w:line="276" w:lineRule="auto"/>
+      </w:pPr>
+      <w:bookmarkStart w:id="21" w:name="_Toc406104940"/>
+      <w:bookmarkStart w:id="22" w:name="_Toc414555236"/>
+      <w:r>
+        <w:t>Alternative E</w:t>
+      </w:r>
+      <w:r>
+        <w:t xml:space="preserve">xisting </w:t>
+      </w:r>
+      <w:r>
+        <w:t>S</w:t>
+      </w:r>
+      <w:r>
+        <w:t>olutions</w:t>
+      </w:r>
+      <w:bookmarkEnd w:id="21"/>
+      <w:bookmarkEnd w:id="22"/>
+    </w:p>
+    <w:p>
+      <w:pPr>
+        <w:spacing w:line="276" w:lineRule="auto"/>
+      </w:pPr>
+      <w:r>
+        <w:t>When evaluating similar existing solutions in the area of mood recognition music players, several criteria were used</w:t>
+      </w:r>
+      <w:r>
+        <w:t xml:space="preserve"> to assess the feasibility of developing a system in this field. </w:t>
+      </w:r>
+    </w:p>
+    <w:p>
+      <w:pPr>
+        <w:spacing w:line="276" w:lineRule="auto"/>
+      </w:pPr>
+      <w:r>
+        <w:t>Some existing systems perform mood analysis only on the tracks found on the user’s device, using similar techniques to ones which are to be employed on this project: tempo and beat detection, key recognition and pitch analysis. This localized approach has the downside of limiting the tracks a user ma</w:t>
+      </w:r>
+      <w:r>
+        <w:t>y listen to those on the device;</w:t>
+      </w:r>
+      <w:r>
+        <w:t xml:space="preserve"> this in turn is limited by the relatively low storage capacity found on many devices today. A further limitation of using only those </w:t>
+      </w:r>
+      <w:r>
+        <w:t>tracks that</w:t>
+      </w:r>
+      <w:r>
+        <w:t xml:space="preserve"> reside on the device is the inability to learn from other music tracks. A sophisticated system in this area is one </w:t>
+      </w:r>
+      <w:r>
+        <w:t>that</w:t>
+      </w:r>
+      <w:r>
+        <w:t xml:space="preserve"> can learn from other music and build ratings models from large amounts of music. As such, a </w:t>
+      </w:r>
+      <w:r>
+        <w:t>system that learns from such a limited number of tracks</w:t>
+      </w:r>
+      <w:r>
+        <w:t xml:space="preserve"> might not be as accurate as one </w:t>
+      </w:r>
+      <w:r>
+        <w:t>that</w:t>
+      </w:r>
+      <w:r>
+        <w:t xml:space="preserve"> can learn from a user’s entire music library, as well as the libraries of other users.</w:t>
+      </w:r>
+    </w:p>
+    <w:p>
+      <w:pPr>
+        <w:spacing w:line="276" w:lineRule="auto"/>
+      </w:pPr>
+      <w:r>
+        <w:t xml:space="preserve">Other applications do not perform any analysis on the actual file to be played, but instead consult an existing online database of rankings for tracks. This method has the drawback of potentially trying to ascertain the mood of a track in a user’s library </w:t>
+      </w:r>
+      <w:r>
+        <w:t xml:space="preserve">that </w:t>
+      </w:r>
+      <w:r>
+        <w:t>has not been ranked by the system.</w:t>
+      </w:r>
+    </w:p>
+    <w:p>
+      <w:pPr>
+        <w:spacing w:line="276" w:lineRule="auto"/>
+      </w:pPr>
+      <w:r>
+        <w:t>Other applications do not allow the user to use their own music collection at all; instead choosing music from an existing streaming service. This practice comes with some downsides, one of which is cost. Should the user be streaming music that has not been bought by them, it will usually need to be paid for. Other applications have circumvented this barrier by streaming from popular free music streaming sites such as SoundCloud and BandCamp, where the music artist allows their music to be listened to for free. These services suffer from a greatly reduced music selection as most record labels and musicians do not offer their work for free.</w:t>
+      </w:r>
+    </w:p>
+    <w:p>
+      <w:pPr>
+        <w:pStyle w:val="Heading3"/>
+        <w:spacing w:line="276" w:lineRule="auto"/>
+        <w:jc w:val="both"/>
+      </w:pPr>
+      <w:bookmarkStart w:id="23" w:name="_Toc406104941"/>
+      <w:bookmarkStart w:id="24" w:name="_Toc414555237"/>
+      <w:r>
+        <w:t>SensMe</w:t>
+      </w:r>
+      <w:bookmarkEnd w:id="23"/>
+      <w:bookmarkEnd w:id="24"/>
+      <w:r>
+        <w:t xml:space="preserve"> </w:t>
+      </w:r>
+    </w:p>
+    <w:p>
+      <w:pPr>
+        <w:pStyle w:val="Heading4"/>
         <w:rPr>
           <w:lang w:val="en-IE"/>
         </w:rPr>
@@ -6255,119 +6451,62 @@
         <w:rPr>
           <w:lang w:val="en-IE"/>
         </w:rPr>
-        <w:t>This final section reflects on the learning that has taken place over the course of the project. Suggestions are also presented as to possible additions and improvements that could be made to the final system should development continue into the future.</w:t>
-      </w:r>
-    </w:p>
-    <w:p>
-      <w:pPr>
-        <w:spacing w:line="276" w:lineRule="auto"/>
-        <w:rPr>
-          <w:lang w:val="en-IE"/>
-        </w:rPr>
-      </w:pPr>
-    </w:p>
-    <w:p>
-      <w:pPr>
-        <w:pStyle w:val="Heading1"/>
-        <w:spacing w:line="276" w:lineRule="auto"/>
-      </w:pPr>
-      <w:bookmarkStart w:id="21" w:name="_Toc414554558"/>
-      <w:r>
-        <w:t>Research</w:t>
-      </w:r>
-      <w:bookmarkEnd w:id="21"/>
-    </w:p>
-    <w:p>
-      <w:pPr>
-        <w:pStyle w:val="Heading2"/>
-        <w:spacing w:line="276" w:lineRule="auto"/>
-      </w:pPr>
-      <w:bookmarkStart w:id="22" w:name="_Toc406104940"/>
-      <w:bookmarkStart w:id="23" w:name="_Toc414554559"/>
-      <w:r>
-        <w:t>Alternative E</w:t>
-      </w:r>
-      <w:r>
-        <w:t xml:space="preserve">xisting </w:t>
-      </w:r>
-      <w:r>
-        <w:t>S</w:t>
-      </w:r>
-      <w:r>
-        <w:t>olutions</w:t>
-      </w:r>
-      <w:bookmarkEnd w:id="22"/>
-      <w:bookmarkEnd w:id="23"/>
-    </w:p>
-    <w:p>
-      <w:pPr>
-        <w:spacing w:line="276" w:lineRule="auto"/>
-      </w:pPr>
-      <w:r>
-        <w:t>When evaluating similar existing solutions in the area of mood recognition music players, several criteria were used</w:t>
-      </w:r>
-      <w:r>
-        <w:t xml:space="preserve"> to assess the feasibility of developing a system in this field. </w:t>
-      </w:r>
-    </w:p>
-    <w:p>
-      <w:pPr>
-        <w:spacing w:line="276" w:lineRule="auto"/>
-      </w:pPr>
-      <w:r>
-        <w:t>Some existing systems perform mood analysis only on the tracks found on the user’s device, using similar techniques to ones which are to be employed on this project: tempo and beat detection, key recognition and pitch analysis. This localized approach has the downside of limiting the tracks a user ma</w:t>
-      </w:r>
-      <w:r>
-        <w:t>y listen to those on the device;</w:t>
-      </w:r>
-      <w:r>
-        <w:t xml:space="preserve"> this in turn is limited by the relatively low storage capacity found on many devices today. A further limitation of using only those </w:t>
-      </w:r>
-      <w:r>
-        <w:t>tracks that</w:t>
-      </w:r>
-      <w:r>
-        <w:t xml:space="preserve"> reside on the device is the inability to learn from other music tracks. A sophisticated system in this area is one </w:t>
-      </w:r>
-      <w:r>
-        <w:t>that</w:t>
-      </w:r>
-      <w:r>
-        <w:t xml:space="preserve"> can learn from other music and build ratings models from large amounts of music. As such, a </w:t>
-      </w:r>
-      <w:r>
-        <w:t>system that learns from such a limited number of tracks</w:t>
-      </w:r>
-      <w:r>
-        <w:t xml:space="preserve"> might not be as accurate as one </w:t>
-      </w:r>
-      <w:r>
-        <w:t>that</w:t>
-      </w:r>
-      <w:r>
-        <w:t xml:space="preserve"> can learn from a user’s entire music library, as well as the libraries of other users.</w:t>
-      </w:r>
-    </w:p>
-    <w:p>
-      <w:pPr>
-        <w:spacing w:line="276" w:lineRule="auto"/>
-      </w:pPr>
-      <w:r>
-        <w:t xml:space="preserve">Other applications do not perform any analysis on the actual file to be played, but instead consult an existing online database of rankings for tracks. This method has the drawback of potentially trying to ascertain the mood of a track in a user’s library </w:t>
-      </w:r>
-      <w:r>
-        <w:t xml:space="preserve">that </w:t>
-      </w:r>
-      <w:r>
-        <w:t>has not been ranked by the system.</w:t>
-      </w:r>
-    </w:p>
-    <w:p>
-      <w:pPr>
-        <w:spacing w:line="276" w:lineRule="auto"/>
-      </w:pPr>
-      <w:r>
-        <w:t>Other applications do not allow the user to use their own music collection at all; instead choosing music from an existing streaming service. This practice comes with some downsides, one of which is cost. Should the user be streaming music that has not been bought by them, it will usually need to be paid for. Other applications have circumvented this barrier by streaming from popular free music streaming sites such as SoundCloud and BandCamp, where the music artist allows their music to be listened to for free. These services suffer from a greatly reduced music selection as most record labels and musicians do not offer their work for free.</w:t>
+        <w:t>Introduction</w:t>
+      </w:r>
+    </w:p>
+    <w:p>
+      <w:pPr>
+        <w:spacing w:line="276" w:lineRule="auto"/>
+      </w:pPr>
+      <w:r>
+        <w:t xml:space="preserve">SensMe is an application developed by </w:t>
+      </w:r>
+      <w:r>
+        <w:t>SONY</w:t>
+      </w:r>
+      <w:r>
+        <w:t>,</w:t>
+      </w:r>
+      <w:r>
+        <w:t xml:space="preserve"> </w:t>
+      </w:r>
+      <w:r>
+        <w:t xml:space="preserve">which has been included on </w:t>
+      </w:r>
+      <w:r>
+        <w:t>a selection of their MP3 players, smartphones</w:t>
+      </w:r>
+      <w:r>
+        <w:t>,</w:t>
+      </w:r>
+      <w:r>
+        <w:t xml:space="preserve"> and games consoles </w:t>
+      </w:r>
+      <w:r>
+        <w:t>since</w:t>
+      </w:r>
+      <w:r>
+        <w:t xml:space="preserve"> 2009. This application allows the user to transfer their music collection to the device. Once music has been added to the device, the software analyses a subset of the music according to such </w:t>
+      </w:r>
+      <w:r>
+        <w:lastRenderedPageBreak/>
+        <w:t>factors as beats per minute (BPM) and key. Once analysis has been performed on the tracks, the software visualises them as small white dots and scatters them on a four axis graph. These axes are labelled ‘Happy’, ‘Sad’, ‘Fast’ and ‘Slow’. Once the user touches a point on this graph, a playlist of tracks which have been deemed to match the labels of the axis/axes closest to the contact point.</w:t>
+      </w:r>
+    </w:p>
+    <w:p>
+      <w:pPr>
+        <w:pStyle w:val="Heading4"/>
+      </w:pPr>
+      <w:r>
+        <w:t>Evaluation</w:t>
+      </w:r>
+    </w:p>
+    <w:p>
+      <w:pPr>
+        <w:spacing w:line="276" w:lineRule="auto"/>
+      </w:pPr>
+      <w:r>
+        <w:t>A downside to the SensMe system that shall be addressed with this system is the storage limitations present on the devices on which it runs. As no music is stored on the client, but rather on the server ready to be streamed to a client device, much more storage space can utilised. Another advantage of this system over one which analyses local files only is that other users’ files can be analysed alongside one another, enabling the system to learn.</w:t>
       </w:r>
     </w:p>
     <w:p>
@@ -6376,128 +6515,42 @@
         <w:spacing w:line="276" w:lineRule="auto"/>
         <w:jc w:val="both"/>
       </w:pPr>
-      <w:bookmarkStart w:id="24" w:name="_Toc406104941"/>
-      <w:bookmarkStart w:id="25" w:name="_Toc414554560"/>
-      <w:r>
-        <w:t>SensMe</w:t>
-      </w:r>
-      <w:bookmarkEnd w:id="24"/>
+      <w:bookmarkStart w:id="25" w:name="_Toc406104942"/>
+      <w:bookmarkStart w:id="26" w:name="_Toc414555238"/>
+      <w:r>
+        <w:t>Moodagent</w:t>
+      </w:r>
       <w:bookmarkEnd w:id="25"/>
-      <w:r>
-        <w:t xml:space="preserve"> </w:t>
-      </w:r>
-    </w:p>
-    <w:p>
-      <w:pPr>
-        <w:pStyle w:val="Heading4"/>
-        <w:rPr>
-          <w:lang w:val="en-IE"/>
-        </w:rPr>
-      </w:pPr>
-      <w:r>
-        <w:rPr>
-          <w:lang w:val="en-IE"/>
-        </w:rPr>
-        <w:t>Introduction</w:t>
-      </w:r>
-    </w:p>
-    <w:p>
-      <w:pPr>
-        <w:spacing w:line="276" w:lineRule="auto"/>
-      </w:pPr>
-      <w:r>
-        <w:t xml:space="preserve">SensMe is an application developed by </w:t>
-      </w:r>
-      <w:r>
-        <w:t>SONY</w:t>
-      </w:r>
-      <w:r>
-        <w:t>,</w:t>
-      </w:r>
-      <w:r>
-        <w:t xml:space="preserve"> </w:t>
-      </w:r>
-      <w:r>
-        <w:t xml:space="preserve">which has been included on </w:t>
-      </w:r>
-      <w:r>
-        <w:t>a selection of their MP3 players, smartphones</w:t>
-      </w:r>
-      <w:r>
-        <w:t>,</w:t>
-      </w:r>
-      <w:r>
-        <w:t xml:space="preserve"> and games consoles </w:t>
-      </w:r>
-      <w:r>
-        <w:t>since</w:t>
-      </w:r>
-      <w:r>
-        <w:t xml:space="preserve"> 2009. This application allows the user to transfer their music collection to the device. Once music has been added to the device, the software analyses a subset of the music </w:t>
-      </w:r>
-      <w:r>
-        <w:lastRenderedPageBreak/>
-        <w:t>according to such factors as beats per minute (BPM) and key. Once analysis has been performed on the tracks, the software visualises them as small white dots and scatters them on a four axis graph. These axes are labelled ‘Happy’, ‘Sad’, ‘Fast’ and ‘Slow’. Once the user touches a point on this graph, a playlist of tracks which have been deemed to match the labels of the axis/axes closest to the contact point.</w:t>
-      </w:r>
-    </w:p>
-    <w:p>
-      <w:pPr>
-        <w:pStyle w:val="Heading4"/>
-      </w:pPr>
-      <w:r>
-        <w:t>Evaluation</w:t>
-      </w:r>
-    </w:p>
-    <w:p>
-      <w:pPr>
-        <w:spacing w:line="276" w:lineRule="auto"/>
-      </w:pPr>
-      <w:r>
-        <w:t>A downside to the SensMe system that shall be addressed with this system is the storage limitations present on the devices on which it runs. As no music is stored on the client, but rather on the server ready to be streamed to a client device, much more storage space can utilised. Another advantage of this system over one which analyses local files only is that other users’ files can be analysed alongside one another, enabling the system to learn.</w:t>
+      <w:bookmarkEnd w:id="26"/>
+    </w:p>
+    <w:p>
+      <w:pPr>
+        <w:spacing w:line="276" w:lineRule="auto"/>
+      </w:pPr>
+      <w:r>
+        <w:t>Another existing application, Moodagent, which can be downloaded from the Google Play store for Android devices and from the Apple App Store for IOS devices addresses the task in a slightly different manner. Instead of performing the analysis locally, the application consults a pre-existing online database of mood ratings for a track. This has the advantage of not being limited to learning from the relatively small set of music added by the user. The user is presented with a series of sliders labelled ‘Sensual’, ‘Tender’, ‘Happy’, ‘Angry’ and ‘Tempo’, and sliding these up or down adjusts the mood of the playlist of tracks to be played to the user accordingly.</w:t>
+      </w:r>
+    </w:p>
+    <w:p>
+      <w:pPr>
+        <w:spacing w:line="276" w:lineRule="auto"/>
+      </w:pPr>
+      <w:r>
+        <w:t xml:space="preserve">Moodagent limits the track selection that can be played to those which are on the device, greatly limiting selection, it does however allow the user to hear new music similar to the current mood-based playlist and gives them the ability to buy it on services such as Amazon.com. It also limits the rating of a user’s music to those tracks which have already been rated and stored in the Moodagent database.  </w:t>
       </w:r>
     </w:p>
     <w:p>
       <w:pPr>
         <w:pStyle w:val="Heading3"/>
         <w:spacing w:line="276" w:lineRule="auto"/>
-        <w:jc w:val="both"/>
-      </w:pPr>
-      <w:bookmarkStart w:id="26" w:name="_Toc406104942"/>
-      <w:bookmarkStart w:id="27" w:name="_Toc414554561"/>
-      <w:r>
-        <w:t>Moodagent</w:t>
-      </w:r>
-      <w:bookmarkEnd w:id="26"/>
+      </w:pPr>
+      <w:bookmarkStart w:id="27" w:name="_Toc406104943"/>
+      <w:bookmarkStart w:id="28" w:name="_Toc414555239"/>
+      <w:r>
+        <w:t>StereoMood</w:t>
+      </w:r>
       <w:bookmarkEnd w:id="27"/>
-    </w:p>
-    <w:p>
-      <w:pPr>
-        <w:spacing w:line="276" w:lineRule="auto"/>
-      </w:pPr>
-      <w:r>
-        <w:t>Another existing application, Moodagent, which can be downloaded from the Google Play store for Android devices and from the Apple App Store for IOS devices addresses the task in a slightly different manner. Instead of performing the analysis locally, the application consults a pre-existing online database of mood ratings for a track. This has the advantage of not being limited to learning from the relatively small set of music added by the user. The user is presented with a series of sliders labelled ‘Sensual’, ‘Tender’, ‘Happy’, ‘Angry’ and ‘Tempo’, and sliding these up or down adjusts the mood of the playlist of tracks to be played to the user accordingly.</w:t>
-      </w:r>
-    </w:p>
-    <w:p>
-      <w:pPr>
-        <w:spacing w:line="276" w:lineRule="auto"/>
-      </w:pPr>
-      <w:r>
-        <w:t xml:space="preserve">Moodagent limits the track selection that can be played to those which are on the device, greatly limiting selection, it does however allow the user to hear new music similar to the current mood-based playlist and gives them the ability to buy it on services such as Amazon.com. It also limits the rating of a user’s music to those tracks which have already been rated and stored in the Moodagent database.  </w:t>
-      </w:r>
-    </w:p>
-    <w:p>
-      <w:pPr>
-        <w:pStyle w:val="Heading3"/>
-        <w:spacing w:line="276" w:lineRule="auto"/>
-      </w:pPr>
-      <w:bookmarkStart w:id="28" w:name="_Toc406104943"/>
-      <w:bookmarkStart w:id="29" w:name="_Toc414554562"/>
-      <w:r>
-        <w:t>StereoMood</w:t>
-      </w:r>
       <w:bookmarkEnd w:id="28"/>
-      <w:bookmarkEnd w:id="29"/>
     </w:p>
     <w:p>
       <w:pPr>
@@ -6550,13 +6603,13 @@
         <w:pStyle w:val="Heading3"/>
         <w:spacing w:line="276" w:lineRule="auto"/>
       </w:pPr>
-      <w:bookmarkStart w:id="30" w:name="_Toc406104944"/>
-      <w:bookmarkStart w:id="31" w:name="_Toc414554563"/>
+      <w:bookmarkStart w:id="29" w:name="_Toc406104944"/>
+      <w:bookmarkStart w:id="30" w:name="_Toc414555240"/>
       <w:r>
         <w:t>Feature Matrix</w:t>
       </w:r>
+      <w:bookmarkEnd w:id="29"/>
       <w:bookmarkEnd w:id="30"/>
-      <w:bookmarkEnd w:id="31"/>
     </w:p>
     <w:tbl>
       <w:tblPr>
@@ -6565,10 +6618,10 @@
         <w:tblLook w:val="04A0" w:firstRow="1" w:lastRow="0" w:firstColumn="1" w:lastColumn="0" w:noHBand="0" w:noVBand="1"/>
       </w:tblPr>
       <w:tblGrid>
-        <w:gridCol w:w="2119"/>
-        <w:gridCol w:w="2070"/>
-        <w:gridCol w:w="2156"/>
-        <w:gridCol w:w="2177"/>
+        <w:gridCol w:w="2060"/>
+        <w:gridCol w:w="2002"/>
+        <w:gridCol w:w="2104"/>
+        <w:gridCol w:w="2130"/>
       </w:tblGrid>
       <w:tr>
         <w:trPr>
@@ -6834,41 +6887,41 @@
         <w:pStyle w:val="Heading2"/>
         <w:spacing w:line="276" w:lineRule="auto"/>
       </w:pPr>
-      <w:bookmarkStart w:id="32" w:name="_Toc414554564"/>
+      <w:bookmarkStart w:id="31" w:name="_Toc414555241"/>
       <w:r>
         <w:t xml:space="preserve">Technologies </w:t>
       </w:r>
       <w:r>
         <w:t>Researched</w:t>
       </w:r>
+      <w:bookmarkEnd w:id="31"/>
+    </w:p>
+    <w:p>
+      <w:pPr>
+        <w:spacing w:line="276" w:lineRule="auto"/>
+        <w:rPr>
+          <w:lang w:val="en-IE"/>
+        </w:rPr>
+      </w:pPr>
+      <w:r>
+        <w:rPr>
+          <w:lang w:val="en-IE"/>
+        </w:rPr>
+        <w:t xml:space="preserve">Many decisions had to be made as to the technologies to employ for this project as it consists of three distinct software components that all need to communicate together effectively.  </w:t>
+      </w:r>
+    </w:p>
+    <w:p>
+      <w:pPr>
+        <w:pStyle w:val="Heading3"/>
+        <w:spacing w:line="276" w:lineRule="auto"/>
+      </w:pPr>
+      <w:bookmarkStart w:id="32" w:name="_Toc406104946"/>
+      <w:bookmarkStart w:id="33" w:name="_Toc414555242"/>
+      <w:r>
+        <w:t>Mobile Development Platform(s)</w:t>
+      </w:r>
       <w:bookmarkEnd w:id="32"/>
-    </w:p>
-    <w:p>
-      <w:pPr>
-        <w:spacing w:line="276" w:lineRule="auto"/>
-        <w:rPr>
-          <w:lang w:val="en-IE"/>
-        </w:rPr>
-      </w:pPr>
-      <w:r>
-        <w:rPr>
-          <w:lang w:val="en-IE"/>
-        </w:rPr>
-        <w:t xml:space="preserve">Many decisions had to be made as to the technologies to employ for this project as it consists of three distinct software components that all need to communicate together effectively.  </w:t>
-      </w:r>
-    </w:p>
-    <w:p>
-      <w:pPr>
-        <w:pStyle w:val="Heading3"/>
-        <w:spacing w:line="276" w:lineRule="auto"/>
-      </w:pPr>
-      <w:bookmarkStart w:id="33" w:name="_Toc406104946"/>
-      <w:bookmarkStart w:id="34" w:name="_Toc414554565"/>
-      <w:r>
-        <w:t>Mobile Development Platform(s)</w:t>
-      </w:r>
       <w:bookmarkEnd w:id="33"/>
-      <w:bookmarkEnd w:id="34"/>
     </w:p>
     <w:p>
       <w:pPr>
@@ -7080,120 +7133,120 @@
         <w:pStyle w:val="Heading3"/>
         <w:spacing w:line="276" w:lineRule="auto"/>
       </w:pPr>
-      <w:bookmarkStart w:id="35" w:name="_Toc414554566"/>
+      <w:bookmarkStart w:id="34" w:name="_Toc414555243"/>
       <w:r>
         <w:t>Database</w:t>
       </w:r>
+      <w:bookmarkEnd w:id="34"/>
+    </w:p>
+    <w:p>
+      <w:pPr>
+        <w:pStyle w:val="Heading2"/>
+        <w:spacing w:line="276" w:lineRule="auto"/>
+      </w:pPr>
+      <w:bookmarkStart w:id="35" w:name="_Toc414555244"/>
+      <w:r>
+        <w:t xml:space="preserve">Relationship </w:t>
+      </w:r>
+      <w:r>
+        <w:t>between</w:t>
+      </w:r>
+      <w:r>
+        <w:t xml:space="preserve"> Music and Mood</w:t>
+      </w:r>
       <w:bookmarkEnd w:id="35"/>
     </w:p>
     <w:p>
       <w:pPr>
         <w:pStyle w:val="Heading2"/>
         <w:spacing w:line="276" w:lineRule="auto"/>
-      </w:pPr>
-      <w:bookmarkStart w:id="36" w:name="_Toc414554567"/>
-      <w:r>
-        <w:t xml:space="preserve">Relationship </w:t>
-      </w:r>
-      <w:r>
-        <w:t>between</w:t>
-      </w:r>
-      <w:r>
-        <w:t xml:space="preserve"> Music and Mood</w:t>
+        <w:rPr>
+          <w:lang w:val="en-IE"/>
+        </w:rPr>
+      </w:pPr>
+      <w:bookmarkStart w:id="36" w:name="_Toc414555245"/>
+      <w:r>
+        <w:rPr>
+          <w:lang w:val="en-IE"/>
+        </w:rPr>
+        <w:t>Extracting Relevant Features from Music</w:t>
       </w:r>
       <w:bookmarkEnd w:id="36"/>
     </w:p>
     <w:p>
       <w:pPr>
+        <w:pStyle w:val="Heading1"/>
+        <w:spacing w:line="276" w:lineRule="auto"/>
+      </w:pPr>
+      <w:bookmarkStart w:id="37" w:name="_Toc414555246"/>
+      <w:r>
+        <w:t>Design</w:t>
+      </w:r>
+      <w:bookmarkEnd w:id="37"/>
+    </w:p>
+    <w:p>
+      <w:pPr>
         <w:pStyle w:val="Heading2"/>
         <w:spacing w:line="276" w:lineRule="auto"/>
         <w:rPr>
           <w:lang w:val="en-IE"/>
         </w:rPr>
       </w:pPr>
-      <w:bookmarkStart w:id="37" w:name="_Toc414554568"/>
+      <w:bookmarkStart w:id="38" w:name="_Toc414555247"/>
       <w:r>
         <w:rPr>
           <w:lang w:val="en-IE"/>
         </w:rPr>
-        <w:t>Extracting Relevant Features from Music</w:t>
-      </w:r>
-      <w:bookmarkEnd w:id="37"/>
-    </w:p>
-    <w:p>
-      <w:pPr>
-        <w:pStyle w:val="Heading1"/>
-        <w:spacing w:line="276" w:lineRule="auto"/>
-      </w:pPr>
-      <w:bookmarkStart w:id="38" w:name="_Toc414554569"/>
-      <w:r>
-        <w:t>Design</w:t>
+        <w:t>UI Design</w:t>
       </w:r>
       <w:bookmarkEnd w:id="38"/>
     </w:p>
     <w:p>
       <w:pPr>
-        <w:pStyle w:val="Heading2"/>
-        <w:spacing w:line="276" w:lineRule="auto"/>
+        <w:pStyle w:val="Heading3"/>
+      </w:pPr>
+      <w:bookmarkStart w:id="39" w:name="_Toc414555248"/>
+      <w:r>
+        <w:t>Logo</w:t>
+      </w:r>
+      <w:bookmarkEnd w:id="39"/>
+    </w:p>
+    <w:p>
+      <w:pPr>
         <w:rPr>
           <w:lang w:val="en-IE"/>
         </w:rPr>
       </w:pPr>
-      <w:bookmarkStart w:id="39" w:name="_Toc414554570"/>
       <w:r>
         <w:rPr>
           <w:lang w:val="en-IE"/>
         </w:rPr>
-        <w:t>UI Design</w:t>
-      </w:r>
-      <w:bookmarkEnd w:id="39"/>
+        <w:t>Due to a lack of design skills, it was decided to outsource the design of a logo for the application to a third party.</w:t>
+      </w:r>
+      <w:r>
+        <w:rPr>
+          <w:lang w:val="en-IE"/>
+        </w:rPr>
+        <w:t xml:space="preserve"> </w:t>
+      </w:r>
+    </w:p>
+    <w:p>
+      <w:pPr>
+        <w:rPr>
+          <w:lang w:val="en-IE"/>
+        </w:rPr>
+      </w:pPr>
     </w:p>
     <w:p>
       <w:pPr>
         <w:pStyle w:val="Heading3"/>
-      </w:pPr>
-      <w:bookmarkStart w:id="40" w:name="_Toc414554571"/>
-      <w:r>
-        <w:t>Logo</w:t>
+        <w:spacing w:line="276" w:lineRule="auto"/>
+      </w:pPr>
+      <w:bookmarkStart w:id="40" w:name="_Toc414555249"/>
+      <w:r>
+        <w:t>Representing Mood</w:t>
       </w:r>
       <w:bookmarkEnd w:id="40"/>
-    </w:p>
-    <w:p>
-      <w:pPr>
-        <w:rPr>
-          <w:lang w:val="en-IE"/>
-        </w:rPr>
-      </w:pPr>
-      <w:r>
-        <w:rPr>
-          <w:lang w:val="en-IE"/>
-        </w:rPr>
-        <w:t>Due to a lack of design skills, it was decided to outsource the design of a logo for the application to a third party.</w:t>
-      </w:r>
-      <w:r>
-        <w:rPr>
-          <w:lang w:val="en-IE"/>
-        </w:rPr>
-        <w:t xml:space="preserve"> </w:t>
-      </w:r>
-    </w:p>
-    <w:p>
-      <w:pPr>
-        <w:rPr>
-          <w:lang w:val="en-IE"/>
-        </w:rPr>
-      </w:pPr>
-    </w:p>
-    <w:p>
-      <w:pPr>
-        <w:pStyle w:val="Heading3"/>
-        <w:spacing w:line="276" w:lineRule="auto"/>
-      </w:pPr>
-      <w:bookmarkStart w:id="41" w:name="_Toc414554572"/>
-      <w:r>
-        <w:t>Representing Mood</w:t>
-      </w:r>
-      <w:bookmarkEnd w:id="41"/>
     </w:p>
     <w:p>
       <w:pPr>
@@ -7383,14 +7436,14 @@
           <w:lang w:val="en-IE"/>
         </w:rPr>
       </w:pPr>
-      <w:bookmarkStart w:id="42" w:name="_Toc414554573"/>
+      <w:bookmarkStart w:id="41" w:name="_Toc414555250"/>
       <w:r>
         <w:rPr>
           <w:lang w:val="en-IE"/>
         </w:rPr>
         <w:t>Technical Architecture</w:t>
       </w:r>
-      <w:bookmarkEnd w:id="42"/>
+      <w:bookmarkEnd w:id="41"/>
     </w:p>
     <w:p>
       <w:pPr>
@@ -7409,7 +7462,7 @@
       <w:pPr>
         <w:keepNext/>
       </w:pPr>
-      <w:bookmarkStart w:id="43" w:name="_Toc406104953"/>
+      <w:bookmarkStart w:id="42" w:name="_Toc406104953"/>
       <w:r>
         <w:rPr>
           <w:noProof/>
@@ -7458,72 +7511,82 @@
           </wp:inline>
         </w:drawing>
       </w:r>
+      <w:bookmarkEnd w:id="42"/>
+    </w:p>
+    <w:p>
+      <w:pPr>
+        <w:pStyle w:val="Caption"/>
+        <w:rPr>
+          <w:lang w:val="en-IE"/>
+        </w:rPr>
+      </w:pPr>
+      <w:bookmarkStart w:id="43" w:name="_Toc414553053"/>
+      <w:r>
+        <w:t xml:space="preserve">Figure </w:t>
+      </w:r>
+      <w:r>
+        <w:fldChar w:fldCharType="begin"/>
+      </w:r>
+      <w:r>
+        <w:instrText xml:space="preserve"> SEQ Figure \* ARABIC </w:instrText>
+      </w:r>
+      <w:r>
+        <w:fldChar w:fldCharType="separate"/>
+      </w:r>
+      <w:r>
+        <w:rPr>
+          <w:noProof/>
+        </w:rPr>
+        <w:t>1</w:t>
+      </w:r>
+      <w:r>
+        <w:fldChar w:fldCharType="end"/>
+      </w:r>
+      <w:r>
+        <w:t xml:space="preserve"> </w:t>
+      </w:r>
+      <w:r>
+        <w:t>Technical Architecture Diagram</w:t>
+      </w:r>
       <w:bookmarkEnd w:id="43"/>
     </w:p>
     <w:p>
       <w:pPr>
-        <w:pStyle w:val="Caption"/>
+        <w:spacing w:line="276" w:lineRule="auto"/>
         <w:rPr>
           <w:lang w:val="en-IE"/>
         </w:rPr>
       </w:pPr>
-      <w:bookmarkStart w:id="44" w:name="_Toc414553053"/>
-      <w:r>
-        <w:t xml:space="preserve">Figure </w:t>
-      </w:r>
-      <w:r>
-        <w:fldChar w:fldCharType="begin"/>
-      </w:r>
-      <w:r>
-        <w:instrText xml:space="preserve"> SEQ Figure \* ARABIC </w:instrText>
-      </w:r>
-      <w:r>
-        <w:fldChar w:fldCharType="separate"/>
-      </w:r>
-      <w:r>
-        <w:rPr>
-          <w:noProof/>
-        </w:rPr>
-        <w:t>1</w:t>
-      </w:r>
-      <w:r>
-        <w:fldChar w:fldCharType="end"/>
-      </w:r>
-      <w:r>
+      <w:r>
+        <w:rPr>
+          <w:lang w:val="en-IE"/>
+        </w:rPr>
         <w:t xml:space="preserve"> </w:t>
       </w:r>
-      <w:r>
-        <w:t>Technical Architecture Diagram</w:t>
+    </w:p>
+    <w:p>
+      <w:pPr>
+        <w:pStyle w:val="Heading2"/>
+        <w:rPr>
+          <w:lang w:val="en-IE"/>
+        </w:rPr>
+      </w:pPr>
+      <w:bookmarkStart w:id="44" w:name="_Toc414555251"/>
+      <w:r>
+        <w:rPr>
+          <w:lang w:val="en-IE"/>
+        </w:rPr>
+        <w:t>Methodologies</w:t>
       </w:r>
       <w:bookmarkEnd w:id="44"/>
     </w:p>
     <w:p>
       <w:pPr>
-        <w:spacing w:line="276" w:lineRule="auto"/>
-        <w:rPr>
-          <w:lang w:val="en-IE"/>
-        </w:rPr>
-      </w:pPr>
-      <w:r>
-        <w:rPr>
-          <w:lang w:val="en-IE"/>
-        </w:rPr>
-        <w:t xml:space="preserve"> </w:t>
-      </w:r>
-    </w:p>
-    <w:p>
-      <w:pPr>
-        <w:pStyle w:val="Heading2"/>
-        <w:rPr>
-          <w:lang w:val="en-IE"/>
-        </w:rPr>
-      </w:pPr>
-      <w:bookmarkStart w:id="45" w:name="_Toc414554574"/>
-      <w:r>
-        <w:rPr>
-          <w:lang w:val="en-IE"/>
-        </w:rPr>
-        <w:t>Methodologies</w:t>
+        <w:pStyle w:val="Heading3"/>
+      </w:pPr>
+      <w:bookmarkStart w:id="45" w:name="_Toc414555252"/>
+      <w:r>
+        <w:t>Use of Source Control</w:t>
       </w:r>
       <w:bookmarkEnd w:id="45"/>
     </w:p>
@@ -7531,21 +7594,11 @@
       <w:pPr>
         <w:pStyle w:val="Heading3"/>
       </w:pPr>
-      <w:bookmarkStart w:id="46" w:name="_Toc414554575"/>
-      <w:r>
-        <w:t>Use of Source Control</w:t>
+      <w:bookmarkStart w:id="46" w:name="_Toc414555253"/>
+      <w:r>
+        <w:t>Adhering to Coding Guidelines/Standards</w:t>
       </w:r>
       <w:bookmarkEnd w:id="46"/>
-    </w:p>
-    <w:p>
-      <w:pPr>
-        <w:pStyle w:val="Heading3"/>
-      </w:pPr>
-      <w:bookmarkStart w:id="47" w:name="_Toc414554576"/>
-      <w:r>
-        <w:t>Adhering to Coding Guidelines/Standards</w:t>
-      </w:r>
-      <w:bookmarkEnd w:id="47"/>
     </w:p>
     <w:p>
       <w:pPr>
@@ -7735,11 +7788,11 @@
         <w:pStyle w:val="Heading1"/>
         <w:spacing w:line="276" w:lineRule="auto"/>
       </w:pPr>
-      <w:bookmarkStart w:id="48" w:name="_Toc414554577"/>
+      <w:bookmarkStart w:id="47" w:name="_Toc414555254"/>
       <w:r>
         <w:t>Architecture and Development</w:t>
       </w:r>
-      <w:bookmarkEnd w:id="48"/>
+      <w:bookmarkEnd w:id="47"/>
     </w:p>
     <w:p>
       <w:pPr>
@@ -7842,244 +7895,258 @@
       <w:pPr>
         <w:pStyle w:val="Heading2"/>
       </w:pPr>
-      <w:bookmarkStart w:id="49" w:name="_Toc414554578"/>
+      <w:bookmarkStart w:id="48" w:name="_Toc414555255"/>
       <w:r>
         <w:lastRenderedPageBreak/>
         <w:t>Programming Languages Employed</w:t>
       </w:r>
+      <w:bookmarkEnd w:id="48"/>
+    </w:p>
+    <w:p>
+      <w:pPr>
+        <w:keepNext/>
+      </w:pPr>
+    </w:p>
+    <w:p>
+      <w:pPr>
+        <w:pStyle w:val="Heading2"/>
+        <w:spacing w:line="276" w:lineRule="auto"/>
+      </w:pPr>
+      <w:bookmarkStart w:id="49" w:name="_Toc414555256"/>
+      <w:r>
+        <w:t>Devel</w:t>
+      </w:r>
+      <w:r>
+        <w:t>op</w:t>
+      </w:r>
+      <w:r>
+        <w:t>ment Environment</w:t>
+      </w:r>
       <w:bookmarkEnd w:id="49"/>
     </w:p>
     <w:p>
       <w:pPr>
-        <w:keepNext/>
-      </w:pPr>
-    </w:p>
-    <w:p>
-      <w:pPr>
-        <w:pStyle w:val="Heading2"/>
-        <w:spacing w:line="276" w:lineRule="auto"/>
-      </w:pPr>
-      <w:bookmarkStart w:id="50" w:name="_Toc414554579"/>
-      <w:r>
-        <w:t>Devel</w:t>
-      </w:r>
-      <w:r>
-        <w:t>op</w:t>
-      </w:r>
-      <w:r>
-        <w:t>ment Environment</w:t>
+        <w:pStyle w:val="Heading4"/>
+        <w:spacing w:line="276" w:lineRule="auto"/>
+      </w:pPr>
+      <w:r>
+        <w:t>IDE and Text Editors</w:t>
+      </w:r>
+    </w:p>
+    <w:p>
+      <w:pPr>
+        <w:spacing w:line="276" w:lineRule="auto"/>
+      </w:pPr>
+      <w:r>
+        <w:t xml:space="preserve">Three editors were used in the development of this project: Visual Studio for the Windows upload client, </w:t>
+      </w:r>
+    </w:p>
+    <w:p>
+      <w:pPr>
+        <w:pStyle w:val="Heading4"/>
+        <w:spacing w:line="276" w:lineRule="auto"/>
+      </w:pPr>
+      <w:r>
+        <w:t>Version Control</w:t>
+      </w:r>
+    </w:p>
+    <w:p>
+      <w:pPr>
+        <w:spacing w:line="276" w:lineRule="auto"/>
+      </w:pPr>
+      <w:r>
+        <w:t>Git was used for version control as discussed in the Methodology subsecti</w:t>
+      </w:r>
+      <w:r>
+        <w:t>on of the previous section. GitH</w:t>
+      </w:r>
+      <w:r>
+        <w:t>ub was chosen for the remote hosting of the repository. A privat</w:t>
+      </w:r>
+      <w:r>
+        <w:t>e repository was used during on</w:t>
+      </w:r>
+      <w:r>
+        <w:t xml:space="preserve">going development but this will be made public after submission. </w:t>
+      </w:r>
+    </w:p>
+    <w:p>
+      <w:pPr>
+        <w:pStyle w:val="Heading3"/>
+        <w:spacing w:line="276" w:lineRule="auto"/>
+      </w:pPr>
+      <w:bookmarkStart w:id="50" w:name="_Toc414555257"/>
+      <w:r>
+        <w:t>Language / Framework</w:t>
       </w:r>
       <w:bookmarkEnd w:id="50"/>
     </w:p>
     <w:p>
       <w:pPr>
+        <w:spacing w:line="276" w:lineRule="auto"/>
+      </w:pPr>
+      <w:r>
+        <w:t xml:space="preserve">It was decided to use the Python programming language to implement the web service along with Flask  ‘micro-framework’ to handle common web application tasks such as </w:t>
+      </w:r>
+      <w:r>
+        <w:t>handling http requests as well as forming and sending http responses to these request. Additional features of Flask used in the web service included its session handling.</w:t>
+      </w:r>
+    </w:p>
+    <w:p>
+      <w:pPr>
+        <w:pStyle w:val="Heading3"/>
+        <w:spacing w:line="276" w:lineRule="auto"/>
+      </w:pPr>
+      <w:bookmarkStart w:id="51" w:name="_Toc414555258"/>
+      <w:r>
+        <w:t>Database</w:t>
+      </w:r>
+      <w:bookmarkEnd w:id="51"/>
+    </w:p>
+    <w:p>
+      <w:pPr>
+        <w:spacing w:line="276" w:lineRule="auto"/>
+      </w:pPr>
+      <w:r>
+        <w:t>Postgresql was the database used for the web service</w:t>
+      </w:r>
+      <w:r>
+        <w:t>.</w:t>
+      </w:r>
+      <w:r>
+        <w:t xml:space="preserve"> A development database was configured on a headless Debian Virtual Machine.</w:t>
+      </w:r>
+      <w:r>
+        <w:t xml:space="preserve"> </w:t>
+      </w:r>
+    </w:p>
+    <w:p>
+      <w:pPr>
+        <w:pStyle w:val="Heading3"/>
+        <w:spacing w:line="276" w:lineRule="auto"/>
+      </w:pPr>
+      <w:bookmarkStart w:id="52" w:name="_Toc414555259"/>
+      <w:r>
+        <w:t>Development Virtual Machine</w:t>
+      </w:r>
+      <w:bookmarkEnd w:id="52"/>
+    </w:p>
+    <w:p>
+      <w:pPr>
+        <w:spacing w:line="276" w:lineRule="auto"/>
+      </w:pPr>
+      <w:r>
+        <w:t>A virtual machine was created on Oracle’s Virtualbox virtualisation software and was configured to mimic the production environment as well as possible. This included installing the apache webserver and postgresql database engine as well as all other software found on the production server. This was done in order to minimize the changes that needed to be made in a production environment due to differences between the Windows development environment and the Debian GNU/Linux production</w:t>
+      </w:r>
+      <w:r>
+        <w:t xml:space="preserve"> environment.</w:t>
+      </w:r>
+    </w:p>
+    <w:p>
+      <w:pPr>
+        <w:spacing w:line="276" w:lineRule="auto"/>
+      </w:pPr>
+      <w:r>
+        <w:t xml:space="preserve">This also allowed the development database to be installed, offering a separation between it and the production database. This allowed mistakes </w:t>
+      </w:r>
+      <w:r>
+        <w:t>that</w:t>
+      </w:r>
+      <w:r>
+        <w:t xml:space="preserve"> were made during development to have no effect on the running production snapshot at that particular point in time.</w:t>
+      </w:r>
+    </w:p>
+    <w:p>
+      <w:pPr>
+        <w:spacing w:line="276" w:lineRule="auto"/>
+      </w:pPr>
+      <w:r>
+        <w:t>Using a virtual machine also allowed transferring the development environment from one computer to another with ease. This proved extremely useful when a computer developed a fault and had to be replaced midway through this project.</w:t>
+      </w:r>
+    </w:p>
+    <w:p>
+      <w:pPr>
+        <w:spacing w:line="276" w:lineRule="auto"/>
+      </w:pPr>
+    </w:p>
+    <w:p>
+      <w:pPr>
+        <w:pStyle w:val="Heading3"/>
+        <w:spacing w:line="276" w:lineRule="auto"/>
+      </w:pPr>
+      <w:bookmarkStart w:id="53" w:name="_Toc414555260"/>
+      <w:r>
+        <w:t>Operating System</w:t>
+      </w:r>
+      <w:bookmarkEnd w:id="53"/>
+      <w:r>
+        <w:t xml:space="preserve"> </w:t>
+      </w:r>
+    </w:p>
+    <w:p>
+      <w:pPr>
+        <w:spacing w:line="276" w:lineRule="auto"/>
+      </w:pPr>
+      <w:r>
+        <w:t xml:space="preserve">Windows was the primary development environment for all three components </w:t>
+      </w:r>
+      <w:r>
+        <w:t xml:space="preserve">primarily due to an existing familiarity and access to a Windows machine. Another </w:t>
+      </w:r>
+      <w:r>
+        <w:lastRenderedPageBreak/>
+        <w:t xml:space="preserve">reason for the use of Windows to develop on was the requirement of the Upload Client to run on Windows; </w:t>
+      </w:r>
+      <w:r>
+        <w:t xml:space="preserve">using </w:t>
+      </w:r>
+      <w:r>
+        <w:t xml:space="preserve">the platform it runs on simplifies development. </w:t>
+      </w:r>
+    </w:p>
+    <w:p>
+      <w:pPr>
+        <w:pStyle w:val="Heading3"/>
+        <w:spacing w:line="276" w:lineRule="auto"/>
+      </w:pPr>
+      <w:bookmarkStart w:id="54" w:name="_Toc414555261"/>
+      <w:r>
+        <w:t>Deployment</w:t>
+      </w:r>
+      <w:bookmarkEnd w:id="54"/>
+    </w:p>
+    <w:p>
+      <w:pPr>
         <w:pStyle w:val="Heading4"/>
         <w:spacing w:line="276" w:lineRule="auto"/>
       </w:pPr>
       <w:r>
-        <w:t>IDE and Text Editors</w:t>
-      </w:r>
-    </w:p>
-    <w:p>
-      <w:pPr>
-        <w:spacing w:line="276" w:lineRule="auto"/>
-      </w:pPr>
-      <w:r>
-        <w:t xml:space="preserve">Three editors were used in the development of this project: Visual Studio for the Windows upload client, </w:t>
-      </w:r>
-    </w:p>
-    <w:p>
-      <w:pPr>
-        <w:pStyle w:val="Heading4"/>
-        <w:spacing w:line="276" w:lineRule="auto"/>
-      </w:pPr>
-      <w:r>
-        <w:t>Version Control</w:t>
-      </w:r>
-    </w:p>
-    <w:p>
-      <w:pPr>
-        <w:spacing w:line="276" w:lineRule="auto"/>
-      </w:pPr>
-      <w:r>
-        <w:t>Git was used for version control as discussed in the Methodology subsecti</w:t>
-      </w:r>
-      <w:r>
-        <w:t>on of the previous section. GitH</w:t>
-      </w:r>
-      <w:r>
-        <w:t xml:space="preserve">ub was chosen for the remote hosting of the repository. A private repository was used during on going development but this will be made public after submission. </w:t>
-      </w:r>
-    </w:p>
-    <w:p>
-      <w:pPr>
-        <w:pStyle w:val="Heading3"/>
-        <w:spacing w:line="276" w:lineRule="auto"/>
-      </w:pPr>
-      <w:bookmarkStart w:id="51" w:name="_Toc414554580"/>
-      <w:r>
-        <w:t>Language / Framework</w:t>
-      </w:r>
-      <w:bookmarkEnd w:id="51"/>
-    </w:p>
-    <w:p>
-      <w:pPr>
-        <w:spacing w:line="276" w:lineRule="auto"/>
-      </w:pPr>
-      <w:r>
-        <w:t xml:space="preserve">It was decided to use the Python programming language to implement the web service along with Flask  ‘micro-framework’ to handle common web application tasks such as </w:t>
-      </w:r>
-      <w:r>
-        <w:t>handling http requests as well as forming and sending http responses to these request. Additional features of Flask used in the web service included its session handling.</w:t>
-      </w:r>
-    </w:p>
-    <w:p>
-      <w:pPr>
-        <w:pStyle w:val="Heading3"/>
-        <w:spacing w:line="276" w:lineRule="auto"/>
-      </w:pPr>
-      <w:bookmarkStart w:id="52" w:name="_Toc414554581"/>
-      <w:r>
-        <w:t>Database</w:t>
-      </w:r>
-      <w:bookmarkEnd w:id="52"/>
-    </w:p>
-    <w:p>
-      <w:pPr>
-        <w:spacing w:line="276" w:lineRule="auto"/>
-      </w:pPr>
-      <w:r>
-        <w:t>Postgresql was the database used for the web service</w:t>
-      </w:r>
-      <w:r>
-        <w:t>.</w:t>
-      </w:r>
-      <w:r>
-        <w:t xml:space="preserve"> A development database was configured on a headless Debian Virtual Machine.</w:t>
-      </w:r>
-      <w:r>
-        <w:t xml:space="preserve"> </w:t>
-      </w:r>
-    </w:p>
-    <w:p>
-      <w:pPr>
-        <w:pStyle w:val="Heading3"/>
-        <w:spacing w:line="276" w:lineRule="auto"/>
-      </w:pPr>
-      <w:bookmarkStart w:id="53" w:name="_Toc414554582"/>
-      <w:r>
-        <w:t>Development Virtual Machine</w:t>
-      </w:r>
-      <w:bookmarkEnd w:id="53"/>
-    </w:p>
-    <w:p>
-      <w:pPr>
-        <w:spacing w:line="276" w:lineRule="auto"/>
-      </w:pPr>
-      <w:r>
-        <w:t>A virtual machine was created on Oracle’s Virtualbox virtualisation software and was configured to mimic the production environment as well as possible. This included installing the apache webserver and postgresql database engine as well as all other software found on the production server. This was done in order to minimize the changes that needed to be made in a production environment due to differences between the Windows development environment and the Debian GNU/Linux production</w:t>
-      </w:r>
-      <w:r>
-        <w:t xml:space="preserve"> environment.</w:t>
-      </w:r>
-    </w:p>
-    <w:p>
-      <w:pPr>
-        <w:spacing w:line="276" w:lineRule="auto"/>
-      </w:pPr>
-      <w:r>
-        <w:t xml:space="preserve">This also allowed the development database to be installed, offering a separation between it and the production database. This allowed mistakes </w:t>
-      </w:r>
-      <w:r>
-        <w:t>that</w:t>
-      </w:r>
-      <w:r>
-        <w:t xml:space="preserve"> were made during development to have no effect on the running production snapshot at that particular point in time.</w:t>
-      </w:r>
-    </w:p>
-    <w:p>
-      <w:pPr>
-        <w:spacing w:line="276" w:lineRule="auto"/>
-      </w:pPr>
-      <w:r>
-        <w:t>Using a virtual machine also allowed transferring the development environment from one computer to another with ease. This proved extremely useful when a computer developed a fault and had to be replaced midway through this project.</w:t>
-      </w:r>
-    </w:p>
-    <w:p>
-      <w:pPr>
-        <w:spacing w:line="276" w:lineRule="auto"/>
-      </w:pPr>
-    </w:p>
-    <w:p>
-      <w:pPr>
-        <w:pStyle w:val="Heading3"/>
-        <w:spacing w:line="276" w:lineRule="auto"/>
-      </w:pPr>
-      <w:bookmarkStart w:id="54" w:name="_Toc414554583"/>
-      <w:r>
-        <w:lastRenderedPageBreak/>
         <w:t>Operating System</w:t>
       </w:r>
-      <w:bookmarkEnd w:id="54"/>
-      <w:r>
-        <w:t xml:space="preserve"> </w:t>
-      </w:r>
-    </w:p>
-    <w:p>
-      <w:pPr>
-        <w:spacing w:line="276" w:lineRule="auto"/>
-      </w:pPr>
-      <w:r>
-        <w:t xml:space="preserve">Windows was the primary development environment for all three components </w:t>
-      </w:r>
-      <w:r>
-        <w:t xml:space="preserve">primarily due to an existing familiarity and access to a Windows machine. Another reason for the use of Windows to develop on was the requirement of the Upload Client to run on Windows; </w:t>
-      </w:r>
-      <w:r>
-        <w:t xml:space="preserve">using </w:t>
-      </w:r>
-      <w:r>
-        <w:t xml:space="preserve">the platform it runs on simplifies development. </w:t>
-      </w:r>
-    </w:p>
-    <w:p>
-      <w:pPr>
-        <w:pStyle w:val="Heading3"/>
-        <w:spacing w:line="276" w:lineRule="auto"/>
-      </w:pPr>
-      <w:bookmarkStart w:id="55" w:name="_Toc414554584"/>
-      <w:r>
-        <w:t>Deployment</w:t>
-      </w:r>
+      <w:r>
+        <w:t xml:space="preserve"> / Machine</w:t>
+      </w:r>
+    </w:p>
+    <w:p>
+      <w:pPr>
+        <w:spacing w:line="276" w:lineRule="auto"/>
+      </w:pPr>
+      <w:r>
+        <w:t>The web service is deployed</w:t>
+      </w:r>
+      <w:r>
+        <w:t xml:space="preserve"> on a Virtual Private Server (VPS) hosted by Digitalocean. The VPS runs version 7 (aka Wheezy) of the Debian distribution of GNU/Linux. At present this VPS has access to 512m</w:t>
+      </w:r>
+      <w:r>
+        <w:t>b of ram and 2</w:t>
+      </w:r>
+      <w:r>
+        <w:t>0 gigabytes</w:t>
+      </w:r>
+      <w:bookmarkStart w:id="55" w:name="_GoBack"/>
       <w:bookmarkEnd w:id="55"/>
-    </w:p>
-    <w:p>
-      <w:pPr>
-        <w:pStyle w:val="Heading4"/>
-        <w:spacing w:line="276" w:lineRule="auto"/>
-      </w:pPr>
-      <w:r>
-        <w:t>Operating System</w:t>
-      </w:r>
-      <w:r>
-        <w:t xml:space="preserve"> / Machine</w:t>
-      </w:r>
-    </w:p>
-    <w:p>
-      <w:pPr>
-        <w:spacing w:line="276" w:lineRule="auto"/>
-      </w:pPr>
-      <w:r>
-        <w:t>The web service is deployed</w:t>
-      </w:r>
-      <w:r>
-        <w:t xml:space="preserve"> on a Virtual Private Server (VPS) hosted by Digitalocean. The VPS runs version 7 (aka Wheezy) of the Debian distribution of GNU/Linux. At present this VPS has access to 512m</w:t>
-      </w:r>
-      <w:r>
-        <w:t>b of ram and 2</w:t>
-      </w:r>
-      <w:r>
-        <w:t xml:space="preserve">0gb of </w:t>
+      <w:r>
+        <w:t xml:space="preserve"> of </w:t>
       </w:r>
       <w:r>
         <w:t>solid state</w:t>
@@ -8242,7 +8309,6 @@
         <w:spacing w:line="276" w:lineRule="auto"/>
       </w:pPr>
       <w:r>
-        <w:lastRenderedPageBreak/>
         <w:t xml:space="preserve">In order to make the apache web server work with Flask the mod_wsgi extension to apache had to be installed </w:t>
       </w:r>
       <w:r>
@@ -8439,7 +8505,7 @@
       <w:pPr>
         <w:pStyle w:val="Heading2"/>
       </w:pPr>
-      <w:bookmarkStart w:id="57" w:name="_Toc414554585"/>
+      <w:bookmarkStart w:id="57" w:name="_Toc414555262"/>
       <w:r>
         <w:t>Web Service</w:t>
       </w:r>
@@ -8449,7 +8515,7 @@
       <w:pPr>
         <w:pStyle w:val="Heading3"/>
       </w:pPr>
-      <w:bookmarkStart w:id="58" w:name="_Toc414554586"/>
+      <w:bookmarkStart w:id="58" w:name="_Toc414555263"/>
       <w:r>
         <w:t>Handling Uploads</w:t>
       </w:r>
@@ -8459,7 +8525,7 @@
       <w:pPr>
         <w:pStyle w:val="Heading3"/>
       </w:pPr>
-      <w:bookmarkStart w:id="59" w:name="_Toc414554587"/>
+      <w:bookmarkStart w:id="59" w:name="_Toc414555264"/>
       <w:r>
         <w:t>Organizing Files</w:t>
       </w:r>
@@ -8539,7 +8605,7 @@
       <w:pPr>
         <w:pStyle w:val="Heading3"/>
       </w:pPr>
-      <w:bookmarkStart w:id="60" w:name="_Toc414554588"/>
+      <w:bookmarkStart w:id="60" w:name="_Toc414555265"/>
       <w:r>
         <w:t>Developing a Model</w:t>
       </w:r>
@@ -8574,7 +8640,7 @@
       <w:pPr>
         <w:pStyle w:val="Heading3"/>
       </w:pPr>
-      <w:bookmarkStart w:id="61" w:name="_Toc414554589"/>
+      <w:bookmarkStart w:id="61" w:name="_Toc414555266"/>
       <w:r>
         <w:t>Selection of Tracks</w:t>
       </w:r>
@@ -8586,7 +8652,7 @@
         <w:spacing w:line="276" w:lineRule="auto"/>
       </w:pPr>
       <w:bookmarkStart w:id="62" w:name="_Toc413951828"/>
-      <w:bookmarkStart w:id="63" w:name="_Toc414554590"/>
+      <w:bookmarkStart w:id="63" w:name="_Toc414555267"/>
       <w:r>
         <w:t>System Validation</w:t>
       </w:r>
@@ -8599,7 +8665,7 @@
         <w:spacing w:line="276" w:lineRule="auto"/>
       </w:pPr>
       <w:bookmarkStart w:id="64" w:name="_Toc413951829"/>
-      <w:bookmarkStart w:id="65" w:name="_Toc414554591"/>
+      <w:bookmarkStart w:id="65" w:name="_Toc414555268"/>
       <w:r>
         <w:t>Testing</w:t>
       </w:r>
@@ -8624,9 +8690,8 @@
         <w:pStyle w:val="Heading3"/>
         <w:spacing w:line="276" w:lineRule="auto"/>
       </w:pPr>
-      <w:bookmarkStart w:id="66" w:name="_Toc414554592"/>
-      <w:r>
-        <w:lastRenderedPageBreak/>
+      <w:bookmarkStart w:id="66" w:name="_Toc414555269"/>
+      <w:r>
         <w:t>Usability Testing</w:t>
       </w:r>
       <w:bookmarkEnd w:id="66"/>
@@ -8646,7 +8711,7 @@
         <w:jc w:val="both"/>
       </w:pPr>
       <w:bookmarkStart w:id="67" w:name="_Toc413951830"/>
-      <w:bookmarkStart w:id="68" w:name="_Toc414554593"/>
+      <w:bookmarkStart w:id="68" w:name="_Toc414555270"/>
       <w:r>
         <w:t>Comparison with Existing Systems</w:t>
       </w:r>
@@ -8661,7 +8726,11 @@
         <w:t>Many existing systems attempt to recommend similar music to a user based on music they listen to using the system.</w:t>
       </w:r>
       <w:r>
-        <w:t xml:space="preserve"> Such systems include Spotify and iTunes Genius. It was also decided to compare the analysis with existing music mood rating systems such as </w:t>
+        <w:t xml:space="preserve"> Such systems include Spotify and iTunes Genius. It </w:t>
+      </w:r>
+      <w:r>
+        <w:lastRenderedPageBreak/>
+        <w:t xml:space="preserve">was also decided to compare the analysis with existing music mood rating systems such as </w:t>
       </w:r>
       <w:r>
         <w:t>Mood Agent.</w:t>
@@ -8690,10 +8759,10 @@
         <w:tblLook w:val="04A0" w:firstRow="1" w:lastRow="0" w:firstColumn="1" w:lastColumn="0" w:noHBand="0" w:noVBand="1"/>
       </w:tblPr>
       <w:tblGrid>
-        <w:gridCol w:w="2376"/>
-        <w:gridCol w:w="1884"/>
-        <w:gridCol w:w="2131"/>
-        <w:gridCol w:w="2131"/>
+        <w:gridCol w:w="2292"/>
+        <w:gridCol w:w="1851"/>
+        <w:gridCol w:w="2072"/>
+        <w:gridCol w:w="2081"/>
       </w:tblGrid>
       <w:tr>
         <w:tc>
@@ -9013,7 +9082,7 @@
         <w:pStyle w:val="Heading3"/>
         <w:spacing w:line="276" w:lineRule="auto"/>
       </w:pPr>
-      <w:bookmarkStart w:id="69" w:name="_Toc414554594"/>
+      <w:bookmarkStart w:id="69" w:name="_Toc414555271"/>
       <w:r>
         <w:t>User Testing</w:t>
       </w:r>
@@ -9021,7 +9090,242 @@
     </w:p>
     <w:p>
       <w:pPr>
-        <w:spacing w:line="276" w:lineRule="auto"/>
+        <w:pStyle w:val="Heading3"/>
+      </w:pPr>
+      <w:r>
+        <w:t>Automated Testing</w:t>
+      </w:r>
+    </w:p>
+    <w:p>
+      <w:r>
+        <w:t>Roy Osherove defines Unit Testing in his Book ‘The Art of Unit Testing’ as follows:</w:t>
+      </w:r>
+      <w:r>
+        <w:t xml:space="preserve"> </w:t>
+      </w:r>
+    </w:p>
+    <w:p>
+      <w:pPr>
+        <w:rPr>
+          <w:color w:val="595959" w:themeColor="text1" w:themeTint="A6"/>
+        </w:rPr>
+      </w:pPr>
+    </w:p>
+    <w:p>
+      <w:r>
+        <w:rPr>
+          <w:color w:val="595959" w:themeColor="text1" w:themeTint="A6"/>
+        </w:rPr>
+        <w:t>“</w:t>
+      </w:r>
+      <w:r>
+        <w:rPr>
+          <w:i/>
+          <w:color w:val="595959" w:themeColor="text1" w:themeTint="A6"/>
+        </w:rPr>
+        <w:t>A unit test is a piece of a code (usually a method) that invokes</w:t>
+      </w:r>
+      <w:r>
+        <w:rPr>
+          <w:i/>
+          <w:color w:val="595959" w:themeColor="text1" w:themeTint="A6"/>
+        </w:rPr>
+        <w:t xml:space="preserve"> </w:t>
+      </w:r>
+      <w:r>
+        <w:rPr>
+          <w:i/>
+          <w:color w:val="595959" w:themeColor="text1" w:themeTint="A6"/>
+        </w:rPr>
+        <w:t>another piece of code and checks the correctness of some assumptions after-ward. If the assumptions turn out to be wrong, the unit test has failed. A unit is a method or function.</w:t>
+      </w:r>
+      <w:r>
+        <w:rPr>
+          <w:color w:val="595959" w:themeColor="text1" w:themeTint="A6"/>
+        </w:rPr>
+        <w:t xml:space="preserve">” </w:t>
+      </w:r>
+      <w:sdt>
+        <w:sdtPr>
+          <w:id w:val="363728170"/>
+          <w:citation/>
+        </w:sdtPr>
+        <w:sdtContent>
+          <w:r>
+            <w:fldChar w:fldCharType="begin"/>
+          </w:r>
+          <w:r>
+            <w:instrText xml:space="preserve"> CITATION taout \l 6153 </w:instrText>
+          </w:r>
+          <w:r>
+            <w:fldChar w:fldCharType="separate"/>
+          </w:r>
+          <w:r>
+            <w:rPr>
+              <w:noProof/>
+            </w:rPr>
+            <w:t>[7]</w:t>
+          </w:r>
+          <w:r>
+            <w:fldChar w:fldCharType="end"/>
+          </w:r>
+        </w:sdtContent>
+      </w:sdt>
+    </w:p>
+    <w:p/>
+    <w:p>
+      <w:r>
+        <w:t>Unit testing was carried out during development of the system using the NUnit framework for the upload application, NUnitLite, a lightweight testing framework for testing mobile applications developed using Xamarin for the mobile application, as well as pytest for the web service</w:t>
+      </w:r>
+      <w:r>
+        <w:t>.</w:t>
+      </w:r>
+    </w:p>
+    <w:p/>
+    <w:p>
+      <w:pPr>
+        <w:pStyle w:val="Heading4"/>
+      </w:pPr>
+      <w:r>
+        <w:t>Subset of Unit Tests</w:t>
+      </w:r>
+    </w:p>
+    <w:tbl>
+      <w:tblPr>
+        <w:tblStyle w:val="TableGrid"/>
+        <w:tblW w:w="8864" w:type="dxa"/>
+        <w:tblLook w:val="04A0" w:firstRow="1" w:lastRow="0" w:firstColumn="1" w:lastColumn="0" w:noHBand="0" w:noVBand="1"/>
+      </w:tblPr>
+      <w:tblGrid>
+        <w:gridCol w:w="2954"/>
+        <w:gridCol w:w="2954"/>
+        <w:gridCol w:w="2956"/>
+      </w:tblGrid>
+      <w:tr>
+        <w:trPr>
+          <w:trHeight w:val="256"/>
+        </w:trPr>
+        <w:tc>
+          <w:tcPr>
+            <w:tcW w:w="2954" w:type="dxa"/>
+            <w:tcBorders>
+              <w:top w:val="single" w:sz="4" w:space="0" w:color="4F81BD" w:themeColor="accent1"/>
+              <w:left w:val="single" w:sz="4" w:space="0" w:color="4F81BD" w:themeColor="accent1"/>
+              <w:bottom w:val="single" w:sz="4" w:space="0" w:color="4F81BD" w:themeColor="accent1"/>
+              <w:right w:val="single" w:sz="4" w:space="0" w:color="4F81BD" w:themeColor="accent1"/>
+            </w:tcBorders>
+          </w:tcPr>
+          <w:p>
+            <w:pPr>
+              <w:jc w:val="center"/>
+              <w:rPr>
+                <w:b/>
+              </w:rPr>
+            </w:pPr>
+            <w:r>
+              <w:rPr>
+                <w:b/>
+              </w:rPr>
+              <w:t>Test</w:t>
+            </w:r>
+          </w:p>
+        </w:tc>
+        <w:tc>
+          <w:tcPr>
+            <w:tcW w:w="2954" w:type="dxa"/>
+            <w:tcBorders>
+              <w:top w:val="single" w:sz="4" w:space="0" w:color="4F81BD" w:themeColor="accent1"/>
+              <w:left w:val="single" w:sz="4" w:space="0" w:color="4F81BD" w:themeColor="accent1"/>
+              <w:bottom w:val="single" w:sz="4" w:space="0" w:color="4F81BD" w:themeColor="accent1"/>
+              <w:right w:val="single" w:sz="4" w:space="0" w:color="4F81BD" w:themeColor="accent1"/>
+            </w:tcBorders>
+          </w:tcPr>
+          <w:p>
+            <w:pPr>
+              <w:jc w:val="center"/>
+              <w:rPr>
+                <w:b/>
+              </w:rPr>
+            </w:pPr>
+            <w:r>
+              <w:rPr>
+                <w:b/>
+              </w:rPr>
+              <w:t>Expected Output</w:t>
+            </w:r>
+          </w:p>
+        </w:tc>
+        <w:tc>
+          <w:tcPr>
+            <w:tcW w:w="2956" w:type="dxa"/>
+            <w:tcBorders>
+              <w:top w:val="single" w:sz="4" w:space="0" w:color="4F81BD" w:themeColor="accent1"/>
+              <w:left w:val="single" w:sz="4" w:space="0" w:color="4F81BD" w:themeColor="accent1"/>
+              <w:bottom w:val="single" w:sz="4" w:space="0" w:color="4F81BD" w:themeColor="accent1"/>
+              <w:right w:val="single" w:sz="4" w:space="0" w:color="4F81BD" w:themeColor="accent1"/>
+            </w:tcBorders>
+          </w:tcPr>
+          <w:p>
+            <w:pPr>
+              <w:jc w:val="center"/>
+              <w:rPr>
+                <w:b/>
+              </w:rPr>
+            </w:pPr>
+            <w:r>
+              <w:rPr>
+                <w:b/>
+              </w:rPr>
+              <w:t>Actual Output</w:t>
+            </w:r>
+          </w:p>
+        </w:tc>
+      </w:tr>
+      <w:tr>
+        <w:trPr>
+          <w:trHeight w:val="269"/>
+        </w:trPr>
+        <w:tc>
+          <w:tcPr>
+            <w:tcW w:w="2954" w:type="dxa"/>
+            <w:tcBorders>
+              <w:top w:val="single" w:sz="4" w:space="0" w:color="4F81BD" w:themeColor="accent1"/>
+              <w:left w:val="single" w:sz="4" w:space="0" w:color="4F81BD" w:themeColor="accent1"/>
+              <w:bottom w:val="single" w:sz="4" w:space="0" w:color="4F81BD" w:themeColor="accent1"/>
+              <w:right w:val="single" w:sz="4" w:space="0" w:color="4F81BD" w:themeColor="accent1"/>
+            </w:tcBorders>
+          </w:tcPr>
+          <w:p/>
+        </w:tc>
+        <w:tc>
+          <w:tcPr>
+            <w:tcW w:w="2954" w:type="dxa"/>
+            <w:tcBorders>
+              <w:top w:val="single" w:sz="4" w:space="0" w:color="4F81BD" w:themeColor="accent1"/>
+              <w:left w:val="single" w:sz="4" w:space="0" w:color="4F81BD" w:themeColor="accent1"/>
+              <w:bottom w:val="single" w:sz="4" w:space="0" w:color="4F81BD" w:themeColor="accent1"/>
+              <w:right w:val="single" w:sz="4" w:space="0" w:color="4F81BD" w:themeColor="accent1"/>
+            </w:tcBorders>
+          </w:tcPr>
+          <w:p/>
+        </w:tc>
+        <w:tc>
+          <w:tcPr>
+            <w:tcW w:w="2956" w:type="dxa"/>
+            <w:tcBorders>
+              <w:top w:val="single" w:sz="4" w:space="0" w:color="4F81BD" w:themeColor="accent1"/>
+              <w:left w:val="single" w:sz="4" w:space="0" w:color="4F81BD" w:themeColor="accent1"/>
+              <w:bottom w:val="single" w:sz="4" w:space="0" w:color="4F81BD" w:themeColor="accent1"/>
+              <w:right w:val="single" w:sz="4" w:space="0" w:color="4F81BD" w:themeColor="accent1"/>
+            </w:tcBorders>
+          </w:tcPr>
+          <w:p/>
+        </w:tc>
+      </w:tr>
+    </w:tbl>
+    <w:p/>
+    <w:p>
+      <w:pPr>
         <w:rPr>
           <w:lang w:val="en-IE"/>
         </w:rPr>
@@ -9032,7 +9336,7 @@
         <w:pStyle w:val="Heading1"/>
         <w:spacing w:line="276" w:lineRule="auto"/>
       </w:pPr>
-      <w:bookmarkStart w:id="70" w:name="_Toc414554595"/>
+      <w:bookmarkStart w:id="70" w:name="_Toc414555272"/>
       <w:r>
         <w:t>Project Plan</w:t>
       </w:r>
@@ -9043,7 +9347,7 @@
         <w:pStyle w:val="Heading1"/>
         <w:spacing w:line="276" w:lineRule="auto"/>
       </w:pPr>
-      <w:bookmarkStart w:id="71" w:name="_Toc414554596"/>
+      <w:bookmarkStart w:id="71" w:name="_Toc414555273"/>
       <w:r>
         <w:t>Conclusion</w:t>
       </w:r>
@@ -9057,8 +9361,9 @@
         <w:pStyle w:val="Heading2"/>
         <w:spacing w:line="276" w:lineRule="auto"/>
       </w:pPr>
-      <w:bookmarkStart w:id="72" w:name="_Toc414554597"/>
-      <w:r>
+      <w:bookmarkStart w:id="72" w:name="_Toc414555274"/>
+      <w:r>
+        <w:lastRenderedPageBreak/>
         <w:t>Future Work</w:t>
       </w:r>
       <w:bookmarkEnd w:id="72"/>
@@ -9068,7 +9373,7 @@
         <w:pStyle w:val="Heading3"/>
         <w:spacing w:line="276" w:lineRule="auto"/>
       </w:pPr>
-      <w:bookmarkStart w:id="73" w:name="_Toc414554598"/>
+      <w:bookmarkStart w:id="73" w:name="_Toc414555275"/>
       <w:r>
         <w:t>Web Frontend</w:t>
       </w:r>
@@ -9093,162 +9398,162 @@
         <w:pStyle w:val="Heading3"/>
         <w:spacing w:line="276" w:lineRule="auto"/>
       </w:pPr>
-      <w:bookmarkStart w:id="74" w:name="_Toc414554599"/>
+      <w:bookmarkStart w:id="74" w:name="_Toc414555276"/>
+      <w:r>
+        <w:t>Securing the Service</w:t>
+      </w:r>
+      <w:bookmarkEnd w:id="74"/>
+    </w:p>
+    <w:p>
+      <w:pPr>
+        <w:spacing w:line="276" w:lineRule="auto"/>
+        <w:rPr>
+          <w:lang w:val="en-IE"/>
+        </w:rPr>
+      </w:pPr>
+      <w:r>
+        <w:rPr>
+          <w:lang w:val="en-IE"/>
+        </w:rPr>
+        <w:t>At the moment the web service providing the analysis and streaming of the users’ music files is not encrypted using SSL or TLS standards. This could prove problematic as user credentials and copyrighted content associated with the user could easily be intercepted by an attacker.</w:t>
+      </w:r>
+    </w:p>
+    <w:p>
+      <w:pPr>
+        <w:pStyle w:val="Heading3"/>
+        <w:spacing w:line="276" w:lineRule="auto"/>
+      </w:pPr>
+      <w:bookmarkStart w:id="75" w:name="_Toc414555277"/>
+      <w:r>
+        <w:t>Improving the Audio Analysis</w:t>
+      </w:r>
+      <w:bookmarkEnd w:id="75"/>
+    </w:p>
+    <w:p>
+      <w:pPr>
+        <w:spacing w:line="276" w:lineRule="auto"/>
+        <w:rPr>
+          <w:lang w:val="en-IE"/>
+        </w:rPr>
+      </w:pPr>
+      <w:r>
+        <w:rPr>
+          <w:lang w:val="en-IE"/>
+        </w:rPr>
+        <w:t>The mood analysis performed on the tracks the user uploads to the service can be improved upon greatly with a combination of user feedback and investigation into other methods of extracti</w:t>
+      </w:r>
+      <w:r>
+        <w:rPr>
+          <w:lang w:val="en-IE"/>
+        </w:rPr>
+        <w:t>ng relevant features from music.</w:t>
+      </w:r>
+    </w:p>
+    <w:p>
+      <w:pPr>
+        <w:pStyle w:val="Heading3"/>
+        <w:spacing w:line="276" w:lineRule="auto"/>
+      </w:pPr>
+      <w:bookmarkStart w:id="76" w:name="_Toc414555278"/>
+      <w:r>
+        <w:t>Python 3 Support</w:t>
+      </w:r>
+      <w:bookmarkEnd w:id="76"/>
+    </w:p>
+    <w:p>
+      <w:pPr>
+        <w:spacing w:line="276" w:lineRule="auto"/>
+        <w:rPr>
+          <w:lang w:val="en-IE"/>
+        </w:rPr>
+      </w:pPr>
+      <w:r>
+        <w:rPr>
+          <w:lang w:val="en-IE"/>
+        </w:rPr>
+        <w:t xml:space="preserve">Python 3 was released in December 2008 and brought with it many improvements and new features, such as Unicode strings by default and a difference in division results. A result of this major overhaul of the language is the backwards incompatibility with Python 2 code that was necessary to introduce. </w:t>
+      </w:r>
+    </w:p>
+    <w:p>
+      <w:pPr>
+        <w:spacing w:line="276" w:lineRule="auto"/>
+        <w:rPr>
+          <w:lang w:val="en-IE"/>
+        </w:rPr>
+      </w:pPr>
+      <w:r>
+        <w:rPr>
+          <w:lang w:val="en-IE"/>
+        </w:rPr>
+        <w:t xml:space="preserve">This application was written using Python version 2 as library support at the time of development, primarily for the essential library used for music feature detection. </w:t>
+      </w:r>
+    </w:p>
+    <w:p>
+      <w:pPr>
+        <w:spacing w:line="276" w:lineRule="auto"/>
+        <w:rPr>
+          <w:lang w:val="en-IE"/>
+        </w:rPr>
+      </w:pPr>
+      <w:r>
+        <w:rPr>
+          <w:lang w:val="en-IE"/>
+        </w:rPr>
+        <w:t>While it is not presently possible to port the application to python 3 due to the outlined concerns, steps such as using python 2’s future module to ease the transition may be employed in the near future.</w:t>
+      </w:r>
+    </w:p>
+    <w:p>
+      <w:pPr>
+        <w:pStyle w:val="Heading3"/>
+        <w:spacing w:line="276" w:lineRule="auto"/>
+      </w:pPr>
+      <w:bookmarkStart w:id="77" w:name="_Toc414555279"/>
+      <w:r>
+        <w:t>Better Support for Classical Music</w:t>
+      </w:r>
+      <w:bookmarkEnd w:id="77"/>
+    </w:p>
+    <w:p>
+      <w:pPr>
+        <w:spacing w:line="276" w:lineRule="auto"/>
+        <w:jc w:val="left"/>
+      </w:pPr>
+      <w:r>
+        <w:t>At present the system does not take into account the composer of the piece of music it is analysing, but instead uses the artist data. This could prove difficult as multiple recording artists have recorded pieces by popular classical composers, and the system would see these not as the same piece of music but instead two tracks by different artists.</w:t>
+      </w:r>
+    </w:p>
+    <w:p>
+      <w:pPr>
+        <w:pStyle w:val="Heading3"/>
+      </w:pPr>
+      <w:bookmarkStart w:id="78" w:name="_Toc414555280"/>
+      <w:r>
+        <w:t>Tablet and Landscape Layouts</w:t>
+      </w:r>
+      <w:bookmarkEnd w:id="78"/>
+    </w:p>
+    <w:p>
+      <w:r>
+        <w:t>At present, the Android application does not scale well to make use of the additional screen ‘real estate’ afforded to the developer by a tablet. Users of tablets expect tailor made layouts for tablet screens and a blown up version of the phone version of the application is often seen as unacceptable</w:t>
+      </w:r>
+      <w:r>
+        <w:t>.</w:t>
+      </w:r>
+    </w:p>
+    <w:p>
       <w:r>
         <w:lastRenderedPageBreak/>
-        <w:t>Securing the Service</w:t>
-      </w:r>
-      <w:bookmarkEnd w:id="74"/>
-    </w:p>
-    <w:p>
-      <w:pPr>
-        <w:spacing w:line="276" w:lineRule="auto"/>
-        <w:rPr>
-          <w:lang w:val="en-IE"/>
-        </w:rPr>
-      </w:pPr>
-      <w:r>
-        <w:rPr>
-          <w:lang w:val="en-IE"/>
-        </w:rPr>
-        <w:t>At the moment the web service providing the analysis and streaming of the users’ music files is not encrypted using SSL or TLS standards. This could prove problematic as user credentials and copyrighted content associated with the user could easily be intercepted by an attacker.</w:t>
+        <w:t>Moreover, at present the application does not adjust well to the client device being rotated into landscape mode; the mood selection grid in particular does not scale to the edges of the screen in this orientation.</w:t>
+      </w:r>
+      <w:r>
+        <w:t xml:space="preserve"> To provide a more polished user experience, the application at present will not adjust orientation when the device is rotated. This, however, may frustrate the user who is not accustomed to this behaviour.</w:t>
       </w:r>
     </w:p>
     <w:p>
       <w:pPr>
         <w:pStyle w:val="Heading3"/>
-        <w:spacing w:line="276" w:lineRule="auto"/>
-      </w:pPr>
-      <w:bookmarkStart w:id="75" w:name="_Toc414554600"/>
-      <w:r>
-        <w:t>Improving the Audio Analysis</w:t>
-      </w:r>
-      <w:bookmarkEnd w:id="75"/>
-    </w:p>
-    <w:p>
-      <w:pPr>
-        <w:spacing w:line="276" w:lineRule="auto"/>
-        <w:rPr>
-          <w:lang w:val="en-IE"/>
-        </w:rPr>
-      </w:pPr>
-      <w:r>
-        <w:rPr>
-          <w:lang w:val="en-IE"/>
-        </w:rPr>
-        <w:t>The mood analysis performed on the tracks the user uploads to the service can be improved upon greatly with a combination of user feedback and investigation into other methods of extracti</w:t>
-      </w:r>
-      <w:r>
-        <w:rPr>
-          <w:lang w:val="en-IE"/>
-        </w:rPr>
-        <w:t>ng relevant features from music.</w:t>
-      </w:r>
-    </w:p>
-    <w:p>
-      <w:pPr>
-        <w:pStyle w:val="Heading3"/>
-        <w:spacing w:line="276" w:lineRule="auto"/>
-      </w:pPr>
-      <w:bookmarkStart w:id="76" w:name="_Toc414554601"/>
-      <w:r>
-        <w:t>Python 3 Support</w:t>
-      </w:r>
-      <w:bookmarkEnd w:id="76"/>
-    </w:p>
-    <w:p>
-      <w:pPr>
-        <w:spacing w:line="276" w:lineRule="auto"/>
-        <w:rPr>
-          <w:lang w:val="en-IE"/>
-        </w:rPr>
-      </w:pPr>
-      <w:r>
-        <w:rPr>
-          <w:lang w:val="en-IE"/>
-        </w:rPr>
-        <w:t xml:space="preserve">Python 3 was released in December 2008 and brought with it many improvements and new features, such as Unicode strings by default and a difference in division results. A result of this major overhaul of the language is the backwards incompatibility with Python 2 code that was necessary to introduce. </w:t>
-      </w:r>
-    </w:p>
-    <w:p>
-      <w:pPr>
-        <w:spacing w:line="276" w:lineRule="auto"/>
-        <w:rPr>
-          <w:lang w:val="en-IE"/>
-        </w:rPr>
-      </w:pPr>
-      <w:r>
-        <w:rPr>
-          <w:lang w:val="en-IE"/>
-        </w:rPr>
-        <w:t xml:space="preserve">This application was written using Python version 2 as library support at the time of development, primarily for the essential library used for music feature detection. </w:t>
-      </w:r>
-    </w:p>
-    <w:p>
-      <w:pPr>
-        <w:spacing w:line="276" w:lineRule="auto"/>
-        <w:rPr>
-          <w:lang w:val="en-IE"/>
-        </w:rPr>
-      </w:pPr>
-      <w:r>
-        <w:rPr>
-          <w:lang w:val="en-IE"/>
-        </w:rPr>
-        <w:t>While it is not presently possible to port the application to python 3 due to the outlined concerns, steps such as using python 2’s future module to ease the transition may be employed in the near future.</w:t>
-      </w:r>
-    </w:p>
-    <w:p>
-      <w:pPr>
-        <w:pStyle w:val="Heading3"/>
-        <w:spacing w:line="276" w:lineRule="auto"/>
-      </w:pPr>
-      <w:bookmarkStart w:id="77" w:name="_Toc414554602"/>
-      <w:r>
-        <w:t>Better Support for Classical Music</w:t>
-      </w:r>
-      <w:bookmarkEnd w:id="77"/>
-    </w:p>
-    <w:p>
-      <w:pPr>
-        <w:spacing w:line="276" w:lineRule="auto"/>
-        <w:jc w:val="left"/>
-      </w:pPr>
-      <w:r>
-        <w:t>At present the system does not take into account the composer of the piece of music it is analysing, but instead uses the artist data. This could prove difficult as multiple recording artists have recorded pieces by popular classical composers, and the system would see these not as the same piece of music but instead two tracks by different artists.</w:t>
-      </w:r>
-    </w:p>
-    <w:p>
-      <w:pPr>
-        <w:pStyle w:val="Heading3"/>
-      </w:pPr>
-      <w:bookmarkStart w:id="78" w:name="_Toc414554603"/>
-      <w:r>
-        <w:t>Tablet and Landscape Layouts</w:t>
-      </w:r>
-      <w:bookmarkEnd w:id="78"/>
-    </w:p>
-    <w:p>
-      <w:r>
-        <w:t>At present, the Android application does not scale well to make use of the additional screen ‘real estate’ afforded to the developer by a tablet. Users of tablets expect tailor made layouts for tablet screens and a blown up version of the phone version of the application is often seen as unacceptable</w:t>
-      </w:r>
-      <w:r>
-        <w:t>.</w:t>
-      </w:r>
-    </w:p>
-    <w:p>
-      <w:r>
-        <w:t>Moreover, at present the application does not adjust well to the client device being rotated into landscape mode; the mood selection grid in particular does not scale to the edges of the screen in this orientation.</w:t>
-      </w:r>
-      <w:r>
-        <w:t xml:space="preserve"> To provide a more polished user experience, the application at present will not adjust orientation when the device is rotated. This, however, may frustrate the user who is not accustomed to this behaviour.</w:t>
-      </w:r>
-    </w:p>
-    <w:p>
-      <w:pPr>
-        <w:pStyle w:val="Heading3"/>
-      </w:pPr>
-      <w:bookmarkStart w:id="79" w:name="_Toc414554604"/>
+      </w:pPr>
+      <w:bookmarkStart w:id="79" w:name="_Toc414555281"/>
       <w:r>
         <w:t>Expansion to Other Platforms</w:t>
       </w:r>
@@ -9304,7 +9609,7 @@
               <w:noProof/>
               <w:lang w:val="en-IE"/>
             </w:rPr>
-            <w:t>[7]</w:t>
+            <w:t>[8]</w:t>
           </w:r>
           <w:r>
             <w:rPr>
@@ -9318,14 +9623,7 @@
         <w:rPr>
           <w:lang w:val="en-IE"/>
         </w:rPr>
-        <w:t xml:space="preserve">, due to the extremely large number of smartphone users in the world, Apple iOS’s 19.7% of users and Microsoft Windows </w:t>
-      </w:r>
-      <w:r>
-        <w:rPr>
-          <w:lang w:val="en-IE"/>
-        </w:rPr>
-        <w:lastRenderedPageBreak/>
-        <w:t>Phone’s 2.8% of users represent millions of users who are unable to access the application due to incompatibility with their device.</w:t>
+        <w:t>, due to the extremely large number of smartphone users in the world, Apple iOS’s 19.7% of users and Microsoft Windows Phone’s 2.8% of users represent millions of users who are unable to access the application due to incompatibility with their device.</w:t>
       </w:r>
     </w:p>
     <w:p>
@@ -9360,21 +9658,21 @@
         <w:br w:type="page"/>
       </w:r>
     </w:p>
-    <w:bookmarkStart w:id="80" w:name="_Toc414554605" w:displacedByCustomXml="next"/>
+    <w:bookmarkStart w:id="80" w:name="_Toc414555282" w:displacedByCustomXml="next"/>
     <w:sdt>
       <w:sdtPr>
+        <w:rPr>
+          <w:b w:val="0"/>
+          <w:bCs w:val="0"/>
+          <w:sz w:val="22"/>
+          <w:lang w:val="en-GB"/>
+        </w:rPr>
         <w:id w:val="-246967971"/>
         <w:docPartObj>
           <w:docPartGallery w:val="Bibliographies"/>
           <w:docPartUnique/>
         </w:docPartObj>
       </w:sdtPr>
-      <w:sdtEndPr>
-        <w:rPr>
-          <w:sz w:val="22"/>
-          <w:lang w:val="en-GB"/>
-        </w:rPr>
-      </w:sdtEndPr>
       <w:sdtContent>
         <w:p>
           <w:pPr>
@@ -9419,11 +9717,11 @@
           </w:tblPr>
           <w:tblGrid>
             <w:gridCol w:w="332"/>
-            <w:gridCol w:w="8064"/>
+            <w:gridCol w:w="7974"/>
           </w:tblGrid>
           <w:tr>
             <w:trPr>
-              <w:divId w:val="619839634"/>
+              <w:divId w:val="1964581771"/>
               <w:tblCellSpacing w:w="15" w:type="dxa"/>
             </w:trPr>
             <w:tc>
@@ -9470,7 +9768,7 @@
           </w:tr>
           <w:tr>
             <w:trPr>
-              <w:divId w:val="619839634"/>
+              <w:divId w:val="1964581771"/>
               <w:tblCellSpacing w:w="15" w:type="dxa"/>
             </w:trPr>
             <w:tc>
@@ -9520,7 +9818,7 @@
           </w:tr>
           <w:tr>
             <w:trPr>
-              <w:divId w:val="619839634"/>
+              <w:divId w:val="1964581771"/>
               <w:tblCellSpacing w:w="15" w:type="dxa"/>
             </w:trPr>
             <w:tc>
@@ -9570,7 +9868,7 @@
           </w:tr>
           <w:tr>
             <w:trPr>
-              <w:divId w:val="619839634"/>
+              <w:divId w:val="1964581771"/>
               <w:tblCellSpacing w:w="15" w:type="dxa"/>
             </w:trPr>
             <w:tc>
@@ -9620,7 +9918,7 @@
           </w:tr>
           <w:tr>
             <w:trPr>
-              <w:divId w:val="619839634"/>
+              <w:divId w:val="1964581771"/>
               <w:tblCellSpacing w:w="15" w:type="dxa"/>
             </w:trPr>
             <w:tc>
@@ -9670,7 +9968,7 @@
           </w:tr>
           <w:tr>
             <w:trPr>
-              <w:divId w:val="619839634"/>
+              <w:divId w:val="1964581771"/>
               <w:tblCellSpacing w:w="15" w:type="dxa"/>
             </w:trPr>
             <w:tc>
@@ -9720,7 +10018,7 @@
           </w:tr>
           <w:tr>
             <w:trPr>
-              <w:divId w:val="619839634"/>
+              <w:divId w:val="1964581771"/>
               <w:tblCellSpacing w:w="15" w:type="dxa"/>
             </w:trPr>
             <w:tc>
@@ -9763,6 +10061,56 @@
                     <w:noProof/>
                     <w:lang w:val="en-IE"/>
                   </w:rPr>
+                  <w:t xml:space="preserve">R. Osherove, The Art of Unit Testing, 2nd Edition, New York: Manning Publications Co.. </w:t>
+                </w:r>
+              </w:p>
+            </w:tc>
+          </w:tr>
+          <w:tr>
+            <w:trPr>
+              <w:divId w:val="1964581771"/>
+              <w:tblCellSpacing w:w="15" w:type="dxa"/>
+            </w:trPr>
+            <w:tc>
+              <w:tcPr>
+                <w:tcW w:w="50" w:type="pct"/>
+                <w:hideMark/>
+              </w:tcPr>
+              <w:p>
+                <w:pPr>
+                  <w:pStyle w:val="Bibliography"/>
+                  <w:rPr>
+                    <w:noProof/>
+                    <w:lang w:val="en-IE"/>
+                  </w:rPr>
+                </w:pPr>
+                <w:r>
+                  <w:rPr>
+                    <w:noProof/>
+                    <w:lang w:val="en-IE"/>
+                  </w:rPr>
+                  <w:t xml:space="preserve">[8] </w:t>
+                </w:r>
+              </w:p>
+            </w:tc>
+            <w:tc>
+              <w:tcPr>
+                <w:tcW w:w="0" w:type="auto"/>
+                <w:hideMark/>
+              </w:tcPr>
+              <w:p>
+                <w:pPr>
+                  <w:pStyle w:val="Bibliography"/>
+                  <w:rPr>
+                    <w:noProof/>
+                    <w:lang w:val="en-IE"/>
+                  </w:rPr>
+                </w:pPr>
+                <w:r>
+                  <w:rPr>
+                    <w:noProof/>
+                    <w:lang w:val="en-IE"/>
+                  </w:rPr>
                   <w:t>IDC Corporate USA, “IDC: Smartphone OS Market Share 2014, 2013, 2012, and 2011,” IDC, 2015. [Online]. Available: http://www.idc.com/prodserv/smartphone-os-market-share.jsp. [Accessed 2015].</w:t>
                 </w:r>
               </w:p>
@@ -9771,7 +10119,7 @@
         </w:tbl>
         <w:p>
           <w:pPr>
-            <w:divId w:val="619839634"/>
+            <w:divId w:val="1964581771"/>
             <w:rPr>
               <w:noProof/>
             </w:rPr>
@@ -9803,6 +10151,17 @@
     </w:p>
     <w:p>
       <w:pPr>
+        <w:pStyle w:val="Heading1"/>
+      </w:pPr>
+      <w:bookmarkStart w:id="81" w:name="_Toc414555283"/>
+      <w:r>
+        <w:lastRenderedPageBreak/>
+        <w:t>Table of Figures</w:t>
+      </w:r>
+      <w:bookmarkEnd w:id="81"/>
+    </w:p>
+    <w:p>
+      <w:pPr>
         <w:pStyle w:val="TableofFigures"/>
         <w:tabs>
           <w:tab w:val="right" w:leader="dot" w:pos="8296"/>
@@ -9815,7 +10174,6 @@
         </w:rPr>
       </w:pPr>
       <w:r>
-        <w:lastRenderedPageBreak/>
         <w:fldChar w:fldCharType="begin"/>
       </w:r>
       <w:r>
@@ -9888,12 +10246,6 @@
         <w:tabs>
           <w:tab w:val="right" w:leader="dot" w:pos="8296"/>
         </w:tabs>
-        <w:rPr>
-          <w:rFonts w:asciiTheme="minorHAnsi" w:eastAsiaTheme="minorEastAsia" w:hAnsiTheme="minorHAnsi" w:cstheme="minorBidi"/>
-          <w:noProof/>
-          <w:szCs w:val="22"/>
-          <w:lang w:eastAsia="en-GB"/>
-        </w:rPr>
       </w:pPr>
       <w:hyperlink w:anchor="_Toc414553054" w:history="1">
         <w:r>
@@ -9952,15 +10304,6 @@
           <w:fldChar w:fldCharType="end"/>
         </w:r>
       </w:hyperlink>
-    </w:p>
-    <w:p>
-      <w:pPr>
-        <w:pStyle w:val="Heading3"/>
-        <w:numPr>
-          <w:ilvl w:val="0"/>
-          <w:numId w:val="0"/>
-        </w:numPr>
-      </w:pPr>
       <w:r>
         <w:fldChar w:fldCharType="end"/>
       </w:r>
@@ -10066,7 +10409,7 @@
         <w:rStyle w:val="PageNumber"/>
         <w:noProof/>
       </w:rPr>
-      <w:t>6</w:t>
+      <w:t>20</w:t>
     </w:r>
     <w:r>
       <w:rPr>
@@ -11541,6 +11884,7 @@
   <w:style w:type="character" w:default="1" w:styleId="DefaultParagraphFont">
     <w:name w:val="Default Paragraph Font"/>
     <w:uiPriority w:val="1"/>
+    <w:semiHidden/>
     <w:unhideWhenUsed/>
   </w:style>
   <w:style w:type="table" w:default="1" w:styleId="TableNormal">
@@ -12341,7 +12685,7 @@
     <b:Year>2015</b:Year>
     <b:YearAccessed>2015</b:YearAccessed>
     <b:URL>http://www.idc.com/prodserv/smartphone-os-market-share.jsp</b:URL>
-    <b:RefOrder>7</b:RefOrder>
+    <b:RefOrder>8</b:RefOrder>
   </b:Source>
   <b:Source>
     <b:Tag>Mic12</b:Tag>
@@ -12402,11 +12746,31 @@
     <b:URL>https://www.python.org/dev/peps/pep-0008/</b:URL>
     <b:RefOrder>4</b:RefOrder>
   </b:Source>
+  <b:Source>
+    <b:Tag>taout</b:Tag>
+    <b:SourceType>Book</b:SourceType>
+    <b:Guid>{F4BF801C-0D6C-4F0D-848A-476900525C72}</b:Guid>
+    <b:Title>The Art of Unit Testing, 2nd Edition</b:Title>
+    <b:LCID>en-IE</b:LCID>
+    <b:Author>
+      <b:Author>
+        <b:NameList>
+          <b:Person>
+            <b:Last>Osherove</b:Last>
+            <b:First>Roy</b:First>
+          </b:Person>
+        </b:NameList>
+      </b:Author>
+    </b:Author>
+    <b:City>New York</b:City>
+    <b:Publisher>Manning Publications Co.</b:Publisher>
+    <b:RefOrder>7</b:RefOrder>
+  </b:Source>
 </b:Sources>
 </file>
 
 <file path=customXml/itemProps1.xml><?xml version="1.0" encoding="utf-8"?>
-<ds:datastoreItem xmlns:ds="http://schemas.openxmlformats.org/officeDocument/2006/customXml" ds:itemID="{7E2A8503-0411-44AB-B82A-AB098EFC20A6}">
+<ds:datastoreItem xmlns:ds="http://schemas.openxmlformats.org/officeDocument/2006/customXml" ds:itemID="{74D483E8-633B-4AA8-9A76-584BD86F6A6B}">
   <ds:schemaRefs>
     <ds:schemaRef ds:uri="http://schemas.openxmlformats.org/officeDocument/2006/bibliography"/>
   </ds:schemaRefs>

</xml_diff>